<commit_message>
added 3000 characters to report
</commit_message>
<xml_diff>
--- a/.report/RapportTm.docx
+++ b/.report/RapportTm.docx
@@ -8,18 +8,37 @@
         <w:jc w:val="center"/>
       </w:pPr>
       <w:r>
-        <w:t>Jeux d’aventure en javascript base s</w:t>
-      </w:r>
-      <w:r>
-        <w:t>ur l’environnement</w:t>
+        <w:t>Jeu d’aventure</w:t>
+      </w:r>
+      <w:r>
+        <w:t xml:space="preserve"> </w:t>
+      </w:r>
+      <w:r>
+        <w:t xml:space="preserve">sur l’environnement </w:t>
+      </w:r>
+      <w:r>
+        <w:t>programmé</w:t>
+      </w:r>
+      <w:r>
+        <w:t xml:space="preserve"> en </w:t>
+      </w:r>
+      <w:r>
+        <w:t>J</w:t>
+      </w:r>
+      <w:r>
+        <w:t>ava</w:t>
+      </w:r>
+      <w:r>
+        <w:t>S</w:t>
+      </w:r>
+      <w:r>
+        <w:t xml:space="preserve">cript </w:t>
+      </w:r>
+      <w:r>
+        <w:t xml:space="preserve"> </w:t>
       </w:r>
     </w:p>
     <w:p/>
-    <w:p>
-      <w:r>
-        <w:t>Idée : jeux d’aventure 2D en javascript sur le thème de l’environnement</w:t>
-      </w:r>
-    </w:p>
     <w:p/>
     <w:p/>
     <w:p/>
@@ -51,7 +70,7 @@
                     </pic:cNvPicPr>
                   </pic:nvPicPr>
                   <pic:blipFill>
-                    <a:blip r:embed="rId5">
+                    <a:blip r:embed="rId6">
                       <a:extLst>
                         <a:ext uri="{28A0092B-C50C-407E-A947-70E740481C1C}">
                           <a14:useLocalDpi xmlns:a14="http://schemas.microsoft.com/office/drawing/2010/main" val="0"/>
@@ -107,6 +126,7 @@
           <w:b/>
           <w:bCs/>
           <w:noProof/>
+          <w:sz w:val="24"/>
         </w:rPr>
       </w:sdtEndPr>
       <w:sdtContent>
@@ -139,7 +159,7 @@
           <w:r>
             <w:fldChar w:fldCharType="separate"/>
           </w:r>
-          <w:hyperlink w:anchor="_Toc82697604" w:history="1">
+          <w:hyperlink w:anchor="_Toc83134282" w:history="1">
             <w:r>
               <w:rPr>
                 <w:rStyle w:val="Hyperlink"/>
@@ -166,7 +186,7 @@
                 <w:noProof/>
                 <w:webHidden/>
               </w:rPr>
-              <w:instrText xml:space="preserve"> PAGEREF _Toc82697604 \h </w:instrText>
+              <w:instrText xml:space="preserve"> PAGEREF _Toc83134282 \h </w:instrText>
             </w:r>
             <w:r>
               <w:rPr>
@@ -209,7 +229,7 @@
               <w:lang w:val="en-CH" w:eastAsia="en-CH"/>
             </w:rPr>
           </w:pPr>
-          <w:hyperlink w:anchor="_Toc82697605" w:history="1">
+          <w:hyperlink w:anchor="_Toc83134283" w:history="1">
             <w:r>
               <w:rPr>
                 <w:rStyle w:val="Hyperlink"/>
@@ -236,7 +256,7 @@
                 <w:noProof/>
                 <w:webHidden/>
               </w:rPr>
-              <w:instrText xml:space="preserve"> PAGEREF _Toc82697605 \h </w:instrText>
+              <w:instrText xml:space="preserve"> PAGEREF _Toc83134283 \h </w:instrText>
             </w:r>
             <w:r>
               <w:rPr>
@@ -279,7 +299,7 @@
               <w:lang w:val="en-CH" w:eastAsia="en-CH"/>
             </w:rPr>
           </w:pPr>
-          <w:hyperlink w:anchor="_Toc82697606" w:history="1">
+          <w:hyperlink w:anchor="_Toc83134284" w:history="1">
             <w:r>
               <w:rPr>
                 <w:rStyle w:val="Hyperlink"/>
@@ -306,7 +326,7 @@
                 <w:noProof/>
                 <w:webHidden/>
               </w:rPr>
-              <w:instrText xml:space="preserve"> PAGEREF _Toc82697606 \h </w:instrText>
+              <w:instrText xml:space="preserve"> PAGEREF _Toc83134284 \h </w:instrText>
             </w:r>
             <w:r>
               <w:rPr>
@@ -349,7 +369,7 @@
               <w:lang w:val="en-CH" w:eastAsia="en-CH"/>
             </w:rPr>
           </w:pPr>
-          <w:hyperlink w:anchor="_Toc82697607" w:history="1">
+          <w:hyperlink w:anchor="_Toc83134285" w:history="1">
             <w:r>
               <w:rPr>
                 <w:rStyle w:val="Hyperlink"/>
@@ -376,7 +396,7 @@
                 <w:noProof/>
                 <w:webHidden/>
               </w:rPr>
-              <w:instrText xml:space="preserve"> PAGEREF _Toc82697607 \h </w:instrText>
+              <w:instrText xml:space="preserve"> PAGEREF _Toc83134285 \h </w:instrText>
             </w:r>
             <w:r>
               <w:rPr>
@@ -419,7 +439,7 @@
               <w:lang w:val="en-CH" w:eastAsia="en-CH"/>
             </w:rPr>
           </w:pPr>
-          <w:hyperlink w:anchor="_Toc82697608" w:history="1">
+          <w:hyperlink w:anchor="_Toc83134286" w:history="1">
             <w:r>
               <w:rPr>
                 <w:rStyle w:val="Hyperlink"/>
@@ -446,7 +466,7 @@
                 <w:noProof/>
                 <w:webHidden/>
               </w:rPr>
-              <w:instrText xml:space="preserve"> PAGEREF _Toc82697608 \h </w:instrText>
+              <w:instrText xml:space="preserve"> PAGEREF _Toc83134286 \h </w:instrText>
             </w:r>
             <w:r>
               <w:rPr>
@@ -489,7 +509,7 @@
               <w:lang w:val="en-CH" w:eastAsia="en-CH"/>
             </w:rPr>
           </w:pPr>
-          <w:hyperlink w:anchor="_Toc82697609" w:history="1">
+          <w:hyperlink w:anchor="_Toc83134287" w:history="1">
             <w:r>
               <w:rPr>
                 <w:rStyle w:val="Hyperlink"/>
@@ -516,7 +536,7 @@
                 <w:noProof/>
                 <w:webHidden/>
               </w:rPr>
-              <w:instrText xml:space="preserve"> PAGEREF _Toc82697609 \h </w:instrText>
+              <w:instrText xml:space="preserve"> PAGEREF _Toc83134287 \h </w:instrText>
             </w:r>
             <w:r>
               <w:rPr>
@@ -559,7 +579,7 @@
               <w:lang w:val="en-CH" w:eastAsia="en-CH"/>
             </w:rPr>
           </w:pPr>
-          <w:hyperlink w:anchor="_Toc82697610" w:history="1">
+          <w:hyperlink w:anchor="_Toc83134288" w:history="1">
             <w:r>
               <w:rPr>
                 <w:rStyle w:val="Hyperlink"/>
@@ -586,7 +606,7 @@
                 <w:noProof/>
                 <w:webHidden/>
               </w:rPr>
-              <w:instrText xml:space="preserve"> PAGEREF _Toc82697610 \h </w:instrText>
+              <w:instrText xml:space="preserve"> PAGEREF _Toc83134288 \h </w:instrText>
             </w:r>
             <w:r>
               <w:rPr>
@@ -629,7 +649,7 @@
               <w:lang w:val="en-CH" w:eastAsia="en-CH"/>
             </w:rPr>
           </w:pPr>
-          <w:hyperlink w:anchor="_Toc82697611" w:history="1">
+          <w:hyperlink w:anchor="_Toc83134289" w:history="1">
             <w:r>
               <w:rPr>
                 <w:rStyle w:val="Hyperlink"/>
@@ -656,7 +676,7 @@
                 <w:noProof/>
                 <w:webHidden/>
               </w:rPr>
-              <w:instrText xml:space="preserve"> PAGEREF _Toc82697611 \h </w:instrText>
+              <w:instrText xml:space="preserve"> PAGEREF _Toc83134289 \h </w:instrText>
             </w:r>
             <w:r>
               <w:rPr>
@@ -676,7 +696,7 @@
                 <w:noProof/>
                 <w:webHidden/>
               </w:rPr>
-              <w:t>3</w:t>
+              <w:t>4</w:t>
             </w:r>
             <w:r>
               <w:rPr>
@@ -699,7 +719,7 @@
               <w:lang w:val="en-CH" w:eastAsia="en-CH"/>
             </w:rPr>
           </w:pPr>
-          <w:hyperlink w:anchor="_Toc82697612" w:history="1">
+          <w:hyperlink w:anchor="_Toc83134290" w:history="1">
             <w:r>
               <w:rPr>
                 <w:rStyle w:val="Hyperlink"/>
@@ -726,7 +746,7 @@
                 <w:noProof/>
                 <w:webHidden/>
               </w:rPr>
-              <w:instrText xml:space="preserve"> PAGEREF _Toc82697612 \h </w:instrText>
+              <w:instrText xml:space="preserve"> PAGEREF _Toc83134290 \h </w:instrText>
             </w:r>
             <w:r>
               <w:rPr>
@@ -746,7 +766,7 @@
                 <w:noProof/>
                 <w:webHidden/>
               </w:rPr>
-              <w:t>3</w:t>
+              <w:t>4</w:t>
             </w:r>
             <w:r>
               <w:rPr>
@@ -769,7 +789,7 @@
               <w:lang w:val="en-CH" w:eastAsia="en-CH"/>
             </w:rPr>
           </w:pPr>
-          <w:hyperlink w:anchor="_Toc82697613" w:history="1">
+          <w:hyperlink w:anchor="_Toc83134291" w:history="1">
             <w:r>
               <w:rPr>
                 <w:rStyle w:val="Hyperlink"/>
@@ -796,7 +816,7 @@
                 <w:noProof/>
                 <w:webHidden/>
               </w:rPr>
-              <w:instrText xml:space="preserve"> PAGEREF _Toc82697613 \h </w:instrText>
+              <w:instrText xml:space="preserve"> PAGEREF _Toc83134291 \h </w:instrText>
             </w:r>
             <w:r>
               <w:rPr>
@@ -816,7 +836,7 @@
                 <w:noProof/>
                 <w:webHidden/>
               </w:rPr>
-              <w:t>3</w:t>
+              <w:t>4</w:t>
             </w:r>
             <w:r>
               <w:rPr>
@@ -839,7 +859,7 @@
               <w:lang w:val="en-CH" w:eastAsia="en-CH"/>
             </w:rPr>
           </w:pPr>
-          <w:hyperlink w:anchor="_Toc82697614" w:history="1">
+          <w:hyperlink w:anchor="_Toc83134292" w:history="1">
             <w:r>
               <w:rPr>
                 <w:rStyle w:val="Hyperlink"/>
@@ -866,7 +886,7 @@
                 <w:noProof/>
                 <w:webHidden/>
               </w:rPr>
-              <w:instrText xml:space="preserve"> PAGEREF _Toc82697614 \h </w:instrText>
+              <w:instrText xml:space="preserve"> PAGEREF _Toc83134292 \h </w:instrText>
             </w:r>
             <w:r>
               <w:rPr>
@@ -886,7 +906,7 @@
                 <w:noProof/>
                 <w:webHidden/>
               </w:rPr>
-              <w:t>3</w:t>
+              <w:t>4</w:t>
             </w:r>
             <w:r>
               <w:rPr>
@@ -909,7 +929,7 @@
               <w:lang w:val="en-CH" w:eastAsia="en-CH"/>
             </w:rPr>
           </w:pPr>
-          <w:hyperlink w:anchor="_Toc82697615" w:history="1">
+          <w:hyperlink w:anchor="_Toc83134293" w:history="1">
             <w:r>
               <w:rPr>
                 <w:rStyle w:val="Hyperlink"/>
@@ -936,7 +956,7 @@
                 <w:noProof/>
                 <w:webHidden/>
               </w:rPr>
-              <w:instrText xml:space="preserve"> PAGEREF _Toc82697615 \h </w:instrText>
+              <w:instrText xml:space="preserve"> PAGEREF _Toc83134293 \h </w:instrText>
             </w:r>
             <w:r>
               <w:rPr>
@@ -956,7 +976,7 @@
                 <w:noProof/>
                 <w:webHidden/>
               </w:rPr>
-              <w:t>3</w:t>
+              <w:t>4</w:t>
             </w:r>
             <w:r>
               <w:rPr>
@@ -979,7 +999,7 @@
               <w:lang w:val="en-CH" w:eastAsia="en-CH"/>
             </w:rPr>
           </w:pPr>
-          <w:hyperlink w:anchor="_Toc82697616" w:history="1">
+          <w:hyperlink w:anchor="_Toc83134294" w:history="1">
             <w:r>
               <w:rPr>
                 <w:rStyle w:val="Hyperlink"/>
@@ -1006,7 +1026,7 @@
                 <w:noProof/>
                 <w:webHidden/>
               </w:rPr>
-              <w:instrText xml:space="preserve"> PAGEREF _Toc82697616 \h </w:instrText>
+              <w:instrText xml:space="preserve"> PAGEREF _Toc83134294 \h </w:instrText>
             </w:r>
             <w:r>
               <w:rPr>
@@ -1026,7 +1046,7 @@
                 <w:noProof/>
                 <w:webHidden/>
               </w:rPr>
-              <w:t>3</w:t>
+              <w:t>4</w:t>
             </w:r>
             <w:r>
               <w:rPr>
@@ -1049,7 +1069,7 @@
               <w:lang w:val="en-CH" w:eastAsia="en-CH"/>
             </w:rPr>
           </w:pPr>
-          <w:hyperlink w:anchor="_Toc82697617" w:history="1">
+          <w:hyperlink w:anchor="_Toc83134295" w:history="1">
             <w:r>
               <w:rPr>
                 <w:rStyle w:val="Hyperlink"/>
@@ -1076,7 +1096,7 @@
                 <w:noProof/>
                 <w:webHidden/>
               </w:rPr>
-              <w:instrText xml:space="preserve"> PAGEREF _Toc82697617 \h </w:instrText>
+              <w:instrText xml:space="preserve"> PAGEREF _Toc83134295 \h </w:instrText>
             </w:r>
             <w:r>
               <w:rPr>
@@ -1096,7 +1116,7 @@
                 <w:noProof/>
                 <w:webHidden/>
               </w:rPr>
-              <w:t>4</w:t>
+              <w:t>5</w:t>
             </w:r>
             <w:r>
               <w:rPr>
@@ -1119,7 +1139,7 @@
               <w:lang w:val="en-CH" w:eastAsia="en-CH"/>
             </w:rPr>
           </w:pPr>
-          <w:hyperlink w:anchor="_Toc82697618" w:history="1">
+          <w:hyperlink w:anchor="_Toc83134296" w:history="1">
             <w:r>
               <w:rPr>
                 <w:rStyle w:val="Hyperlink"/>
@@ -1146,7 +1166,7 @@
                 <w:noProof/>
                 <w:webHidden/>
               </w:rPr>
-              <w:instrText xml:space="preserve"> PAGEREF _Toc82697618 \h </w:instrText>
+              <w:instrText xml:space="preserve"> PAGEREF _Toc83134296 \h </w:instrText>
             </w:r>
             <w:r>
               <w:rPr>
@@ -1166,7 +1186,7 @@
                 <w:noProof/>
                 <w:webHidden/>
               </w:rPr>
-              <w:t>5</w:t>
+              <w:t>6</w:t>
             </w:r>
             <w:r>
               <w:rPr>
@@ -1189,7 +1209,7 @@
               <w:lang w:val="en-CH" w:eastAsia="en-CH"/>
             </w:rPr>
           </w:pPr>
-          <w:hyperlink w:anchor="_Toc82697619" w:history="1">
+          <w:hyperlink w:anchor="_Toc83134297" w:history="1">
             <w:r>
               <w:rPr>
                 <w:rStyle w:val="Hyperlink"/>
@@ -1216,7 +1236,7 @@
                 <w:noProof/>
                 <w:webHidden/>
               </w:rPr>
-              <w:instrText xml:space="preserve"> PAGEREF _Toc82697619 \h </w:instrText>
+              <w:instrText xml:space="preserve"> PAGEREF _Toc83134297 \h </w:instrText>
             </w:r>
             <w:r>
               <w:rPr>
@@ -1236,7 +1256,7 @@
                 <w:noProof/>
                 <w:webHidden/>
               </w:rPr>
-              <w:t>5</w:t>
+              <w:t>6</w:t>
             </w:r>
             <w:r>
               <w:rPr>
@@ -1259,7 +1279,7 @@
               <w:lang w:val="en-CH" w:eastAsia="en-CH"/>
             </w:rPr>
           </w:pPr>
-          <w:hyperlink w:anchor="_Toc82697620" w:history="1">
+          <w:hyperlink w:anchor="_Toc83134298" w:history="1">
             <w:r>
               <w:rPr>
                 <w:rStyle w:val="Hyperlink"/>
@@ -1286,7 +1306,7 @@
                 <w:noProof/>
                 <w:webHidden/>
               </w:rPr>
-              <w:instrText xml:space="preserve"> PAGEREF _Toc82697620 \h </w:instrText>
+              <w:instrText xml:space="preserve"> PAGEREF _Toc83134298 \h </w:instrText>
             </w:r>
             <w:r>
               <w:rPr>
@@ -1306,7 +1326,7 @@
                 <w:noProof/>
                 <w:webHidden/>
               </w:rPr>
-              <w:t>6</w:t>
+              <w:t>7</w:t>
             </w:r>
             <w:r>
               <w:rPr>
@@ -1329,7 +1349,7 @@
               <w:lang w:val="en-CH" w:eastAsia="en-CH"/>
             </w:rPr>
           </w:pPr>
-          <w:hyperlink w:anchor="_Toc82697621" w:history="1">
+          <w:hyperlink w:anchor="_Toc83134299" w:history="1">
             <w:r>
               <w:rPr>
                 <w:rStyle w:val="Hyperlink"/>
@@ -1356,7 +1376,7 @@
                 <w:noProof/>
                 <w:webHidden/>
               </w:rPr>
-              <w:instrText xml:space="preserve"> PAGEREF _Toc82697621 \h </w:instrText>
+              <w:instrText xml:space="preserve"> PAGEREF _Toc83134299 \h </w:instrText>
             </w:r>
             <w:r>
               <w:rPr>
@@ -1376,7 +1396,7 @@
                 <w:noProof/>
                 <w:webHidden/>
               </w:rPr>
-              <w:t>7</w:t>
+              <w:t>8</w:t>
             </w:r>
             <w:r>
               <w:rPr>
@@ -1399,7 +1419,7 @@
               <w:lang w:val="en-CH" w:eastAsia="en-CH"/>
             </w:rPr>
           </w:pPr>
-          <w:hyperlink w:anchor="_Toc82697622" w:history="1">
+          <w:hyperlink w:anchor="_Toc83134300" w:history="1">
             <w:r>
               <w:rPr>
                 <w:rStyle w:val="Hyperlink"/>
@@ -1426,7 +1446,7 @@
                 <w:noProof/>
                 <w:webHidden/>
               </w:rPr>
-              <w:instrText xml:space="preserve"> PAGEREF _Toc82697622 \h </w:instrText>
+              <w:instrText xml:space="preserve"> PAGEREF _Toc83134300 \h </w:instrText>
             </w:r>
             <w:r>
               <w:rPr>
@@ -1446,7 +1466,7 @@
                 <w:noProof/>
                 <w:webHidden/>
               </w:rPr>
-              <w:t>7</w:t>
+              <w:t>8</w:t>
             </w:r>
             <w:r>
               <w:rPr>
@@ -1469,7 +1489,7 @@
               <w:lang w:val="en-CH" w:eastAsia="en-CH"/>
             </w:rPr>
           </w:pPr>
-          <w:hyperlink w:anchor="_Toc82697623" w:history="1">
+          <w:hyperlink w:anchor="_Toc83134301" w:history="1">
             <w:r>
               <w:rPr>
                 <w:rStyle w:val="Hyperlink"/>
@@ -1496,7 +1516,7 @@
                 <w:noProof/>
                 <w:webHidden/>
               </w:rPr>
-              <w:instrText xml:space="preserve"> PAGEREF _Toc82697623 \h </w:instrText>
+              <w:instrText xml:space="preserve"> PAGEREF _Toc83134301 \h </w:instrText>
             </w:r>
             <w:r>
               <w:rPr>
@@ -1516,7 +1536,7 @@
                 <w:noProof/>
                 <w:webHidden/>
               </w:rPr>
-              <w:t>7</w:t>
+              <w:t>8</w:t>
             </w:r>
             <w:r>
               <w:rPr>
@@ -1539,7 +1559,7 @@
               <w:lang w:val="en-CH" w:eastAsia="en-CH"/>
             </w:rPr>
           </w:pPr>
-          <w:hyperlink w:anchor="_Toc82697624" w:history="1">
+          <w:hyperlink w:anchor="_Toc83134302" w:history="1">
             <w:r>
               <w:rPr>
                 <w:rStyle w:val="Hyperlink"/>
@@ -1566,7 +1586,7 @@
                 <w:noProof/>
                 <w:webHidden/>
               </w:rPr>
-              <w:instrText xml:space="preserve"> PAGEREF _Toc82697624 \h </w:instrText>
+              <w:instrText xml:space="preserve"> PAGEREF _Toc83134302 \h </w:instrText>
             </w:r>
             <w:r>
               <w:rPr>
@@ -1586,7 +1606,7 @@
                 <w:noProof/>
                 <w:webHidden/>
               </w:rPr>
-              <w:t>7</w:t>
+              <w:t>8</w:t>
             </w:r>
             <w:r>
               <w:rPr>
@@ -1609,7 +1629,7 @@
               <w:lang w:val="en-CH" w:eastAsia="en-CH"/>
             </w:rPr>
           </w:pPr>
-          <w:hyperlink w:anchor="_Toc82697625" w:history="1">
+          <w:hyperlink w:anchor="_Toc83134303" w:history="1">
             <w:r>
               <w:rPr>
                 <w:rStyle w:val="Hyperlink"/>
@@ -1636,7 +1656,7 @@
                 <w:noProof/>
                 <w:webHidden/>
               </w:rPr>
-              <w:instrText xml:space="preserve"> PAGEREF _Toc82697625 \h </w:instrText>
+              <w:instrText xml:space="preserve"> PAGEREF _Toc83134303 \h </w:instrText>
             </w:r>
             <w:r>
               <w:rPr>
@@ -1656,7 +1676,7 @@
                 <w:noProof/>
                 <w:webHidden/>
               </w:rPr>
-              <w:t>7</w:t>
+              <w:t>8</w:t>
             </w:r>
             <w:r>
               <w:rPr>
@@ -1679,7 +1699,7 @@
               <w:lang w:val="en-CH" w:eastAsia="en-CH"/>
             </w:rPr>
           </w:pPr>
-          <w:hyperlink w:anchor="_Toc82697626" w:history="1">
+          <w:hyperlink w:anchor="_Toc83134304" w:history="1">
             <w:r>
               <w:rPr>
                 <w:rStyle w:val="Hyperlink"/>
@@ -1706,7 +1726,7 @@
                 <w:noProof/>
                 <w:webHidden/>
               </w:rPr>
-              <w:instrText xml:space="preserve"> PAGEREF _Toc82697626 \h </w:instrText>
+              <w:instrText xml:space="preserve"> PAGEREF _Toc83134304 \h </w:instrText>
             </w:r>
             <w:r>
               <w:rPr>
@@ -1726,7 +1746,7 @@
                 <w:noProof/>
                 <w:webHidden/>
               </w:rPr>
-              <w:t>7</w:t>
+              <w:t>8</w:t>
             </w:r>
             <w:r>
               <w:rPr>
@@ -1749,7 +1769,7 @@
               <w:lang w:val="en-CH" w:eastAsia="en-CH"/>
             </w:rPr>
           </w:pPr>
-          <w:hyperlink w:anchor="_Toc82697627" w:history="1">
+          <w:hyperlink w:anchor="_Toc83134305" w:history="1">
             <w:r>
               <w:rPr>
                 <w:rStyle w:val="Hyperlink"/>
@@ -1776,7 +1796,7 @@
                 <w:noProof/>
                 <w:webHidden/>
               </w:rPr>
-              <w:instrText xml:space="preserve"> PAGEREF _Toc82697627 \h </w:instrText>
+              <w:instrText xml:space="preserve"> PAGEREF _Toc83134305 \h </w:instrText>
             </w:r>
             <w:r>
               <w:rPr>
@@ -1796,7 +1816,7 @@
                 <w:noProof/>
                 <w:webHidden/>
               </w:rPr>
-              <w:t>7</w:t>
+              <w:t>9</w:t>
             </w:r>
             <w:r>
               <w:rPr>
@@ -1819,7 +1839,7 @@
               <w:lang w:val="en-CH" w:eastAsia="en-CH"/>
             </w:rPr>
           </w:pPr>
-          <w:hyperlink w:anchor="_Toc82697628" w:history="1">
+          <w:hyperlink w:anchor="_Toc83134306" w:history="1">
             <w:r>
               <w:rPr>
                 <w:rStyle w:val="Hyperlink"/>
@@ -1846,7 +1866,7 @@
                 <w:noProof/>
                 <w:webHidden/>
               </w:rPr>
-              <w:instrText xml:space="preserve"> PAGEREF _Toc82697628 \h </w:instrText>
+              <w:instrText xml:space="preserve"> PAGEREF _Toc83134306 \h </w:instrText>
             </w:r>
             <w:r>
               <w:rPr>
@@ -1866,7 +1886,7 @@
                 <w:noProof/>
                 <w:webHidden/>
               </w:rPr>
-              <w:t>7</w:t>
+              <w:t>9</w:t>
             </w:r>
             <w:r>
               <w:rPr>
@@ -1889,7 +1909,7 @@
               <w:lang w:val="en-CH" w:eastAsia="en-CH"/>
             </w:rPr>
           </w:pPr>
-          <w:hyperlink w:anchor="_Toc82697629" w:history="1">
+          <w:hyperlink w:anchor="_Toc83134307" w:history="1">
             <w:r>
               <w:rPr>
                 <w:rStyle w:val="Hyperlink"/>
@@ -1916,7 +1936,7 @@
                 <w:noProof/>
                 <w:webHidden/>
               </w:rPr>
-              <w:instrText xml:space="preserve"> PAGEREF _Toc82697629 \h </w:instrText>
+              <w:instrText xml:space="preserve"> PAGEREF _Toc83134307 \h </w:instrText>
             </w:r>
             <w:r>
               <w:rPr>
@@ -1936,7 +1956,7 @@
                 <w:noProof/>
                 <w:webHidden/>
               </w:rPr>
-              <w:t>8</w:t>
+              <w:t>9</w:t>
             </w:r>
             <w:r>
               <w:rPr>
@@ -1959,7 +1979,7 @@
               <w:lang w:val="en-CH" w:eastAsia="en-CH"/>
             </w:rPr>
           </w:pPr>
-          <w:hyperlink w:anchor="_Toc82697630" w:history="1">
+          <w:hyperlink w:anchor="_Toc83134308" w:history="1">
             <w:r>
               <w:rPr>
                 <w:rStyle w:val="Hyperlink"/>
@@ -1986,7 +2006,7 @@
                 <w:noProof/>
                 <w:webHidden/>
               </w:rPr>
-              <w:instrText xml:space="preserve"> PAGEREF _Toc82697630 \h </w:instrText>
+              <w:instrText xml:space="preserve"> PAGEREF _Toc83134308 \h </w:instrText>
             </w:r>
             <w:r>
               <w:rPr>
@@ -2006,7 +2026,7 @@
                 <w:noProof/>
                 <w:webHidden/>
               </w:rPr>
-              <w:t>8</w:t>
+              <w:t>9</w:t>
             </w:r>
             <w:r>
               <w:rPr>
@@ -2036,7 +2056,7 @@
       <w:pPr>
         <w:pStyle w:val="Heading1"/>
       </w:pPr>
-      <w:bookmarkStart w:id="0" w:name="_Toc82697604"/>
+      <w:bookmarkStart w:id="0" w:name="_Toc83134282"/>
       <w:r>
         <w:lastRenderedPageBreak/>
         <w:t>Introduction</w:t>
@@ -2047,7 +2067,7 @@
       <w:pPr>
         <w:pStyle w:val="Heading2"/>
       </w:pPr>
-      <w:bookmarkStart w:id="1" w:name="_Toc82697605"/>
+      <w:bookmarkStart w:id="1" w:name="_Toc83134283"/>
       <w:r>
         <w:t>L’informatique</w:t>
       </w:r>
@@ -2061,20 +2081,65 @@
         <w:t>passionne</w:t>
       </w:r>
       <w:r>
-        <w:t xml:space="preserve"> beaucoup. L’informatique est une sorte de conversation entre humain et </w:t>
-      </w:r>
-      <w:r>
-        <w:t xml:space="preserve">machine. </w:t>
-      </w:r>
-      <w:r>
-        <w:t>Mes objectifs étaient de programmé un jeu vidéo en 2D en utilisant le canevas sur HTML. J’ai choisi l’environnement comme thème principal de mon jeu car c’est un sujet pertinent en ce moment.</w:t>
+        <w:t xml:space="preserve"> beaucoup. </w:t>
+      </w:r>
+      <w:r>
+        <w:t>Le fait de pouvoir écrire quelque ligne de code pour animer un écran ou calcule</w:t>
+      </w:r>
+      <w:r>
+        <w:t>r</w:t>
+      </w:r>
+      <w:r>
+        <w:t xml:space="preserve"> des fonctions compliqué m’éblouie et m’intrigue. J’ai déjà participé </w:t>
+      </w:r>
+      <w:r>
+        <w:t>à</w:t>
+      </w:r>
+      <w:r>
+        <w:t xml:space="preserve"> quelques camps d’informatiques qui m’ont permis </w:t>
+      </w:r>
+      <w:r>
+        <w:t>à</w:t>
+      </w:r>
+      <w:r>
+        <w:t xml:space="preserve"> mieux comprendre </w:t>
+      </w:r>
+      <w:r>
+        <w:t>la programmation</w:t>
+      </w:r>
+      <w:r>
+        <w:t xml:space="preserve"> et avoir une affinité pour ce sujet.</w:t>
+      </w:r>
+      <w:r>
+        <w:t xml:space="preserve"> </w:t>
+      </w:r>
+      <w:r>
+        <w:t xml:space="preserve">Mes objectifs étaient de programmé un jeu vidéo en 2D en utilisant le canevas sur HTML. J’ai choisi l’environnement comme thème principal de mon jeu car c’est un sujet pertinent </w:t>
+      </w:r>
+      <w:r>
+        <w:t xml:space="preserve">et important </w:t>
+      </w:r>
+      <w:r>
+        <w:t>et je voulais que mon jeu ait un lien avec la vie réel</w:t>
+      </w:r>
+      <w:r>
+        <w:t>.</w:t>
+      </w:r>
+      <w:r>
+        <w:t xml:space="preserve"> Malgré mes capacités je n’</w:t>
+      </w:r>
+      <w:r>
+        <w:t>ai</w:t>
+      </w:r>
+      <w:r>
+        <w:t xml:space="preserve"> pas pu réaliser un jeu plus explicatif et</w:t>
       </w:r>
     </w:p>
     <w:p>
       <w:pPr>
         <w:pStyle w:val="Heading2"/>
       </w:pPr>
-      <w:bookmarkStart w:id="2" w:name="_Toc82697606"/>
+      <w:bookmarkStart w:id="2" w:name="_Toc83134284"/>
       <w:r>
         <w:t>Description de mon jeu</w:t>
       </w:r>
@@ -2082,22 +2147,113 @@
     </w:p>
     <w:p>
       <w:r>
-        <w:t xml:space="preserve">Le jeu vidéo que j’ai programmé est un jeu d’aventure en 2D. Le joueur incarne un jeune personnage qui vient des trouver les solutions à tous les problèmes qui concernent l’environnement et le climat. Le but est de transmettre ce message au monde entier. Les six niveaux de mon jeu représentent les six continents avec l’antarctique exclus. Le joueur devra éviter les « polluer » , collecter des déchets et apporter les solutions </w:t>
-      </w:r>
-      <w:proofErr w:type="spellStart"/>
+        <w:t>Le jeu vidéo que j’ai programmé est un jeu d’aventure en 2D. Le joueur incarne un jeune personnage qui vient de trouver l</w:t>
+      </w:r>
       <w:r>
         <w:t>a</w:t>
       </w:r>
-      <w:proofErr w:type="spellEnd"/>
-      <w:r>
-        <w:t xml:space="preserve"> chaque continent. Mon jeu est capable de sauvegarder le progrès du joueur.</w:t>
+      <w:r>
+        <w:t xml:space="preserve"> solution à tous les problèmes qui concernent l</w:t>
+      </w:r>
+      <w:r>
+        <w:t xml:space="preserve">a dégradation </w:t>
+      </w:r>
+      <w:r>
+        <w:t>d</w:t>
+      </w:r>
+      <w:r>
+        <w:t>e l’</w:t>
+      </w:r>
+      <w:r>
+        <w:t>environnement</w:t>
+      </w:r>
+      <w:r>
+        <w:t xml:space="preserve"> et </w:t>
+      </w:r>
+      <w:r>
+        <w:t>du</w:t>
+      </w:r>
+      <w:r>
+        <w:t xml:space="preserve"> climat. Le but est de transmettre </w:t>
+      </w:r>
+      <w:r>
+        <w:t>cette solution</w:t>
+      </w:r>
+      <w:r>
+        <w:t xml:space="preserve"> au monde entier. Les six niveaux de mon jeu représentent les </w:t>
+      </w:r>
+      <w:r>
+        <w:t>cinq</w:t>
+      </w:r>
+      <w:r>
+        <w:t xml:space="preserve"> continent</w:t>
+      </w:r>
+      <w:r>
+        <w:t xml:space="preserve">s sans </w:t>
+      </w:r>
+      <w:r>
+        <w:t>l’A</w:t>
+      </w:r>
+      <w:r>
+        <w:t xml:space="preserve">ntarctique. Le joueur devra éviter les </w:t>
+      </w:r>
+      <w:r>
+        <w:t xml:space="preserve">nuages toxiques appelés les « </w:t>
+      </w:r>
+      <w:proofErr w:type="spellStart"/>
+      <w:r>
+        <w:rPr>
+          <w:i/>
+          <w:iCs/>
+        </w:rPr>
+        <w:t>polluers</w:t>
+      </w:r>
+      <w:proofErr w:type="spellEnd"/>
+      <w:r>
+        <w:t> »</w:t>
+      </w:r>
+      <w:r>
+        <w:t>, collecter des déchets et apporter l</w:t>
+      </w:r>
+      <w:r>
+        <w:t>a</w:t>
+      </w:r>
+      <w:r>
+        <w:t xml:space="preserve"> solution </w:t>
+      </w:r>
+      <w:r>
+        <w:t>pour chaque</w:t>
+      </w:r>
+      <w:r>
+        <w:t xml:space="preserve"> continent. Mon jeu </w:t>
+      </w:r>
+      <w:r>
+        <w:t>a ét</w:t>
+      </w:r>
+      <w:r>
+        <w:t>é</w:t>
+      </w:r>
+      <w:r>
+        <w:t xml:space="preserve"> </w:t>
+      </w:r>
+      <w:r>
+        <w:t xml:space="preserve">programmé </w:t>
+      </w:r>
+      <w:r>
+        <w:t xml:space="preserve">de façon </w:t>
+      </w:r>
+      <w:r>
+        <w:t>à</w:t>
+      </w:r>
+      <w:r>
+        <w:t xml:space="preserve"> permettre la sauvegarde des progrès du joueur.</w:t>
       </w:r>
     </w:p>
     <w:p>
       <w:pPr>
         <w:pStyle w:val="Heading1"/>
       </w:pPr>
-      <w:bookmarkStart w:id="3" w:name="_Toc82697607"/>
+      <w:bookmarkStart w:id="3" w:name="_Toc83134285"/>
       <w:r>
         <w:t>Réalisation</w:t>
       </w:r>
@@ -2107,17 +2263,1022 @@
       <w:pPr>
         <w:pStyle w:val="Heading2"/>
       </w:pPr>
-      <w:bookmarkStart w:id="4" w:name="_Toc82697608"/>
+      <w:bookmarkStart w:id="4" w:name="_Toc83134286"/>
       <w:r>
         <w:t>Difficulté engendrée pendant la réalisation de mon jeu</w:t>
       </w:r>
       <w:bookmarkEnd w:id="4"/>
+    </w:p>
+    <w:p>
+      <w:proofErr w:type="gramStart"/>
+      <w:r>
+        <w:t>La plus grosse difficulté rencontré</w:t>
+      </w:r>
+      <w:proofErr w:type="gramEnd"/>
+      <w:r>
+        <w:t xml:space="preserve"> dans la programmation de mon jeu était la </w:t>
+      </w:r>
+      <w:r>
+        <w:t>gestion du volume</w:t>
+      </w:r>
+      <w:r>
+        <w:t xml:space="preserve"> du personnage</w:t>
+      </w:r>
+      <w:r>
+        <w:t xml:space="preserve">. J’ai </w:t>
+      </w:r>
+      <w:r>
+        <w:t>essayé</w:t>
+      </w:r>
+      <w:r>
+        <w:t xml:space="preserve"> </w:t>
+      </w:r>
+      <w:r>
+        <w:t>différente</w:t>
+      </w:r>
+      <w:r>
+        <w:t>s</w:t>
+      </w:r>
+      <w:r>
+        <w:t xml:space="preserve"> méthode</w:t>
+      </w:r>
+      <w:r>
+        <w:t>s</w:t>
+      </w:r>
+      <w:r>
+        <w:t xml:space="preserve"> pour créer un </w:t>
+      </w:r>
+      <w:r>
+        <w:t>algorithme</w:t>
+      </w:r>
+      <w:r>
+        <w:t xml:space="preserve"> de collision mais </w:t>
+      </w:r>
+      <w:r>
+        <w:t>à</w:t>
+      </w:r>
+      <w:r>
+        <w:t xml:space="preserve"> chaque </w:t>
+      </w:r>
+      <w:proofErr w:type="gramStart"/>
+      <w:r>
+        <w:t>essai</w:t>
+      </w:r>
+      <w:proofErr w:type="gramEnd"/>
+      <w:r>
+        <w:t xml:space="preserve"> j</w:t>
+      </w:r>
+      <w:r>
+        <w:t>’ai</w:t>
+      </w:r>
+      <w:r>
+        <w:t xml:space="preserve"> retrouv</w:t>
+      </w:r>
+      <w:r>
+        <w:t>é</w:t>
+      </w:r>
+      <w:r>
+        <w:t xml:space="preserve"> des petits </w:t>
+      </w:r>
+      <w:r>
+        <w:rPr>
+          <w:i/>
+          <w:iCs/>
+        </w:rPr>
+        <w:t>bug</w:t>
+      </w:r>
+      <w:r>
+        <w:rPr>
+          <w:i/>
+          <w:iCs/>
+        </w:rPr>
+        <w:t>s</w:t>
+      </w:r>
+      <w:r>
+        <w:t xml:space="preserve">. Ces </w:t>
+      </w:r>
+      <w:r>
+        <w:rPr>
+          <w:i/>
+          <w:iCs/>
+        </w:rPr>
+        <w:t>bugs</w:t>
+      </w:r>
+      <w:r>
+        <w:t xml:space="preserve"> se présentaient quand le joueur saute. </w:t>
+      </w:r>
+    </w:p>
+    <w:p/>
+    <w:p>
+      <w:r>
+        <w:t xml:space="preserve">Comme tout programmeur j’ai rencontré des difficultés au fil que je programmais mon jeu. Le premier problème que j’ai rencontrer est celui d’un </w:t>
+      </w:r>
+      <w:proofErr w:type="spellStart"/>
+      <w:r>
+        <w:t>probleme</w:t>
+      </w:r>
+      <w:proofErr w:type="spellEnd"/>
+      <w:r>
+        <w:t xml:space="preserve"> de politique </w:t>
+      </w:r>
+      <w:proofErr w:type="gramStart"/>
+      <w:r>
+        <w:t>CORS(</w:t>
+      </w:r>
+      <w:proofErr w:type="gramEnd"/>
+      <w:r>
+        <w:t xml:space="preserve">Cross-Origin Reference Sharing). </w:t>
+      </w:r>
+      <w:r>
+        <w:rPr>
+          <w:noProof/>
+        </w:rPr>
+        <w:drawing>
+          <wp:inline distT="0" distB="0" distL="0" distR="0" wp14:anchorId="3342D57F" wp14:editId="4E4067F7">
+            <wp:extent cx="5655310" cy="593725"/>
+            <wp:effectExtent l="0" t="0" r="2540" b="0"/>
+            <wp:docPr id="16" name="Picture 16"/>
+            <wp:cNvGraphicFramePr>
+              <a:graphicFrameLocks xmlns:a="http://schemas.openxmlformats.org/drawingml/2006/main" noChangeAspect="1"/>
+            </wp:cNvGraphicFramePr>
+            <a:graphic xmlns:a="http://schemas.openxmlformats.org/drawingml/2006/main">
+              <a:graphicData uri="http://schemas.openxmlformats.org/drawingml/2006/picture">
+                <pic:pic xmlns:pic="http://schemas.openxmlformats.org/drawingml/2006/picture">
+                  <pic:nvPicPr>
+                    <pic:cNvPr id="0" name="Picture 1"/>
+                    <pic:cNvPicPr>
+                      <a:picLocks noChangeAspect="1" noChangeArrowheads="1"/>
+                    </pic:cNvPicPr>
+                  </pic:nvPicPr>
+                  <pic:blipFill rotWithShape="1">
+                    <a:blip r:embed="rId7">
+                      <a:extLst>
+                        <a:ext uri="{28A0092B-C50C-407E-A947-70E740481C1C}">
+                          <a14:useLocalDpi xmlns:a14="http://schemas.microsoft.com/office/drawing/2010/main" val="0"/>
+                        </a:ext>
+                      </a:extLst>
+                    </a:blip>
+                    <a:srcRect l="1330"/>
+                    <a:stretch/>
+                  </pic:blipFill>
+                  <pic:spPr bwMode="auto">
+                    <a:xfrm>
+                      <a:off x="0" y="0"/>
+                      <a:ext cx="5655310" cy="593725"/>
+                    </a:xfrm>
+                    <a:prstGeom prst="rect">
+                      <a:avLst/>
+                    </a:prstGeom>
+                    <a:noFill/>
+                    <a:ln>
+                      <a:noFill/>
+                    </a:ln>
+                    <a:extLst>
+                      <a:ext uri="{53640926-AAD7-44D8-BBD7-CCE9431645EC}">
+                        <a14:shadowObscured xmlns:a14="http://schemas.microsoft.com/office/drawing/2010/main"/>
+                      </a:ext>
+                    </a:extLst>
+                  </pic:spPr>
+                </pic:pic>
+              </a:graphicData>
+            </a:graphic>
+          </wp:inline>
+        </w:drawing>
+      </w:r>
+    </w:p>
+    <w:p>
+      <w:r>
+        <w:t xml:space="preserve">Cette politique a interdit mon fichier index.html </w:t>
+      </w:r>
+      <w:proofErr w:type="gramStart"/>
+      <w:r>
+        <w:t>a</w:t>
+      </w:r>
+      <w:proofErr w:type="gramEnd"/>
+      <w:r>
+        <w:t xml:space="preserve"> accéder au fichier *.</w:t>
+      </w:r>
+      <w:proofErr w:type="spellStart"/>
+      <w:r>
+        <w:t>js</w:t>
+      </w:r>
+      <w:proofErr w:type="spellEnd"/>
+      <w:r>
+        <w:t xml:space="preserve"> car mon disque dur n’était pas définit comme étant un server. Pour résoudre ce problème j’ai décidé d’utiliser GitHub pour mettre mon jeu sur un server et d’en faire un site web accessible par tout le monde. Cela m’a permis de faire en sorte que personne d’autre ai ce problème. </w:t>
+      </w:r>
+    </w:p>
+    <w:p>
+      <w:r>
+        <w:t xml:space="preserve">Le deuxième </w:t>
+      </w:r>
+      <w:proofErr w:type="spellStart"/>
+      <w:r>
+        <w:t>probleme</w:t>
+      </w:r>
+      <w:proofErr w:type="spellEnd"/>
+      <w:r>
+        <w:t xml:space="preserve"> était celui de la </w:t>
+      </w:r>
+      <w:proofErr w:type="spellStart"/>
+      <w:r>
+        <w:t>resolution</w:t>
+      </w:r>
+      <w:proofErr w:type="spellEnd"/>
+      <w:r>
+        <w:t xml:space="preserve"> des images sur le canevas. Si on définit</w:t>
+      </w:r>
+      <w:r>
+        <w:t xml:space="preserve"> la taille du canevas dans la balise du canevas ce n’est pas la taille du canevas dans la page qui va changer mais les pixels inclus dans le canevas. Il suffisait de définir la taille du canevas </w:t>
+      </w:r>
+      <w:r>
+        <w:lastRenderedPageBreak/>
+        <w:t>dans la balise &lt;style&gt; comme étant automatique et d’ensuite déclarer la hauteur et la largeur du canevas dans le fichier *index.js.</w:t>
+      </w:r>
+    </w:p>
+    <w:p>
+      <w:r>
+        <w:rPr>
+          <w:noProof/>
+        </w:rPr>
+        <w:drawing>
+          <wp:inline distT="0" distB="0" distL="0" distR="0" wp14:anchorId="5749FBDC" wp14:editId="696B64E3">
+            <wp:extent cx="1327765" cy="396000"/>
+            <wp:effectExtent l="0" t="0" r="6350" b="4445"/>
+            <wp:docPr id="17" name="Picture 17" descr="Graphical user interface, text&#10;&#10;Description automatically generated"/>
+            <wp:cNvGraphicFramePr>
+              <a:graphicFrameLocks xmlns:a="http://schemas.openxmlformats.org/drawingml/2006/main" noChangeAspect="1"/>
+            </wp:cNvGraphicFramePr>
+            <a:graphic xmlns:a="http://schemas.openxmlformats.org/drawingml/2006/main">
+              <a:graphicData uri="http://schemas.openxmlformats.org/drawingml/2006/picture">
+                <pic:pic xmlns:pic="http://schemas.openxmlformats.org/drawingml/2006/picture">
+                  <pic:nvPicPr>
+                    <pic:cNvPr id="17" name="Picture 17" descr="Graphical user interface, text&#10;&#10;Description automatically generated"/>
+                    <pic:cNvPicPr>
+                      <a:picLocks noChangeAspect="1" noChangeArrowheads="1"/>
+                    </pic:cNvPicPr>
+                  </pic:nvPicPr>
+                  <pic:blipFill rotWithShape="1">
+                    <a:blip r:embed="rId8">
+                      <a:extLst>
+                        <a:ext uri="{28A0092B-C50C-407E-A947-70E740481C1C}">
+                          <a14:useLocalDpi xmlns:a14="http://schemas.microsoft.com/office/drawing/2010/main" val="0"/>
+                        </a:ext>
+                      </a:extLst>
+                    </a:blip>
+                    <a:srcRect t="-1" b="7273"/>
+                    <a:stretch/>
+                  </pic:blipFill>
+                  <pic:spPr bwMode="auto">
+                    <a:xfrm>
+                      <a:off x="0" y="0"/>
+                      <a:ext cx="1327765" cy="396000"/>
+                    </a:xfrm>
+                    <a:prstGeom prst="rect">
+                      <a:avLst/>
+                    </a:prstGeom>
+                    <a:noFill/>
+                    <a:ln>
+                      <a:noFill/>
+                    </a:ln>
+                    <a:extLst>
+                      <a:ext uri="{53640926-AAD7-44D8-BBD7-CCE9431645EC}">
+                        <a14:shadowObscured xmlns:a14="http://schemas.microsoft.com/office/drawing/2010/main"/>
+                      </a:ext>
+                    </a:extLst>
+                  </pic:spPr>
+                </pic:pic>
+              </a:graphicData>
+            </a:graphic>
+          </wp:inline>
+        </w:drawing>
+      </w:r>
+      <w:r>
+        <w:rPr>
+          <w:noProof/>
+        </w:rPr>
+        <w:drawing>
+          <wp:inline distT="0" distB="0" distL="0" distR="0" wp14:anchorId="159C1975" wp14:editId="7157D07D">
+            <wp:extent cx="2987040" cy="394839"/>
+            <wp:effectExtent l="0" t="0" r="3810" b="5715"/>
+            <wp:docPr id="18" name="Picture 18"/>
+            <wp:cNvGraphicFramePr>
+              <a:graphicFrameLocks xmlns:a="http://schemas.openxmlformats.org/drawingml/2006/main" noChangeAspect="1"/>
+            </wp:cNvGraphicFramePr>
+            <a:graphic xmlns:a="http://schemas.openxmlformats.org/drawingml/2006/main">
+              <a:graphicData uri="http://schemas.openxmlformats.org/drawingml/2006/picture">
+                <pic:pic xmlns:pic="http://schemas.openxmlformats.org/drawingml/2006/picture">
+                  <pic:nvPicPr>
+                    <pic:cNvPr id="0" name="Picture 5"/>
+                    <pic:cNvPicPr>
+                      <a:picLocks noChangeAspect="1" noChangeArrowheads="1"/>
+                    </pic:cNvPicPr>
+                  </pic:nvPicPr>
+                  <pic:blipFill>
+                    <a:blip r:embed="rId9">
+                      <a:extLst>
+                        <a:ext uri="{28A0092B-C50C-407E-A947-70E740481C1C}">
+                          <a14:useLocalDpi xmlns:a14="http://schemas.microsoft.com/office/drawing/2010/main" val="0"/>
+                        </a:ext>
+                      </a:extLst>
+                    </a:blip>
+                    <a:srcRect/>
+                    <a:stretch>
+                      <a:fillRect/>
+                    </a:stretch>
+                  </pic:blipFill>
+                  <pic:spPr bwMode="auto">
+                    <a:xfrm>
+                      <a:off x="0" y="0"/>
+                      <a:ext cx="3001001" cy="396684"/>
+                    </a:xfrm>
+                    <a:prstGeom prst="rect">
+                      <a:avLst/>
+                    </a:prstGeom>
+                    <a:noFill/>
+                    <a:ln>
+                      <a:noFill/>
+                    </a:ln>
+                  </pic:spPr>
+                </pic:pic>
+              </a:graphicData>
+            </a:graphic>
+          </wp:inline>
+        </w:drawing>
+      </w:r>
+    </w:p>
+    <w:p/>
+    <w:p>
+      <w:r>
+        <w:t xml:space="preserve">Ensuite il y a pas mal de soucis avec la sauvegarde du joueur. Je devais trouver un moyen de sauvegarder le progrès du joueur et ensuite pouvoir récupérer, modifier et supprimer certaine variable. Au début j’ai </w:t>
+      </w:r>
+      <w:proofErr w:type="gramStart"/>
+      <w:r>
+        <w:t>penser</w:t>
+      </w:r>
+      <w:proofErr w:type="gramEnd"/>
+      <w:r>
+        <w:t xml:space="preserve"> utiliser un fichier .</w:t>
+      </w:r>
+      <w:proofErr w:type="spellStart"/>
+      <w:r>
+        <w:t>text</w:t>
+      </w:r>
+      <w:proofErr w:type="spellEnd"/>
+      <w:r>
+        <w:t xml:space="preserve"> pour sauvegarder le progrès du joueur mais cela je devais utiliser un base de donnée. </w:t>
+      </w:r>
+      <w:r>
+        <w:t xml:space="preserve">Heureusement en faisant un peu de recherche je suis tomber sur les cookies. Les cookies sont beaucoup plus simples </w:t>
+      </w:r>
+      <w:proofErr w:type="gramStart"/>
+      <w:r>
+        <w:t>a</w:t>
+      </w:r>
+      <w:proofErr w:type="gramEnd"/>
+      <w:r>
+        <w:t xml:space="preserve"> utiliser qu’un base de donné et c’est plus rapides de </w:t>
+      </w:r>
+      <w:proofErr w:type="spellStart"/>
+      <w:r>
+        <w:t>recupere</w:t>
+      </w:r>
+      <w:proofErr w:type="spellEnd"/>
+      <w:r>
+        <w:t>, modifier et supprimer les variables du joueur.</w:t>
+      </w:r>
+    </w:p>
+    <w:p>
+      <w:r>
+        <w:t xml:space="preserve">Quand j’ai </w:t>
+      </w:r>
+      <w:proofErr w:type="gramStart"/>
+      <w:r>
+        <w:t>commencer</w:t>
+      </w:r>
+      <w:proofErr w:type="gramEnd"/>
+      <w:r>
+        <w:t xml:space="preserve"> a introduire plus d’images dans le jeu, j’ai eu un problème de </w:t>
+      </w:r>
+      <w:proofErr w:type="spellStart"/>
+      <w:r>
+        <w:t>telechargement</w:t>
+      </w:r>
+      <w:proofErr w:type="spellEnd"/>
+      <w:r>
+        <w:t xml:space="preserve"> des images. Au début j’appeler mes images dans les fichier *.</w:t>
+      </w:r>
+      <w:proofErr w:type="spellStart"/>
+      <w:r>
+        <w:t>js</w:t>
+      </w:r>
+      <w:proofErr w:type="spellEnd"/>
+      <w:r>
+        <w:t xml:space="preserve"> comme </w:t>
+      </w:r>
+      <w:proofErr w:type="spellStart"/>
+      <w:proofErr w:type="gramStart"/>
+      <w:r>
+        <w:t>ci.dessous</w:t>
+      </w:r>
+      <w:proofErr w:type="spellEnd"/>
+      <w:proofErr w:type="gramEnd"/>
+      <w:r>
+        <w:t> :</w:t>
+      </w:r>
+    </w:p>
+    <w:p>
+      <w:r>
+        <w:rPr>
+          <w:noProof/>
+        </w:rPr>
+        <w:drawing>
+          <wp:inline distT="0" distB="0" distL="0" distR="0" wp14:anchorId="2196DC8C" wp14:editId="42C02E09">
+            <wp:extent cx="3764280" cy="384671"/>
+            <wp:effectExtent l="0" t="0" r="0" b="0"/>
+            <wp:docPr id="19" name="Picture 19" descr="Graphical user interface, text&#10;&#10;Description automatically generated"/>
+            <wp:cNvGraphicFramePr>
+              <a:graphicFrameLocks xmlns:a="http://schemas.openxmlformats.org/drawingml/2006/main" noChangeAspect="1"/>
+            </wp:cNvGraphicFramePr>
+            <a:graphic xmlns:a="http://schemas.openxmlformats.org/drawingml/2006/main">
+              <a:graphicData uri="http://schemas.openxmlformats.org/drawingml/2006/picture">
+                <pic:pic xmlns:pic="http://schemas.openxmlformats.org/drawingml/2006/picture">
+                  <pic:nvPicPr>
+                    <pic:cNvPr id="19" name="Picture 19" descr="Graphical user interface, text&#10;&#10;Description automatically generated"/>
+                    <pic:cNvPicPr>
+                      <a:picLocks noChangeAspect="1" noChangeArrowheads="1"/>
+                    </pic:cNvPicPr>
+                  </pic:nvPicPr>
+                  <pic:blipFill>
+                    <a:blip r:embed="rId10">
+                      <a:extLst>
+                        <a:ext uri="{28A0092B-C50C-407E-A947-70E740481C1C}">
+                          <a14:useLocalDpi xmlns:a14="http://schemas.microsoft.com/office/drawing/2010/main" val="0"/>
+                        </a:ext>
+                      </a:extLst>
+                    </a:blip>
+                    <a:srcRect/>
+                    <a:stretch>
+                      <a:fillRect/>
+                    </a:stretch>
+                  </pic:blipFill>
+                  <pic:spPr bwMode="auto">
+                    <a:xfrm>
+                      <a:off x="0" y="0"/>
+                      <a:ext cx="3775342" cy="385801"/>
+                    </a:xfrm>
+                    <a:prstGeom prst="rect">
+                      <a:avLst/>
+                    </a:prstGeom>
+                    <a:noFill/>
+                    <a:ln>
+                      <a:noFill/>
+                    </a:ln>
+                  </pic:spPr>
+                </pic:pic>
+              </a:graphicData>
+            </a:graphic>
+          </wp:inline>
+        </w:drawing>
+      </w:r>
+    </w:p>
+    <w:p>
+      <w:pPr>
+        <w:rPr>
+          <w:szCs w:val="24"/>
+        </w:rPr>
+      </w:pPr>
+      <w:r>
+        <w:t xml:space="preserve">Malheureusement l’image n’est que charger quand le code lit ces deux lignes. Donc la page charger et rien ne s’afficher car les images ne ce sont pas charger dans la page. Pour éviter ce petit bug il faut tout simplement appeler les images dans des </w:t>
+      </w:r>
+      <w:r>
+        <w:rPr>
+          <w:szCs w:val="24"/>
+        </w:rPr>
+        <w:t>balise &lt;</w:t>
+      </w:r>
+      <w:proofErr w:type="spellStart"/>
+      <w:r>
+        <w:rPr>
+          <w:szCs w:val="24"/>
+        </w:rPr>
+        <w:t>img</w:t>
+      </w:r>
+      <w:proofErr w:type="spellEnd"/>
+      <w:r>
+        <w:rPr>
+          <w:szCs w:val="24"/>
+        </w:rPr>
+        <w:t>&gt;</w:t>
+      </w:r>
+      <w:r>
+        <w:rPr>
+          <w:szCs w:val="24"/>
+        </w:rPr>
+        <w:t xml:space="preserve"> et leur donner un nom à l’</w:t>
+      </w:r>
+      <w:proofErr w:type="spellStart"/>
+      <w:r>
+        <w:rPr>
+          <w:szCs w:val="24"/>
+        </w:rPr>
+        <w:t>element</w:t>
+      </w:r>
+      <w:proofErr w:type="spellEnd"/>
+      <w:r>
+        <w:rPr>
+          <w:szCs w:val="24"/>
+        </w:rPr>
+        <w:t>. Cela fait en sorte que les images seront chargées au chargement et au lancement de la page. Il faut ensuite cacher les images pour qu’ils n’apparaissent pas sur la page en dehors du canevas en utilisant ce code :</w:t>
+      </w:r>
+    </w:p>
+    <w:p>
+      <w:pPr>
+        <w:rPr>
+          <w:sz w:val="20"/>
+          <w:szCs w:val="20"/>
+        </w:rPr>
+      </w:pPr>
+      <w:r>
+        <w:rPr>
+          <w:noProof/>
+        </w:rPr>
+        <w:drawing>
+          <wp:inline distT="0" distB="0" distL="0" distR="0" wp14:anchorId="7CAB1CDE" wp14:editId="179B467B">
+            <wp:extent cx="1729740" cy="479733"/>
+            <wp:effectExtent l="0" t="0" r="3810" b="0"/>
+            <wp:docPr id="20" name="Picture 20" descr="Text&#10;&#10;Description automatically generated"/>
+            <wp:cNvGraphicFramePr>
+              <a:graphicFrameLocks xmlns:a="http://schemas.openxmlformats.org/drawingml/2006/main" noChangeAspect="1"/>
+            </wp:cNvGraphicFramePr>
+            <a:graphic xmlns:a="http://schemas.openxmlformats.org/drawingml/2006/main">
+              <a:graphicData uri="http://schemas.openxmlformats.org/drawingml/2006/picture">
+                <pic:pic xmlns:pic="http://schemas.openxmlformats.org/drawingml/2006/picture">
+                  <pic:nvPicPr>
+                    <pic:cNvPr id="20" name="Picture 20" descr="Text&#10;&#10;Description automatically generated"/>
+                    <pic:cNvPicPr>
+                      <a:picLocks noChangeAspect="1" noChangeArrowheads="1"/>
+                    </pic:cNvPicPr>
+                  </pic:nvPicPr>
+                  <pic:blipFill>
+                    <a:blip r:embed="rId11">
+                      <a:extLst>
+                        <a:ext uri="{28A0092B-C50C-407E-A947-70E740481C1C}">
+                          <a14:useLocalDpi xmlns:a14="http://schemas.microsoft.com/office/drawing/2010/main" val="0"/>
+                        </a:ext>
+                      </a:extLst>
+                    </a:blip>
+                    <a:srcRect/>
+                    <a:stretch>
+                      <a:fillRect/>
+                    </a:stretch>
+                  </pic:blipFill>
+                  <pic:spPr bwMode="auto">
+                    <a:xfrm>
+                      <a:off x="0" y="0"/>
+                      <a:ext cx="1737259" cy="481818"/>
+                    </a:xfrm>
+                    <a:prstGeom prst="rect">
+                      <a:avLst/>
+                    </a:prstGeom>
+                    <a:noFill/>
+                    <a:ln>
+                      <a:noFill/>
+                    </a:ln>
+                  </pic:spPr>
+                </pic:pic>
+              </a:graphicData>
+            </a:graphic>
+          </wp:inline>
+        </w:drawing>
+      </w:r>
+    </w:p>
+    <w:p>
+      <w:pPr>
+        <w:rPr>
+          <w:szCs w:val="24"/>
+        </w:rPr>
+      </w:pPr>
+      <w:r>
+        <w:rPr>
+          <w:szCs w:val="24"/>
+        </w:rPr>
+        <w:t xml:space="preserve">Et pour ensuit appeler les images dans </w:t>
+      </w:r>
+      <w:proofErr w:type="gramStart"/>
+      <w:r>
+        <w:rPr>
+          <w:szCs w:val="24"/>
+        </w:rPr>
+        <w:t>le jeux</w:t>
+      </w:r>
+      <w:proofErr w:type="gramEnd"/>
+      <w:r>
+        <w:rPr>
+          <w:szCs w:val="24"/>
+        </w:rPr>
+        <w:t xml:space="preserve"> il suffit d’écrire :</w:t>
+      </w:r>
+    </w:p>
+    <w:p>
+      <w:pPr>
+        <w:rPr>
+          <w:sz w:val="20"/>
+          <w:szCs w:val="20"/>
+        </w:rPr>
+      </w:pPr>
+      <w:r>
+        <w:rPr>
+          <w:noProof/>
+        </w:rPr>
+        <w:drawing>
+          <wp:inline distT="0" distB="0" distL="0" distR="0" wp14:anchorId="1F496CD1" wp14:editId="541E11D4">
+            <wp:extent cx="4404360" cy="419100"/>
+            <wp:effectExtent l="0" t="0" r="0" b="0"/>
+            <wp:docPr id="22" name="Picture 22" descr="Text&#10;&#10;Description automatically generated"/>
+            <wp:cNvGraphicFramePr>
+              <a:graphicFrameLocks xmlns:a="http://schemas.openxmlformats.org/drawingml/2006/main" noChangeAspect="1"/>
+            </wp:cNvGraphicFramePr>
+            <a:graphic xmlns:a="http://schemas.openxmlformats.org/drawingml/2006/main">
+              <a:graphicData uri="http://schemas.openxmlformats.org/drawingml/2006/picture">
+                <pic:pic xmlns:pic="http://schemas.openxmlformats.org/drawingml/2006/picture">
+                  <pic:nvPicPr>
+                    <pic:cNvPr id="22" name="Picture 22" descr="Text&#10;&#10;Description automatically generated"/>
+                    <pic:cNvPicPr>
+                      <a:picLocks noChangeAspect="1" noChangeArrowheads="1"/>
+                    </pic:cNvPicPr>
+                  </pic:nvPicPr>
+                  <pic:blipFill>
+                    <a:blip r:embed="rId12">
+                      <a:extLst>
+                        <a:ext uri="{28A0092B-C50C-407E-A947-70E740481C1C}">
+                          <a14:useLocalDpi xmlns:a14="http://schemas.microsoft.com/office/drawing/2010/main" val="0"/>
+                        </a:ext>
+                      </a:extLst>
+                    </a:blip>
+                    <a:srcRect/>
+                    <a:stretch>
+                      <a:fillRect/>
+                    </a:stretch>
+                  </pic:blipFill>
+                  <pic:spPr bwMode="auto">
+                    <a:xfrm>
+                      <a:off x="0" y="0"/>
+                      <a:ext cx="4404360" cy="419100"/>
+                    </a:xfrm>
+                    <a:prstGeom prst="rect">
+                      <a:avLst/>
+                    </a:prstGeom>
+                    <a:noFill/>
+                    <a:ln>
+                      <a:noFill/>
+                    </a:ln>
+                  </pic:spPr>
+                </pic:pic>
+              </a:graphicData>
+            </a:graphic>
+          </wp:inline>
+        </w:drawing>
+      </w:r>
+    </w:p>
+    <w:p>
+      <w:pPr>
+        <w:rPr>
+          <w:szCs w:val="24"/>
+        </w:rPr>
+      </w:pPr>
+      <w:r>
+        <w:rPr>
+          <w:szCs w:val="24"/>
+        </w:rPr>
+        <w:t>La plus grosse difficulté rencontrée pendant la réalisation de mon jeu était le graphisme. J’</w:t>
+      </w:r>
+      <w:proofErr w:type="spellStart"/>
+      <w:r>
+        <w:rPr>
+          <w:szCs w:val="24"/>
+        </w:rPr>
+        <w:t>avait</w:t>
+      </w:r>
+      <w:proofErr w:type="spellEnd"/>
+      <w:r>
+        <w:rPr>
+          <w:szCs w:val="24"/>
+        </w:rPr>
+        <w:t xml:space="preserve"> de la peine a trouvé des images</w:t>
+      </w:r>
+      <w:r>
+        <w:rPr>
+          <w:szCs w:val="24"/>
+        </w:rPr>
+        <w:t xml:space="preserve"> qui correspondaient </w:t>
+      </w:r>
+      <w:proofErr w:type="gramStart"/>
+      <w:r>
+        <w:rPr>
+          <w:szCs w:val="24"/>
+        </w:rPr>
+        <w:t>a</w:t>
+      </w:r>
+      <w:proofErr w:type="gramEnd"/>
+      <w:r>
+        <w:rPr>
+          <w:szCs w:val="24"/>
+        </w:rPr>
+        <w:t xml:space="preserve"> ce que je voulais. Je voulais que toute les images aient le même style pour rendre mon jeu uniforme. Le pire images a trouvé étaient le personnage car je voulais avoir des </w:t>
+      </w:r>
+      <w:proofErr w:type="spellStart"/>
+      <w:r>
+        <w:rPr>
+          <w:szCs w:val="24"/>
+        </w:rPr>
+        <w:t>animtions</w:t>
+      </w:r>
+      <w:proofErr w:type="spellEnd"/>
+      <w:r>
+        <w:rPr>
+          <w:szCs w:val="24"/>
+        </w:rPr>
+        <w:t xml:space="preserve">. La grande majorité des images ont étaient pris d’internet et les autres sont soit des images modifier ou créer par moi. </w:t>
+      </w:r>
+    </w:p>
+    <w:p>
+      <w:pPr>
+        <w:rPr>
+          <w:sz w:val="20"/>
+          <w:szCs w:val="20"/>
+        </w:rPr>
+      </w:pPr>
+    </w:p>
+    <w:p>
+      <w:pPr>
+        <w:rPr>
+          <w:sz w:val="20"/>
+          <w:szCs w:val="20"/>
+        </w:rPr>
+      </w:pPr>
+    </w:p>
+    <w:p>
+      <w:pPr>
+        <w:rPr>
+          <w:sz w:val="20"/>
+          <w:szCs w:val="20"/>
+        </w:rPr>
+      </w:pPr>
+    </w:p>
+    <w:p/>
+    <w:p/>
+    <w:p>
+      <w:pPr>
+        <w:pStyle w:val="ListParagraph"/>
+        <w:numPr>
+          <w:ilvl w:val="0"/>
+          <w:numId w:val="1"/>
+        </w:numPr>
+        <w:rPr>
+          <w:lang w:val="en-US"/>
+        </w:rPr>
+      </w:pPr>
+      <w:r>
+        <w:rPr>
+          <w:lang w:val="en-US"/>
+        </w:rPr>
+        <w:t xml:space="preserve">Server </w:t>
+      </w:r>
+      <w:proofErr w:type="spellStart"/>
+      <w:r>
+        <w:rPr>
+          <w:lang w:val="en-US"/>
+        </w:rPr>
+        <w:t>probleme</w:t>
+      </w:r>
+      <w:proofErr w:type="spellEnd"/>
+      <w:r>
+        <w:rPr>
+          <w:lang w:val="en-US"/>
+        </w:rPr>
+        <w:t xml:space="preserve"> CORS policy</w:t>
+      </w:r>
+      <w:r>
+        <w:rPr>
+          <w:lang w:val="en-US"/>
+        </w:rPr>
+        <w:t xml:space="preserve"> x</w:t>
+      </w:r>
+    </w:p>
+    <w:p>
+      <w:pPr>
+        <w:pStyle w:val="ListParagraph"/>
+        <w:numPr>
+          <w:ilvl w:val="0"/>
+          <w:numId w:val="1"/>
+        </w:numPr>
+      </w:pPr>
+      <w:r>
+        <w:t xml:space="preserve">Canvas </w:t>
+      </w:r>
+      <w:proofErr w:type="spellStart"/>
+      <w:proofErr w:type="gramStart"/>
+      <w:r>
+        <w:t>resolution</w:t>
+      </w:r>
+      <w:proofErr w:type="spellEnd"/>
+      <w:r>
+        <w:t xml:space="preserve">  x</w:t>
+      </w:r>
+      <w:proofErr w:type="gramEnd"/>
+    </w:p>
+    <w:p>
+      <w:pPr>
+        <w:pStyle w:val="ListParagraph"/>
+        <w:numPr>
+          <w:ilvl w:val="0"/>
+          <w:numId w:val="1"/>
+        </w:numPr>
+      </w:pPr>
+      <w:r>
+        <w:t xml:space="preserve">Player </w:t>
+      </w:r>
+      <w:proofErr w:type="spellStart"/>
+      <w:proofErr w:type="gramStart"/>
+      <w:r>
+        <w:t>progress</w:t>
+      </w:r>
+      <w:proofErr w:type="spellEnd"/>
+      <w:r>
+        <w:t xml:space="preserve">  x</w:t>
+      </w:r>
+      <w:proofErr w:type="gramEnd"/>
+    </w:p>
+    <w:p>
+      <w:pPr>
+        <w:pStyle w:val="ListParagraph"/>
+        <w:numPr>
+          <w:ilvl w:val="0"/>
+          <w:numId w:val="1"/>
+        </w:numPr>
+      </w:pPr>
+      <w:proofErr w:type="spellStart"/>
+      <w:r>
+        <w:t>Loading</w:t>
+      </w:r>
+      <w:proofErr w:type="spellEnd"/>
+      <w:r>
+        <w:t xml:space="preserve"> images</w:t>
+      </w:r>
+      <w:r>
+        <w:t xml:space="preserve">    x</w:t>
+      </w:r>
+    </w:p>
+    <w:p>
+      <w:pPr>
+        <w:pStyle w:val="ListParagraph"/>
+        <w:numPr>
+          <w:ilvl w:val="0"/>
+          <w:numId w:val="1"/>
+        </w:numPr>
+        <w:rPr>
+          <w:lang w:val="en-US"/>
+        </w:rPr>
+      </w:pPr>
+      <w:r>
+        <w:rPr>
+          <w:lang w:val="en-US"/>
+        </w:rPr>
+        <w:t>Images not complying with w</w:t>
+      </w:r>
+      <w:r>
+        <w:rPr>
+          <w:lang w:val="en-US"/>
+        </w:rPr>
+        <w:t>hat I wanted</w:t>
+      </w:r>
+    </w:p>
+    <w:p>
+      <w:pPr>
+        <w:pStyle w:val="ListParagraph"/>
+        <w:numPr>
+          <w:ilvl w:val="0"/>
+          <w:numId w:val="1"/>
+        </w:numPr>
+        <w:rPr>
+          <w:lang w:val="en-US"/>
+        </w:rPr>
+      </w:pPr>
+      <w:r>
+        <w:rPr>
+          <w:lang w:val="en-US"/>
+        </w:rPr>
+        <w:t>Offset of map</w:t>
+      </w:r>
+    </w:p>
+    <w:p>
+      <w:pPr>
+        <w:pStyle w:val="ListParagraph"/>
+        <w:numPr>
+          <w:ilvl w:val="0"/>
+          <w:numId w:val="1"/>
+        </w:numPr>
+        <w:rPr>
+          <w:lang w:val="en-US"/>
+        </w:rPr>
+      </w:pPr>
+      <w:r>
+        <w:rPr>
+          <w:lang w:val="en-US"/>
+        </w:rPr>
+        <w:t>Player animation</w:t>
+      </w:r>
+    </w:p>
+    <w:p>
+      <w:pPr>
+        <w:pStyle w:val="ListParagraph"/>
+        <w:numPr>
+          <w:ilvl w:val="0"/>
+          <w:numId w:val="1"/>
+        </w:numPr>
+        <w:rPr>
+          <w:lang w:val="en-US"/>
+        </w:rPr>
+      </w:pPr>
+      <w:r>
+        <w:rPr>
+          <w:lang w:val="en-US"/>
+        </w:rPr>
+        <w:t>Reading a text file</w:t>
+      </w:r>
+    </w:p>
+    <w:p>
+      <w:pPr>
+        <w:pStyle w:val="ListParagraph"/>
+        <w:numPr>
+          <w:ilvl w:val="0"/>
+          <w:numId w:val="1"/>
+        </w:numPr>
+        <w:rPr>
+          <w:lang w:val="en-US"/>
+        </w:rPr>
+      </w:pPr>
+      <w:r>
+        <w:rPr>
+          <w:lang w:val="en-US"/>
+        </w:rPr>
+        <w:t>Player collision</w:t>
+      </w:r>
+    </w:p>
+    <w:p>
+      <w:pPr>
+        <w:pStyle w:val="ListParagraph"/>
+        <w:numPr>
+          <w:ilvl w:val="0"/>
+          <w:numId w:val="1"/>
+        </w:numPr>
+        <w:rPr>
+          <w:lang w:val="en-US"/>
+        </w:rPr>
+      </w:pPr>
+      <w:r>
+        <w:rPr>
+          <w:lang w:val="en-US"/>
+        </w:rPr>
+        <w:t>Settings scroll buttons</w:t>
+      </w:r>
+    </w:p>
+    <w:p>
+      <w:pPr>
+        <w:pStyle w:val="ListParagraph"/>
+        <w:numPr>
+          <w:ilvl w:val="0"/>
+          <w:numId w:val="1"/>
+        </w:numPr>
+        <w:rPr>
+          <w:lang w:val="en-US"/>
+        </w:rPr>
+      </w:pPr>
+    </w:p>
+    <w:p>
+      <w:pPr>
+        <w:pStyle w:val="ListParagraph"/>
+        <w:numPr>
+          <w:ilvl w:val="0"/>
+          <w:numId w:val="1"/>
+        </w:numPr>
+        <w:rPr>
+          <w:lang w:val="en-US"/>
+        </w:rPr>
+      </w:pPr>
+    </w:p>
+    <w:p>
+      <w:pPr>
+        <w:rPr>
+          <w:lang w:val="en-US"/>
+        </w:rPr>
+      </w:pPr>
     </w:p>
     <w:p>
       <w:pPr>
         <w:pStyle w:val="Heading2"/>
       </w:pPr>
-      <w:bookmarkStart w:id="5" w:name="_Toc82697609"/>
+      <w:bookmarkStart w:id="5" w:name="_Toc83134287"/>
       <w:proofErr w:type="spellStart"/>
       <w:r>
         <w:t>Github</w:t>
@@ -2143,24 +3304,153 @@
       <w:r>
         <w:t xml:space="preserve">développeurs. J’ai utilisé ce site pour pouvoir accéder </w:t>
       </w:r>
-      <w:proofErr w:type="spellStart"/>
-      <w:r>
-        <w:t>a</w:t>
-      </w:r>
-      <w:proofErr w:type="spellEnd"/>
-      <w:r>
-        <w:t xml:space="preserve"> mon code partout et de pouvoir ensuite…</w:t>
+      <w:r>
+        <w:t>à</w:t>
+      </w:r>
+      <w:r>
+        <w:t xml:space="preserve"> mon code partout et </w:t>
+      </w:r>
+      <w:r>
+        <w:t xml:space="preserve">publier mon jeu sur un server ce qui a permis de régler </w:t>
+      </w:r>
+      <w:r>
+        <w:t>un souci</w:t>
+      </w:r>
+      <w:r>
+        <w:t xml:space="preserve"> de contrainte HTML. </w:t>
       </w:r>
     </w:p>
     <w:p>
       <w:pPr>
         <w:pStyle w:val="Heading2"/>
       </w:pPr>
-      <w:bookmarkStart w:id="6" w:name="_Toc82697610"/>
+      <w:bookmarkStart w:id="6" w:name="_Toc83134288"/>
       <w:r>
         <w:t>La Page Menu</w:t>
       </w:r>
       <w:bookmarkEnd w:id="6"/>
+    </w:p>
+    <w:p>
+      <w:proofErr w:type="gramStart"/>
+      <w:r>
+        <w:t>La page menu</w:t>
+      </w:r>
+      <w:proofErr w:type="gramEnd"/>
+      <w:r>
+        <w:t xml:space="preserve"> est la plus importante car c’est l</w:t>
+      </w:r>
+      <w:r>
+        <w:t>’interface d’accueil</w:t>
+      </w:r>
+      <w:r>
+        <w:t xml:space="preserve"> du jeu</w:t>
+      </w:r>
+      <w:r>
+        <w:t xml:space="preserve"> </w:t>
+      </w:r>
+      <w:r>
+        <w:t>qu</w:t>
+      </w:r>
+      <w:r>
+        <w:t>e l’</w:t>
+      </w:r>
+      <w:r>
+        <w:t xml:space="preserve">on voit en premier. Cette page est </w:t>
+      </w:r>
+      <w:r>
+        <w:t>composée</w:t>
+      </w:r>
+      <w:r>
+        <w:t xml:space="preserve"> de plusieurs éléments HTML </w:t>
+      </w:r>
+      <w:r>
+        <w:t>diff</w:t>
+      </w:r>
+      <w:r>
+        <w:t>é</w:t>
+      </w:r>
+      <w:r>
+        <w:t>rent</w:t>
+      </w:r>
+      <w:r>
+        <w:t>s</w:t>
+      </w:r>
+      <w:r>
+        <w:t>. Il y</w:t>
+      </w:r>
+      <w:r>
+        <w:t xml:space="preserve"> </w:t>
+      </w:r>
+      <w:r>
+        <w:t>a la balise &lt;</w:t>
+      </w:r>
+      <w:proofErr w:type="spellStart"/>
+      <w:r>
+        <w:t>video</w:t>
+      </w:r>
+      <w:proofErr w:type="spellEnd"/>
+      <w:r>
+        <w:t>&gt;, &lt;input&gt; et bien s</w:t>
+      </w:r>
+      <w:r>
+        <w:t>û</w:t>
+      </w:r>
+      <w:r>
+        <w:t>r la balise &lt;</w:t>
+      </w:r>
+      <w:proofErr w:type="spellStart"/>
+      <w:r>
+        <w:t>canvas</w:t>
+      </w:r>
+      <w:proofErr w:type="spellEnd"/>
+      <w:r>
+        <w:t xml:space="preserve">&gt;. La première balise </w:t>
+      </w:r>
+      <w:r>
+        <w:t>permet l’affichage de la vidéo</w:t>
+      </w:r>
+      <w:r>
+        <w:t xml:space="preserve"> dans l’</w:t>
+      </w:r>
+      <w:r>
+        <w:t>arrière-plan</w:t>
+      </w:r>
+      <w:r>
+        <w:t xml:space="preserve">. </w:t>
+      </w:r>
+      <w:r>
+        <w:t>La deuxième sert à récup</w:t>
+      </w:r>
+      <w:r>
+        <w:t>é</w:t>
+      </w:r>
+      <w:r>
+        <w:t>r</w:t>
+      </w:r>
+      <w:r>
+        <w:t>er</w:t>
+      </w:r>
+      <w:r>
+        <w:t xml:space="preserve"> le nom du joueur. Et la dernière </w:t>
+      </w:r>
+      <w:r>
+        <w:t>affiche</w:t>
+      </w:r>
+      <w:r>
+        <w:t xml:space="preserve"> les boutons et la page de</w:t>
+      </w:r>
+      <w:r>
+        <w:t>s</w:t>
+      </w:r>
+      <w:r>
+        <w:t xml:space="preserve"> paramètre</w:t>
+      </w:r>
+      <w:r>
+        <w:t>s</w:t>
+      </w:r>
+      <w:r>
+        <w:t xml:space="preserve">. </w:t>
+      </w:r>
     </w:p>
     <w:p>
       <w:pPr>
@@ -2169,49 +3459,176 @@
       <w:r>
         <w:t xml:space="preserve"> </w:t>
       </w:r>
-      <w:bookmarkStart w:id="7" w:name="_Toc82697611"/>
-      <w:r>
-        <w:t xml:space="preserve">La </w:t>
-      </w:r>
-      <w:proofErr w:type="spellStart"/>
-      <w:r>
-        <w:t>Map</w:t>
+      <w:bookmarkStart w:id="7" w:name="_Toc83134289"/>
+      <w:r>
+        <w:t>L</w:t>
       </w:r>
       <w:bookmarkEnd w:id="7"/>
-      <w:proofErr w:type="spellEnd"/>
-    </w:p>
+      <w:r>
+        <w:t>a carte du monde</w:t>
+      </w:r>
+    </w:p>
+    <w:p/>
     <w:p>
       <w:pPr>
         <w:pStyle w:val="Heading2"/>
       </w:pPr>
-      <w:bookmarkStart w:id="8" w:name="_Toc82697612"/>
-      <w:r>
-        <w:t>Les Niveau</w:t>
+      <w:bookmarkStart w:id="8" w:name="_Toc83134290"/>
+      <w:r>
+        <w:t xml:space="preserve">Les </w:t>
+      </w:r>
+      <w:r>
+        <w:t>n</w:t>
+      </w:r>
+      <w:r>
+        <w:t>iveau</w:t>
       </w:r>
       <w:r>
         <w:t>x</w:t>
       </w:r>
       <w:bookmarkEnd w:id="8"/>
     </w:p>
+    <w:p/>
     <w:p>
       <w:pPr>
         <w:pStyle w:val="Heading2"/>
       </w:pPr>
-      <w:bookmarkStart w:id="9" w:name="_Toc82697613"/>
+      <w:bookmarkStart w:id="9" w:name="_Toc83134291"/>
       <w:r>
         <w:t>La page de paramètre</w:t>
       </w:r>
       <w:bookmarkEnd w:id="9"/>
+    </w:p>
+    <w:p>
+      <w:r>
+        <w:t>La page de paramètre est très simple, il y deux boutons coulissants et deux interrupteurs pour le volume de la musi</w:t>
+      </w:r>
+      <w:r>
+        <w:t>que</w:t>
+      </w:r>
+      <w:r>
+        <w:t xml:space="preserve"> et le volume </w:t>
+      </w:r>
+      <w:r>
+        <w:t xml:space="preserve">des effets sonores du jeu. </w:t>
+      </w:r>
+      <w:r>
+        <w:t>Et un dernier bouton pour sauver les paramètres et quitter la page des paramètres. Le volume de la musi</w:t>
+      </w:r>
+      <w:r>
+        <w:t>que et les effets sonores du jeu</w:t>
+      </w:r>
+      <w:r>
+        <w:t xml:space="preserve"> se modifie</w:t>
+      </w:r>
+      <w:r>
+        <w:t>nt</w:t>
+      </w:r>
+      <w:r>
+        <w:t xml:space="preserve"> lorsqu’</w:t>
+      </w:r>
+      <w:r>
+        <w:t>on déplace les boutons coulissants. Quand on clique sur les interrupteurs</w:t>
+      </w:r>
+      <w:r>
+        <w:t>,</w:t>
+      </w:r>
+      <w:r>
+        <w:t xml:space="preserve"> les boutons coulissants </w:t>
+      </w:r>
+      <w:r>
+        <w:t>s</w:t>
+      </w:r>
+      <w:r>
+        <w:t>e déplace</w:t>
+      </w:r>
+      <w:r>
+        <w:t>nt</w:t>
+      </w:r>
+      <w:r>
+        <w:t xml:space="preserve"> pour représenter l</w:t>
+      </w:r>
+      <w:r>
+        <w:t>a valeur du</w:t>
+      </w:r>
+      <w:r>
+        <w:t xml:space="preserve"> volume. </w:t>
+      </w:r>
     </w:p>
     <w:p>
       <w:pPr>
         <w:pStyle w:val="Heading2"/>
       </w:pPr>
-      <w:bookmarkStart w:id="10" w:name="_Toc82697614"/>
+      <w:bookmarkStart w:id="10" w:name="_Toc83134292"/>
       <w:r>
         <w:t>Graphisme</w:t>
       </w:r>
       <w:bookmarkEnd w:id="10"/>
+    </w:p>
+    <w:p>
+      <w:r>
+        <w:t>La grande majorité des images utilis</w:t>
+      </w:r>
+      <w:r>
+        <w:t xml:space="preserve">ées </w:t>
+      </w:r>
+      <w:r>
+        <w:t xml:space="preserve">dans mon jeu sont </w:t>
+      </w:r>
+      <w:r>
+        <w:t>libres de droit</w:t>
+      </w:r>
+      <w:r>
+        <w:t xml:space="preserve"> que j’ai trouvé sur des sites spécialement fait pour les développeurs de jeux vidéo. Le graphisme était le plus </w:t>
+      </w:r>
+      <w:r>
+        <w:lastRenderedPageBreak/>
+        <w:t>gros obstacle que j’ai rencontré pendant la réalisation de mon jeu</w:t>
+      </w:r>
+      <w:r>
+        <w:t xml:space="preserve"> devant trouver des </w:t>
+      </w:r>
+      <w:r>
+        <w:t>images sans droi</w:t>
+      </w:r>
+      <w:r>
+        <w:t>t</w:t>
+      </w:r>
+      <w:r>
+        <w:t xml:space="preserve"> d’auteurs, </w:t>
+      </w:r>
+      <w:r>
+        <w:t xml:space="preserve">du même style et qui était en concordance avec </w:t>
+      </w:r>
+      <w:r>
+        <w:t>la charte graphique du jeu</w:t>
+      </w:r>
+      <w:r>
+        <w:t>. Ces trois critères m’ont obligé à redéfinir le fil rouge d</w:t>
+      </w:r>
+      <w:r>
+        <w:t>e l’histoire</w:t>
+      </w:r>
+      <w:r>
+        <w:t xml:space="preserve"> car je n’étais pas capable de trouver des image</w:t>
+      </w:r>
+      <w:r>
+        <w:t xml:space="preserve">s </w:t>
+      </w:r>
+      <w:proofErr w:type="gramStart"/>
+      <w:r>
+        <w:t>correspondantes</w:t>
+      </w:r>
+      <w:r>
+        <w:t xml:space="preserve"> </w:t>
+      </w:r>
+      <w:r>
+        <w:t>.</w:t>
+      </w:r>
+      <w:proofErr w:type="gramEnd"/>
+      <w:r>
+        <w:t xml:space="preserve">  </w:t>
+      </w:r>
     </w:p>
     <w:p/>
     <w:p/>
@@ -2220,7 +3637,7 @@
       <w:pPr>
         <w:pStyle w:val="Heading1"/>
       </w:pPr>
-      <w:bookmarkStart w:id="11" w:name="_Toc82697615"/>
+      <w:bookmarkStart w:id="11" w:name="_Toc83134293"/>
       <w:r>
         <w:t>Méthode et Manière</w:t>
       </w:r>
@@ -2230,7 +3647,7 @@
       <w:pPr>
         <w:pStyle w:val="Heading2"/>
       </w:pPr>
-      <w:bookmarkStart w:id="12" w:name="_Toc82697616"/>
+      <w:bookmarkStart w:id="12" w:name="_Toc83134294"/>
       <w:r>
         <w:t>Organisation de mon code</w:t>
       </w:r>
@@ -2267,7 +3684,7 @@
                     </pic:cNvPicPr>
                   </pic:nvPicPr>
                   <pic:blipFill rotWithShape="1">
-                    <a:blip r:embed="rId6">
+                    <a:blip r:embed="rId13">
                       <a:extLst>
                         <a:ext uri="{28A0092B-C50C-407E-A947-70E740481C1C}">
                           <a14:useLocalDpi xmlns:a14="http://schemas.microsoft.com/office/drawing/2010/main" val="0"/>
@@ -2308,47 +3725,112 @@
         </w:drawing>
       </w:r>
       <w:r>
-        <w:t>Pour pouvoir mieux naviguer entre les fichiers, j’ai créé neuf dossier. Ces dossiers s’</w:t>
+        <w:t>Pour pouvoir mieux naviguer entre les fichiers, j’ai créé neuf dossier</w:t>
+      </w:r>
+      <w:r>
+        <w:t>s</w:t>
+      </w:r>
+      <w:r>
+        <w:t>. Ces dossiers s’</w:t>
       </w:r>
       <w:r>
         <w:t>appellent</w:t>
       </w:r>
       <w:r>
-        <w:t xml:space="preserve"> Menu,</w:t>
-      </w:r>
-      <w:r>
         <w:t xml:space="preserve"> </w:t>
       </w:r>
+      <w:r>
+        <w:t>« </w:t>
+      </w:r>
+      <w:r>
+        <w:t>Menu</w:t>
+      </w:r>
+      <w:r>
+        <w:t> </w:t>
+      </w:r>
+      <w:proofErr w:type="gramStart"/>
+      <w:r>
+        <w:t>»</w:t>
+      </w:r>
+      <w:r>
+        <w:t>,</w:t>
+      </w:r>
+      <w:r>
+        <w:t> </w:t>
+      </w:r>
+      <w:r>
+        <w:t xml:space="preserve"> </w:t>
+      </w:r>
+      <w:r>
+        <w:t>«</w:t>
+      </w:r>
+      <w:proofErr w:type="gramEnd"/>
+      <w:r>
+        <w:t> </w:t>
+      </w:r>
       <w:proofErr w:type="spellStart"/>
       <w:r>
         <w:t>Map</w:t>
       </w:r>
       <w:proofErr w:type="spellEnd"/>
       <w:r>
+        <w:t> »</w:t>
+      </w:r>
+      <w:r>
         <w:t xml:space="preserve">, </w:t>
       </w:r>
       <w:r>
+        <w:t>« </w:t>
+      </w:r>
+      <w:r>
         <w:t>L</w:t>
       </w:r>
       <w:r>
-        <w:t>evel_1,</w:t>
-      </w:r>
-      <w:r>
-        <w:t xml:space="preserve"> L</w:t>
-      </w:r>
-      <w:r>
-        <w:t>evel_2,</w:t>
+        <w:t>evel_1</w:t>
+      </w:r>
+      <w:r>
+        <w:t> »</w:t>
+      </w:r>
+      <w:r>
+        <w:t>,</w:t>
       </w:r>
       <w:r>
         <w:t xml:space="preserve"> </w:t>
       </w:r>
       <w:r>
-        <w:t>Level_3,</w:t>
+        <w:t>« </w:t>
+      </w:r>
+      <w:r>
+        <w:t>L</w:t>
+      </w:r>
+      <w:r>
+        <w:t>evel_2</w:t>
+      </w:r>
+      <w:r>
+        <w:t> »</w:t>
+      </w:r>
+      <w:r>
+        <w:t>,</w:t>
       </w:r>
       <w:r>
         <w:t xml:space="preserve"> </w:t>
       </w:r>
       <w:r>
+        <w:t>« </w:t>
+      </w:r>
+      <w:r>
+        <w:t>Level_3</w:t>
+      </w:r>
+      <w:r>
+        <w:t> »</w:t>
+      </w:r>
+      <w:r>
+        <w:t>,</w:t>
+      </w:r>
+      <w:r>
+        <w:t xml:space="preserve"> </w:t>
+      </w:r>
+      <w:r>
         <w:t>Level_4,</w:t>
       </w:r>
       <w:r>
@@ -2378,7 +3860,51 @@
         <w:t xml:space="preserve"> Le</w:t>
       </w:r>
       <w:r>
-        <w:t xml:space="preserve">s huit premiers dossiers on chacun un fichier HTML et des fichiers JavaScript propre à la page HTML. Le dossier Assets est composé d’images et de fichiers audio utilisé dans mon jeu. Le dossier </w:t>
+        <w:t>s huit premiers dossiers on</w:t>
+      </w:r>
+      <w:r>
+        <w:t>t</w:t>
+      </w:r>
+      <w:r>
+        <w:t xml:space="preserve"> chacun un fichier HTML</w:t>
+      </w:r>
+      <w:r>
+        <w:t xml:space="preserve"> (*.h</w:t>
+      </w:r>
+      <w:r>
+        <w:t>tml</w:t>
+      </w:r>
+      <w:r>
+        <w:t>)</w:t>
+      </w:r>
+      <w:r>
+        <w:t xml:space="preserve"> et des fichiers </w:t>
+      </w:r>
+      <w:r>
+        <w:t xml:space="preserve">contenant le code </w:t>
+      </w:r>
+      <w:r>
+        <w:t>JavaScript</w:t>
+      </w:r>
+      <w:r>
+        <w:t xml:space="preserve"> (*.</w:t>
+      </w:r>
+      <w:proofErr w:type="spellStart"/>
+      <w:r>
+        <w:t>js</w:t>
+      </w:r>
+      <w:proofErr w:type="spellEnd"/>
+      <w:r>
+        <w:t>)</w:t>
+      </w:r>
+      <w:r>
+        <w:t>. Le dossier Assets est composé d’images et de fichiers audio utilisé</w:t>
+      </w:r>
+      <w:r>
+        <w:t>s</w:t>
+      </w:r>
+      <w:r>
+        <w:t xml:space="preserve"> dans mon jeu. Le dossier </w:t>
       </w:r>
       <w:proofErr w:type="spellStart"/>
       <w:r>
@@ -2392,7 +3918,13 @@
         <w:t>tous</w:t>
       </w:r>
       <w:r>
-        <w:t xml:space="preserve"> les fichiers JavaScript qui sont utiliser dans plusieurs des pages HTML. </w:t>
+        <w:t xml:space="preserve"> les fichiers JavaScript qui sont utilis</w:t>
+      </w:r>
+      <w:r>
+        <w:t>é</w:t>
+      </w:r>
+      <w:r>
+        <w:t xml:space="preserve"> dans plusieurs des pages HTML. </w:t>
       </w:r>
     </w:p>
     <w:p>
@@ -2405,57 +3937,201 @@
       </w:r>
       <w:proofErr w:type="spellEnd"/>
       <w:r>
-        <w:t xml:space="preserve">, ont chacun un fichier </w:t>
+        <w:t>, ont chacun un fichier</w:t>
+      </w:r>
+      <w:r>
+        <w:t xml:space="preserve"> *.html</w:t>
+      </w:r>
+      <w:r>
+        <w:t xml:space="preserve">, </w:t>
+      </w:r>
+      <w:r>
+        <w:t>un fichier</w:t>
+      </w:r>
+      <w:r>
+        <w:t xml:space="preserve"> </w:t>
+      </w:r>
+    </w:p>
+    <w:p>
+      <w:r>
+        <w:t>*</w:t>
+      </w:r>
+      <w:r>
+        <w:t xml:space="preserve">index.js, un fichier </w:t>
+      </w:r>
+      <w:r>
+        <w:t>*</w:t>
+      </w:r>
+      <w:r>
+        <w:t>game.js et des fichiers JavaScript propre</w:t>
+      </w:r>
+      <w:r>
+        <w:t>s</w:t>
+      </w:r>
+      <w:r>
+        <w:t xml:space="preserve"> à leur</w:t>
+      </w:r>
+      <w:r>
+        <w:t>s</w:t>
+      </w:r>
+      <w:r>
+        <w:t xml:space="preserve"> fonctionnalité</w:t>
+      </w:r>
+      <w:r>
+        <w:t>s</w:t>
+      </w:r>
+      <w:r>
+        <w:t xml:space="preserve">. </w:t>
+      </w:r>
+    </w:p>
+    <w:p>
+      <w:r>
+        <w:t xml:space="preserve">Les dossiers des niveaux ont chacun un fichier map.txt et </w:t>
+      </w:r>
+      <w:r>
+        <w:t>I</w:t>
+      </w:r>
+      <w:r>
+        <w:t xml:space="preserve">Objects.txt. </w:t>
+      </w:r>
+      <w:r>
+        <w:t>Ces</w:t>
+      </w:r>
+      <w:r>
+        <w:t xml:space="preserve"> fichiers texte sont rempli</w:t>
+      </w:r>
+      <w:r>
+        <w:t>s</w:t>
+      </w:r>
+      <w:r>
+        <w:t xml:space="preserve"> d’un</w:t>
+      </w:r>
+      <w:r>
+        <w:t>e</w:t>
+      </w:r>
+      <w:r>
+        <w:t xml:space="preserve"> matri</w:t>
+      </w:r>
+      <w:r>
+        <w:t>ce</w:t>
+      </w:r>
+      <w:r>
+        <w:t xml:space="preserve"> de nombre</w:t>
+      </w:r>
+      <w:r>
+        <w:t>s</w:t>
+      </w:r>
+      <w:r>
+        <w:t xml:space="preserve"> qui représente</w:t>
+      </w:r>
+      <w:r>
+        <w:t>nt</w:t>
+      </w:r>
+      <w:r>
+        <w:t xml:space="preserve"> une tuile de la </w:t>
+      </w:r>
+      <w:proofErr w:type="spellStart"/>
+      <w:r>
+        <w:rPr>
+          <w:i/>
+          <w:iCs/>
+        </w:rPr>
+        <w:t>map</w:t>
+      </w:r>
+      <w:proofErr w:type="spellEnd"/>
+      <w:r>
+        <w:t xml:space="preserve"> ou un objet interactif.</w:t>
+      </w:r>
+    </w:p>
+    <w:p>
+      <w:r>
+        <w:t xml:space="preserve">Les fichiers </w:t>
+      </w:r>
+      <w:r>
+        <w:t>*.html</w:t>
+      </w:r>
+      <w:r>
+        <w:t xml:space="preserve"> charge</w:t>
+      </w:r>
+      <w:r>
+        <w:t>nt</w:t>
+      </w:r>
+      <w:r>
+        <w:t xml:space="preserve"> et nomment toutes les images, le canevas, les audio et les fichiers </w:t>
+      </w:r>
+      <w:r>
+        <w:t>*</w:t>
+      </w:r>
+      <w:r>
+        <w:t>index.js. Ils cachent aussi les images et décri</w:t>
+      </w:r>
+      <w:r>
+        <w:t>vent</w:t>
+      </w:r>
+      <w:r>
+        <w:t xml:space="preserve"> les différents éléments présents dans la page </w:t>
+      </w:r>
+      <w:r>
+        <w:t>affichée dans le navigateur</w:t>
       </w:r>
       <w:r>
         <w:t>.</w:t>
       </w:r>
-      <w:r>
-        <w:t xml:space="preserve">HTML, </w:t>
-      </w:r>
-      <w:r>
-        <w:t>un fichier</w:t>
-      </w:r>
-      <w:r>
-        <w:t xml:space="preserve"> index.js, un fichier game.js et des fichiers JavaScript propre à leur fonctionnalité. </w:t>
-      </w:r>
-    </w:p>
-    <w:p>
-      <w:r>
-        <w:lastRenderedPageBreak/>
-        <w:t xml:space="preserve">Les dossiers des niveaux ont chacun un fichier map.txt et IObjects.txt. ces fichiers textes sont rempli d’un matrix de nombre qui représente une tuile de la </w:t>
-      </w:r>
-      <w:proofErr w:type="spellStart"/>
-      <w:r>
-        <w:t>map</w:t>
-      </w:r>
-      <w:proofErr w:type="spellEnd"/>
-      <w:r>
-        <w:t xml:space="preserve"> ou un objet interactif.</w:t>
-      </w:r>
-    </w:p>
-    <w:p>
-      <w:r>
-        <w:t>Les fichiers .HTML charge et nomment toutes les images, le canevas, les audio et les fichiers index.js. Ils cachent aussi les images et décrit les différents éléments présents dans la page .HTML.</w:t>
-      </w:r>
-    </w:p>
-    <w:p>
-      <w:r>
-        <w:t xml:space="preserve">Les fichiers index.js définit la tailler du canevas, </w:t>
-      </w:r>
-      <w:proofErr w:type="spellStart"/>
-      <w:r>
-        <w:t>appele</w:t>
-      </w:r>
-      <w:proofErr w:type="spellEnd"/>
+    </w:p>
+    <w:p>
+      <w:r>
+        <w:t>Les fichiers index.js défini</w:t>
+      </w:r>
+      <w:r>
+        <w:t>ssent</w:t>
+      </w:r>
+      <w:r>
+        <w:t xml:space="preserve"> la taille du canevas, appel</w:t>
+      </w:r>
+      <w:r>
+        <w:t>l</w:t>
+      </w:r>
+      <w:r>
+        <w:t>e</w:t>
+      </w:r>
+      <w:r>
+        <w:t>nt</w:t>
+      </w:r>
       <w:r>
         <w:t xml:space="preserve"> l</w:t>
       </w:r>
       <w:r>
-        <w:t>a fonction start() du</w:t>
-      </w:r>
-      <w:r>
-        <w:t xml:space="preserve"> script game.js et fais tourner la fonction </w:t>
+        <w:t xml:space="preserve">a fonction </w:t>
+      </w:r>
+      <w:proofErr w:type="gramStart"/>
+      <w:r>
+        <w:t>start(</w:t>
+      </w:r>
+      <w:proofErr w:type="gramEnd"/>
+      <w:r>
+        <w:t>) du</w:t>
+      </w:r>
+      <w:r>
+        <w:t xml:space="preserve"> script </w:t>
+      </w:r>
+      <w:r>
+        <w:t>*</w:t>
+      </w:r>
+      <w:r>
+        <w:rPr>
+          <w:i/>
+          <w:iCs/>
+        </w:rPr>
+        <w:t>game.js</w:t>
+      </w:r>
+      <w:r>
+        <w:t xml:space="preserve"> et f</w:t>
+      </w:r>
+      <w:r>
+        <w:t>ont</w:t>
+      </w:r>
+      <w:r>
+        <w:t xml:space="preserve"> tourner la fonction </w:t>
       </w:r>
       <w:proofErr w:type="spellStart"/>
       <w:r>
@@ -2463,7 +4139,13 @@
       </w:r>
       <w:proofErr w:type="spellEnd"/>
       <w:r>
-        <w:t xml:space="preserve"> qui est appelé à chaque fois que la page est </w:t>
+        <w:t xml:space="preserve"> qui est appelé</w:t>
+      </w:r>
+      <w:r>
+        <w:t>e</w:t>
+      </w:r>
+      <w:r>
+        <w:t xml:space="preserve"> à chaque fois que la page est </w:t>
       </w:r>
       <w:r>
         <w:t>redessinée</w:t>
@@ -2480,40 +4162,64 @@
       </w:r>
       <w:proofErr w:type="spellEnd"/>
       <w:r>
-        <w:t xml:space="preserve">, les </w:t>
-      </w:r>
-      <w:proofErr w:type="spellStart"/>
-      <w:r>
-        <w:t>les</w:t>
-      </w:r>
-      <w:proofErr w:type="spellEnd"/>
-      <w:r>
-        <w:t xml:space="preserve"> fonctions </w:t>
-      </w:r>
-      <w:proofErr w:type="spellStart"/>
+        <w:t xml:space="preserve">, les fonctions </w:t>
+      </w:r>
+      <w:proofErr w:type="spellStart"/>
+      <w:proofErr w:type="gramStart"/>
       <w:r>
         <w:t>draw</w:t>
       </w:r>
       <w:proofErr w:type="spellEnd"/>
       <w:r>
-        <w:t>() et Update() du fichiers game.js sont appeler à chaque image.</w:t>
+        <w:t>(</w:t>
+      </w:r>
+      <w:proofErr w:type="gramEnd"/>
+      <w:r>
+        <w:t>) et Update() du fichiers game.js sont appel</w:t>
+      </w:r>
+      <w:r>
+        <w:t>ée</w:t>
+      </w:r>
+      <w:r>
+        <w:t>s</w:t>
+      </w:r>
+      <w:r>
+        <w:t xml:space="preserve"> à chaque </w:t>
+      </w:r>
+      <w:r>
+        <w:t xml:space="preserve">rafraichissement de </w:t>
+      </w:r>
+      <w:r>
+        <w:t>la page</w:t>
+      </w:r>
+      <w:r>
+        <w:t>.</w:t>
       </w:r>
       <w:r>
         <w:t xml:space="preserve"> Pour appeler la fonction </w:t>
       </w:r>
       <w:proofErr w:type="spellStart"/>
+      <w:proofErr w:type="gramStart"/>
       <w:r>
         <w:t>GameLoop</w:t>
       </w:r>
       <w:proofErr w:type="spellEnd"/>
       <w:r>
-        <w:t xml:space="preserve">() a chaque image on </w:t>
-      </w:r>
-      <w:proofErr w:type="spellStart"/>
-      <w:r>
-        <w:t>ecrit</w:t>
-      </w:r>
-      <w:proofErr w:type="spellEnd"/>
+        <w:t>(</w:t>
+      </w:r>
+      <w:proofErr w:type="gramEnd"/>
+      <w:r>
+        <w:t xml:space="preserve">) </w:t>
+      </w:r>
+      <w:r>
+        <w:t>à</w:t>
+      </w:r>
+      <w:r>
+        <w:t xml:space="preserve"> chaque image on </w:t>
+      </w:r>
+      <w:r>
+        <w:t>écrit</w:t>
+      </w:r>
       <w:r>
         <w:t> :</w:t>
       </w:r>
@@ -2541,7 +4247,7 @@
                     </pic:cNvPicPr>
                   </pic:nvPicPr>
                   <pic:blipFill rotWithShape="1">
-                    <a:blip r:embed="rId7">
+                    <a:blip r:embed="rId14">
                       <a:extLst>
                         <a:ext uri="{28A0092B-C50C-407E-A947-70E740481C1C}">
                           <a14:useLocalDpi xmlns:a14="http://schemas.microsoft.com/office/drawing/2010/main" val="0"/>
@@ -2595,12 +4301,17 @@
         <w:t xml:space="preserve"> appelle la fonction </w:t>
       </w:r>
       <w:proofErr w:type="spellStart"/>
+      <w:proofErr w:type="gramStart"/>
       <w:r>
         <w:t>GameLoop</w:t>
       </w:r>
       <w:proofErr w:type="spellEnd"/>
       <w:r>
-        <w:t xml:space="preserve">() </w:t>
+        <w:t>(</w:t>
+      </w:r>
+      <w:proofErr w:type="gramEnd"/>
+      <w:r>
+        <w:t xml:space="preserve">) </w:t>
       </w:r>
       <w:proofErr w:type="spellStart"/>
       <w:r>
@@ -2613,6 +4324,7 @@
     </w:p>
     <w:p>
       <w:r>
+        <w:lastRenderedPageBreak/>
         <w:t>Les fichiers game.js importent tous les scripts nécessaires pour sa page .HTML.</w:t>
       </w:r>
       <w:r>
@@ -2622,10 +4334,12 @@
         <w:t xml:space="preserve"> Le code ressemble </w:t>
       </w:r>
       <w:proofErr w:type="spellStart"/>
+      <w:proofErr w:type="gramStart"/>
       <w:r>
         <w:t>a</w:t>
       </w:r>
       <w:proofErr w:type="spellEnd"/>
+      <w:proofErr w:type="gramEnd"/>
       <w:r>
         <w:t xml:space="preserve"> ceci :</w:t>
       </w:r>
@@ -2656,7 +4370,7 @@
                     </pic:cNvPicPr>
                   </pic:nvPicPr>
                   <pic:blipFill>
-                    <a:blip r:embed="rId8">
+                    <a:blip r:embed="rId15">
                       <a:extLst>
                         <a:ext uri="{28A0092B-C50C-407E-A947-70E740481C1C}">
                           <a14:useLocalDpi xmlns:a14="http://schemas.microsoft.com/office/drawing/2010/main" val="0"/>
@@ -2689,13 +4403,32 @@
       </w:r>
     </w:p>
     <w:p>
-      <w:r>
-        <w:t>Le ./ importe un fichier qui réside dans le même dossier que game.js et le ../ importe les fichiers qui résident en dehors du dossier.</w:t>
-      </w:r>
-    </w:p>
-    <w:p>
-      <w:r>
-        <w:t xml:space="preserve">Une classe est ensuite définit. Elle comporte un constructeur et les différents fonctions comme start(), update() et </w:t>
+      <w:proofErr w:type="gramStart"/>
+      <w:r>
+        <w:t>Le .</w:t>
+      </w:r>
+      <w:proofErr w:type="gramEnd"/>
+      <w:r>
+        <w:t>/ importe un fichier qui réside dans le même dossier que game.js et le ../ importe les fichiers qui résident en dehors du dossier.</w:t>
+      </w:r>
+      <w:r>
+        <w:t xml:space="preserve"> A </w:t>
+      </w:r>
+      <w:r>
+        <w:t>redéfinir !!!!!!!!!!!!</w:t>
+      </w:r>
+    </w:p>
+    <w:p>
+      <w:r>
+        <w:t xml:space="preserve">Une classe est ensuite définit. Elle comporte un constructeur et les différents fonctions comme </w:t>
+      </w:r>
+      <w:proofErr w:type="gramStart"/>
+      <w:r>
+        <w:t>start(</w:t>
+      </w:r>
+      <w:proofErr w:type="gramEnd"/>
+      <w:r>
+        <w:t xml:space="preserve">), update() et </w:t>
       </w:r>
       <w:proofErr w:type="spellStart"/>
       <w:r>
@@ -2703,15 +4436,36 @@
       </w:r>
       <w:proofErr w:type="spellEnd"/>
       <w:r>
-        <w:t xml:space="preserve">(). La fonction start() est utiliser pour appeler ou nommer certaine variable quand le page est ouverte. La fonction update() me tous ces variables a jour à chaque image. La fonction </w:t>
-      </w:r>
-      <w:proofErr w:type="spellStart"/>
+        <w:t xml:space="preserve">(). La fonction </w:t>
+      </w:r>
+      <w:proofErr w:type="gramStart"/>
+      <w:r>
+        <w:t>start(</w:t>
+      </w:r>
+      <w:proofErr w:type="gramEnd"/>
+      <w:r>
+        <w:t xml:space="preserve">) est utiliser pour appeler ou nommer certaine variable quand le page est ouverte. La fonction </w:t>
+      </w:r>
+      <w:proofErr w:type="gramStart"/>
+      <w:r>
+        <w:t>update(</w:t>
+      </w:r>
+      <w:proofErr w:type="gramEnd"/>
+      <w:r>
+        <w:t xml:space="preserve">) me tous ces variables a jour à chaque image. La fonction </w:t>
+      </w:r>
+      <w:proofErr w:type="spellStart"/>
+      <w:proofErr w:type="gramStart"/>
       <w:r>
         <w:t>draw</w:t>
       </w:r>
       <w:proofErr w:type="spellEnd"/>
       <w:r>
-        <w:t xml:space="preserve">() dessine tous les objets du jeu, comme par exemple le jour, la </w:t>
+        <w:t>(</w:t>
+      </w:r>
+      <w:proofErr w:type="gramEnd"/>
+      <w:r>
+        <w:t xml:space="preserve">) dessine tous les objets du jeu, comme par exemple le jour, la </w:t>
       </w:r>
       <w:proofErr w:type="spellStart"/>
       <w:r>
@@ -2724,6 +4478,9 @@
       <w:r>
         <w:t xml:space="preserve"> </w:t>
       </w:r>
+      <w:r>
+        <w:t>A redéfinir !!!!!!!!!!!!</w:t>
+      </w:r>
     </w:p>
     <w:p>
       <w:r>
@@ -2736,7 +4493,15 @@
         <w:t>PlayerProgress.js, JavaScript</w:t>
       </w:r>
       <w:r>
-        <w:t xml:space="preserve"> comporte chacun une classe avec une fonction update() et </w:t>
+        <w:t xml:space="preserve"> comporte chacun une classe avec une fonction </w:t>
+      </w:r>
+      <w:proofErr w:type="gramStart"/>
+      <w:r>
+        <w:t>update(</w:t>
+      </w:r>
+      <w:proofErr w:type="gramEnd"/>
+      <w:r>
+        <w:t xml:space="preserve">) et </w:t>
       </w:r>
       <w:proofErr w:type="spellStart"/>
       <w:r>
@@ -2744,7 +4509,15 @@
       </w:r>
       <w:proofErr w:type="spellEnd"/>
       <w:r>
-        <w:t>() et divers autres fonctions propre a chaque script.</w:t>
+        <w:t xml:space="preserve">() et divers autres fonctions propre </w:t>
+      </w:r>
+      <w:proofErr w:type="spellStart"/>
+      <w:r>
+        <w:t>a</w:t>
+      </w:r>
+      <w:proofErr w:type="spellEnd"/>
+      <w:r>
+        <w:t xml:space="preserve"> chaque script.</w:t>
       </w:r>
       <w:r>
         <w:t xml:space="preserve"> </w:t>
@@ -2754,7 +4527,7 @@
       <w:pPr>
         <w:pStyle w:val="Heading2"/>
       </w:pPr>
-      <w:bookmarkStart w:id="13" w:name="_Toc82697617"/>
+      <w:bookmarkStart w:id="13" w:name="_Toc83134295"/>
       <w:r>
         <w:t>Le Canevas</w:t>
       </w:r>
@@ -2810,7 +4583,7 @@
                     </pic:cNvPicPr>
                   </pic:nvPicPr>
                   <pic:blipFill>
-                    <a:blip r:embed="rId9">
+                    <a:blip r:embed="rId16">
                       <a:extLst>
                         <a:ext uri="{28A0092B-C50C-407E-A947-70E740481C1C}">
                           <a14:useLocalDpi xmlns:a14="http://schemas.microsoft.com/office/drawing/2010/main" val="0"/>
@@ -2844,7 +4617,19 @@
     </w:p>
     <w:p>
       <w:r>
-        <w:t xml:space="preserve">Le </w:t>
+        <w:t>L</w:t>
+      </w:r>
+      <w:r>
+        <w:t>es</w:t>
+      </w:r>
+      <w:r>
+        <w:t xml:space="preserve"> variable</w:t>
+      </w:r>
+      <w:r>
+        <w:t>s</w:t>
+      </w:r>
+      <w:r>
+        <w:t xml:space="preserve"> </w:t>
       </w:r>
       <w:proofErr w:type="spellStart"/>
       <w:r>
@@ -2852,21 +4637,35 @@
       </w:r>
       <w:proofErr w:type="spellEnd"/>
       <w:r>
-        <w:t xml:space="preserve"> et le </w:t>
-      </w:r>
-      <w:proofErr w:type="spellStart"/>
-      <w:r>
-        <w:t>y_image</w:t>
-      </w:r>
-      <w:proofErr w:type="spellEnd"/>
-      <w:r>
         <w:t xml:space="preserve"> </w:t>
       </w:r>
+      <w:proofErr w:type="gramStart"/>
+      <w:r>
+        <w:t xml:space="preserve">et  </w:t>
+      </w:r>
+      <w:proofErr w:type="spellStart"/>
+      <w:r>
+        <w:t>y</w:t>
+      </w:r>
+      <w:proofErr w:type="gramEnd"/>
+      <w:r>
+        <w:t>_image</w:t>
+      </w:r>
+      <w:proofErr w:type="spellEnd"/>
+      <w:r>
+        <w:t xml:space="preserve"> </w:t>
+      </w:r>
       <w:r>
         <w:t>représentent</w:t>
       </w:r>
       <w:r>
-        <w:t xml:space="preserve"> la position de l’image sur le canevas. Et le </w:t>
+        <w:t xml:space="preserve"> la position de l’image sur le canevas. Et le</w:t>
+      </w:r>
+      <w:r>
+        <w:t>s variables</w:t>
+      </w:r>
+      <w:r>
+        <w:t xml:space="preserve"> </w:t>
       </w:r>
       <w:proofErr w:type="spellStart"/>
       <w:r>
@@ -2874,7 +4673,7 @@
       </w:r>
       <w:proofErr w:type="spellEnd"/>
       <w:r>
-        <w:t xml:space="preserve"> et le </w:t>
+        <w:t xml:space="preserve"> et </w:t>
       </w:r>
       <w:proofErr w:type="spellStart"/>
       <w:r>
@@ -2908,7 +4707,6 @@
         <w:rPr>
           <w:noProof/>
         </w:rPr>
-        <w:lastRenderedPageBreak/>
         <w:drawing>
           <wp:inline distT="0" distB="0" distL="0" distR="0" wp14:anchorId="6F5EB29B" wp14:editId="5645813D">
             <wp:extent cx="6138856" cy="208800"/>
@@ -2927,7 +4725,7 @@
                     </pic:cNvPicPr>
                   </pic:nvPicPr>
                   <pic:blipFill>
-                    <a:blip r:embed="rId10">
+                    <a:blip r:embed="rId17">
                       <a:extLst>
                         <a:ext uri="{28A0092B-C50C-407E-A947-70E740481C1C}">
                           <a14:useLocalDpi xmlns:a14="http://schemas.microsoft.com/office/drawing/2010/main" val="0"/>
@@ -2961,7 +4759,18 @@
     </w:p>
     <w:p>
       <w:r>
-        <w:t xml:space="preserve">X_ recadrer et </w:t>
+        <w:t xml:space="preserve">Les variables </w:t>
+      </w:r>
+      <w:proofErr w:type="spellStart"/>
+      <w:r>
+        <w:t>x</w:t>
+      </w:r>
+      <w:r>
+        <w:t>_recadrer</w:t>
+      </w:r>
+      <w:proofErr w:type="spellEnd"/>
+      <w:r>
+        <w:t xml:space="preserve"> et </w:t>
       </w:r>
       <w:proofErr w:type="spellStart"/>
       <w:r>
@@ -2969,11 +4778,32 @@
       </w:r>
       <w:proofErr w:type="spellEnd"/>
       <w:r>
-        <w:t xml:space="preserve"> représentent le point ou on va commencer le recadrage. </w:t>
-      </w:r>
-      <w:proofErr w:type="spellStart"/>
-      <w:r>
-        <w:t>Width_recadrer</w:t>
+        <w:t xml:space="preserve"> représentent le point o</w:t>
+      </w:r>
+      <w:r>
+        <w:t>ù</w:t>
+      </w:r>
+      <w:r>
+        <w:t xml:space="preserve"> le recadrage</w:t>
+      </w:r>
+      <w:r>
+        <w:t xml:space="preserve"> </w:t>
+      </w:r>
+      <w:r>
+        <w:t>va commencer</w:t>
+      </w:r>
+      <w:r>
+        <w:t xml:space="preserve">. </w:t>
+      </w:r>
+      <w:r>
+        <w:t xml:space="preserve">Les variables </w:t>
+      </w:r>
+      <w:proofErr w:type="spellStart"/>
+      <w:r>
+        <w:t>w</w:t>
+      </w:r>
+      <w:r>
+        <w:t>idth_recadrer</w:t>
       </w:r>
       <w:proofErr w:type="spellEnd"/>
       <w:r>
@@ -2988,7 +4818,13 @@
         <w:t xml:space="preserve"> représentent la taille du recadrage.</w:t>
       </w:r>
       <w:r>
-        <w:t xml:space="preserve"> Pour effacer le canevas on écrit ceci :</w:t>
+        <w:t xml:space="preserve"> Pour effacer le canevas</w:t>
+      </w:r>
+      <w:r>
+        <w:t>,</w:t>
+      </w:r>
+      <w:r>
+        <w:t xml:space="preserve"> on écrit ceci :</w:t>
       </w:r>
     </w:p>
     <w:p>
@@ -3014,7 +4850,7 @@
                     </pic:cNvPicPr>
                   </pic:nvPicPr>
                   <pic:blipFill>
-                    <a:blip r:embed="rId11">
+                    <a:blip r:embed="rId18">
                       <a:extLst>
                         <a:ext uri="{28A0092B-C50C-407E-A947-70E740481C1C}">
                           <a14:useLocalDpi xmlns:a14="http://schemas.microsoft.com/office/drawing/2010/main" val="0"/>
@@ -3048,7 +4884,13 @@
     </w:p>
     <w:p>
       <w:r>
-        <w:t xml:space="preserve">Ce code effacera un rectangle du canevas. La taille et la position sont définis par x, y, </w:t>
+        <w:t>Ce code effacera un rectangle du canevas. La taille et la position sont défini</w:t>
+      </w:r>
+      <w:r>
+        <w:t>es</w:t>
+      </w:r>
+      <w:r>
+        <w:t xml:space="preserve"> par x, y, </w:t>
       </w:r>
       <w:proofErr w:type="spellStart"/>
       <w:r>
@@ -3073,17 +4915,64 @@
       <w:pPr>
         <w:pStyle w:val="Heading2"/>
       </w:pPr>
-      <w:bookmarkStart w:id="14" w:name="_Toc82697618"/>
-      <w:r>
+      <w:bookmarkStart w:id="14" w:name="_Toc83134296"/>
+      <w:r>
+        <w:lastRenderedPageBreak/>
         <w:t>Qu’est-ce un cookie ?</w:t>
       </w:r>
       <w:bookmarkEnd w:id="14"/>
+    </w:p>
+    <w:p>
+      <w:r>
+        <w:t xml:space="preserve">Un cookie est un fichier texte liée </w:t>
+      </w:r>
+      <w:r>
+        <w:t>à</w:t>
+      </w:r>
+      <w:r>
+        <w:t xml:space="preserve"> un site web.</w:t>
+      </w:r>
+      <w:r>
+        <w:t xml:space="preserve"> </w:t>
+      </w:r>
+      <w:r>
+        <w:t>Ce fichier est composé de double variable sous cette forme : « </w:t>
+      </w:r>
+      <w:proofErr w:type="spellStart"/>
+      <w:r>
+        <w:t>name</w:t>
+      </w:r>
+      <w:proofErr w:type="spellEnd"/>
+      <w:r>
+        <w:t xml:space="preserve">=Charles ». Tous les cookies ont une date d’échéance qui ressemble à cela : « expires=Thu, 18 </w:t>
+      </w:r>
+      <w:proofErr w:type="spellStart"/>
+      <w:r>
+        <w:t>december</w:t>
+      </w:r>
+      <w:proofErr w:type="spellEnd"/>
+      <w:r>
+        <w:t xml:space="preserve"> 2022 12 :00 :00 UTC »</w:t>
+      </w:r>
+      <w:r>
+        <w:t xml:space="preserve">. Les cookies sont souvent utilisés pour suivre, personnaliser et enregistrer des informations sur la session de chaque utilisateur sur le site web. Ils sont enregistrés localement dans votre navigateur internet. Il y deux différents types de cookies, les cookies de sessions et les cookies persistants. Les premiers sont des cookies qui s’effacera </w:t>
+      </w:r>
+      <w:proofErr w:type="spellStart"/>
+      <w:proofErr w:type="gramStart"/>
+      <w:r>
+        <w:t>a</w:t>
+      </w:r>
+      <w:proofErr w:type="spellEnd"/>
+      <w:proofErr w:type="gramEnd"/>
+      <w:r>
+        <w:t xml:space="preserve"> la fin de votre session et les deuxièmes sont garder jusqu’à leur date d’échéance. </w:t>
+      </w:r>
     </w:p>
     <w:p>
       <w:pPr>
         <w:pStyle w:val="Heading2"/>
       </w:pPr>
-      <w:bookmarkStart w:id="15" w:name="_Toc82697619"/>
+      <w:bookmarkStart w:id="15" w:name="_Toc83134297"/>
       <w:r>
         <w:t>Sauvegarder le progrès du joueur</w:t>
       </w:r>
@@ -3245,7 +5134,15 @@
         <w:t>.</w:t>
       </w:r>
       <w:r>
-        <w:t xml:space="preserve"> Si il y a un jeu sauvegardé, la fonction appellera la fonction </w:t>
+        <w:t xml:space="preserve"> </w:t>
+      </w:r>
+      <w:proofErr w:type="gramStart"/>
+      <w:r>
+        <w:t>Si il</w:t>
+      </w:r>
+      <w:proofErr w:type="gramEnd"/>
+      <w:r>
+        <w:t xml:space="preserve"> y a un jeu sauvegardé, la fonction appellera la fonction </w:t>
       </w:r>
       <w:proofErr w:type="spellStart"/>
       <w:r>
@@ -3280,7 +5177,7 @@
                     </pic:cNvPicPr>
                   </pic:nvPicPr>
                   <pic:blipFill>
-                    <a:blip r:embed="rId12">
+                    <a:blip r:embed="rId19">
                       <a:extLst>
                         <a:ext uri="{28A0092B-C50C-407E-A947-70E740481C1C}">
                           <a14:useLocalDpi xmlns:a14="http://schemas.microsoft.com/office/drawing/2010/main" val="0"/>
@@ -3348,7 +5245,7 @@
                     </pic:cNvPicPr>
                   </pic:nvPicPr>
                   <pic:blipFill>
-                    <a:blip r:embed="rId13">
+                    <a:blip r:embed="rId20">
                       <a:extLst>
                         <a:ext uri="{28A0092B-C50C-407E-A947-70E740481C1C}">
                           <a14:useLocalDpi xmlns:a14="http://schemas.microsoft.com/office/drawing/2010/main" val="0"/>
@@ -3417,7 +5314,7 @@
                     </pic:cNvPicPr>
                   </pic:nvPicPr>
                   <pic:blipFill>
-                    <a:blip r:embed="rId14">
+                    <a:blip r:embed="rId21">
                       <a:extLst>
                         <a:ext uri="{28A0092B-C50C-407E-A947-70E740481C1C}">
                           <a14:useLocalDpi xmlns:a14="http://schemas.microsoft.com/office/drawing/2010/main" val="0"/>
@@ -3485,7 +5382,7 @@
                     </pic:cNvPicPr>
                   </pic:nvPicPr>
                   <pic:blipFill>
-                    <a:blip r:embed="rId15">
+                    <a:blip r:embed="rId22">
                       <a:extLst>
                         <a:ext uri="{28A0092B-C50C-407E-A947-70E740481C1C}">
                           <a14:useLocalDpi xmlns:a14="http://schemas.microsoft.com/office/drawing/2010/main" val="0"/>
@@ -3523,7 +5420,7 @@
       <w:pPr>
         <w:pStyle w:val="Heading2"/>
       </w:pPr>
-      <w:bookmarkStart w:id="16" w:name="_Toc82697620"/>
+      <w:bookmarkStart w:id="16" w:name="_Toc83134298"/>
       <w:r>
         <w:t xml:space="preserve">Matrix de la </w:t>
       </w:r>
@@ -3578,7 +5475,7 @@
                     </pic:cNvPicPr>
                   </pic:nvPicPr>
                   <pic:blipFill>
-                    <a:blip r:embed="rId16">
+                    <a:blip r:embed="rId23">
                       <a:extLst>
                         <a:ext uri="{28A0092B-C50C-407E-A947-70E740481C1C}">
                           <a14:useLocalDpi xmlns:a14="http://schemas.microsoft.com/office/drawing/2010/main" val="0"/>
@@ -3643,7 +5540,7 @@
                     </pic:cNvPicPr>
                   </pic:nvPicPr>
                   <pic:blipFill rotWithShape="1">
-                    <a:blip r:embed="rId17" cstate="print">
+                    <a:blip r:embed="rId24" cstate="print">
                       <a:extLst>
                         <a:ext uri="{28A0092B-C50C-407E-A947-70E740481C1C}">
                           <a14:useLocalDpi xmlns:a14="http://schemas.microsoft.com/office/drawing/2010/main" val="0"/>
@@ -3712,7 +5609,15 @@
         <w:t>elles ressemblent</w:t>
       </w:r>
       <w:r>
-        <w:t xml:space="preserve"> a ceci :</w:t>
+        <w:t xml:space="preserve"> </w:t>
+      </w:r>
+      <w:proofErr w:type="gramStart"/>
+      <w:r>
+        <w:t>a</w:t>
+      </w:r>
+      <w:proofErr w:type="gramEnd"/>
+      <w:r>
+        <w:t xml:space="preserve"> ceci :</w:t>
       </w:r>
     </w:p>
     <w:tbl>
@@ -4048,6 +5953,7 @@
         </w:tabs>
       </w:pPr>
       <w:r>
+        <w:lastRenderedPageBreak/>
         <w:t xml:space="preserve">Un code dessinera la tuile correspondant aux chiffres </w:t>
       </w:r>
       <w:proofErr w:type="spellStart"/>
@@ -4069,7 +5975,6 @@
         <w:rPr>
           <w:noProof/>
         </w:rPr>
-        <w:lastRenderedPageBreak/>
         <w:drawing>
           <wp:inline distT="0" distB="0" distL="0" distR="0" wp14:anchorId="5315361B" wp14:editId="433C52F6">
             <wp:extent cx="5824070" cy="838200"/>
@@ -4088,7 +5993,7 @@
                     </pic:cNvPicPr>
                   </pic:nvPicPr>
                   <pic:blipFill rotWithShape="1">
-                    <a:blip r:embed="rId18">
+                    <a:blip r:embed="rId25">
                       <a:extLst>
                         <a:ext uri="{28A0092B-C50C-407E-A947-70E740481C1C}">
                           <a14:useLocalDpi xmlns:a14="http://schemas.microsoft.com/office/drawing/2010/main" val="0"/>
@@ -4147,14 +6052,22 @@
         <w:t xml:space="preserve"> de tuile et les variables x et y sont les coordonnées de la tuile sur le canevas. </w:t>
       </w:r>
       <w:r>
-        <w:t>Cette méthode est aussi utiliser pour les objets interactifs.</w:t>
+        <w:t xml:space="preserve">Cette méthode est aussi </w:t>
+      </w:r>
+      <w:proofErr w:type="gramStart"/>
+      <w:r>
+        <w:t>utiliser</w:t>
+      </w:r>
+      <w:proofErr w:type="gramEnd"/>
+      <w:r>
+        <w:t xml:space="preserve"> pour les objets interactifs.</w:t>
       </w:r>
     </w:p>
     <w:p>
       <w:pPr>
         <w:pStyle w:val="Heading2"/>
       </w:pPr>
-      <w:bookmarkStart w:id="17" w:name="_Toc82697621"/>
+      <w:bookmarkStart w:id="17" w:name="_Toc83134299"/>
       <w:r>
         <w:t>Détection de collision</w:t>
       </w:r>
@@ -4164,7 +6077,7 @@
       <w:pPr>
         <w:pStyle w:val="Heading2"/>
       </w:pPr>
-      <w:bookmarkStart w:id="18" w:name="_Toc82697622"/>
+      <w:bookmarkStart w:id="18" w:name="_Toc83134300"/>
       <w:r>
         <w:t>Interaction avec les objets</w:t>
       </w:r>
@@ -4174,7 +6087,7 @@
       <w:pPr>
         <w:pStyle w:val="Heading2"/>
       </w:pPr>
-      <w:bookmarkStart w:id="19" w:name="_Toc82697623"/>
+      <w:bookmarkStart w:id="19" w:name="_Toc83134301"/>
       <w:r>
         <w:t>Méthode de l’objet</w:t>
       </w:r>
@@ -4184,17 +6097,18 @@
       <w:pPr>
         <w:pStyle w:val="Heading2"/>
       </w:pPr>
-      <w:bookmarkStart w:id="20" w:name="_Toc82697624"/>
+      <w:bookmarkStart w:id="20" w:name="_Toc83134302"/>
       <w:r>
         <w:t>L’input</w:t>
       </w:r>
       <w:bookmarkEnd w:id="20"/>
     </w:p>
+    <w:p/>
     <w:p>
       <w:pPr>
         <w:pStyle w:val="Heading2"/>
       </w:pPr>
-      <w:bookmarkStart w:id="21" w:name="_Toc82697625"/>
+      <w:bookmarkStart w:id="21" w:name="_Toc83134303"/>
       <w:r>
         <w:t>Déplacement du joueur</w:t>
       </w:r>
@@ -4202,7 +6116,23 @@
     </w:p>
     <w:p>
       <w:r>
-        <w:t xml:space="preserve">Le déplacement du joueur se fait en deux parties, la première est quand le joueur est aux extrémités a droite ou a gauches et la deuxième est quand le joueur est entre ces deux extrémités. Quand le joueur se déplace dans les extrémités ce sont les coordonnés du personnage qui change et la </w:t>
+        <w:t xml:space="preserve">Le déplacement du joueur se fait en deux parties, la première est quand le joueur est aux extrémités </w:t>
+      </w:r>
+      <w:proofErr w:type="spellStart"/>
+      <w:r>
+        <w:t>a</w:t>
+      </w:r>
+      <w:proofErr w:type="spellEnd"/>
+      <w:r>
+        <w:t xml:space="preserve"> droite ou </w:t>
+      </w:r>
+      <w:proofErr w:type="spellStart"/>
+      <w:r>
+        <w:t>a</w:t>
+      </w:r>
+      <w:proofErr w:type="spellEnd"/>
+      <w:r>
+        <w:t xml:space="preserve"> gauches et la deuxième est quand le joueur est entre ces deux extrémités. Quand le joueur se déplace dans les extrémités ce sont les coordonnés du personnage qui change et la </w:t>
       </w:r>
       <w:proofErr w:type="spellStart"/>
       <w:r>
@@ -4253,7 +6183,7 @@
                     </pic:cNvPicPr>
                   </pic:nvPicPr>
                   <pic:blipFill>
-                    <a:blip r:embed="rId19">
+                    <a:blip r:embed="rId26">
                       <a:extLst>
                         <a:ext uri="{28A0092B-C50C-407E-A947-70E740481C1C}">
                           <a14:useLocalDpi xmlns:a14="http://schemas.microsoft.com/office/drawing/2010/main" val="0"/>
@@ -4294,11 +6224,9 @@
       <w:r>
         <w:t xml:space="preserve"> </w:t>
       </w:r>
-      <w:proofErr w:type="spellStart"/>
-      <w:r>
-        <w:t>represent</w:t>
-      </w:r>
-      <w:proofErr w:type="spellEnd"/>
+      <w:r>
+        <w:t>représente</w:t>
+      </w:r>
       <w:r>
         <w:t xml:space="preserve"> le décalage de la </w:t>
       </w:r>
@@ -4308,7 +6236,19 @@
       </w:r>
       <w:proofErr w:type="spellEnd"/>
       <w:r>
-        <w:t xml:space="preserve"> par rapport a la position du joueur quand il est au milieu de l’écran. Le décalage est négative car la </w:t>
+        <w:t xml:space="preserve"> par rapport </w:t>
+      </w:r>
+      <w:r>
+        <w:t>à</w:t>
+      </w:r>
+      <w:r>
+        <w:t xml:space="preserve"> la position du joueur quand il est au milieu de l’écran. Le décalage est </w:t>
+      </w:r>
+      <w:r>
+        <w:t>négatif</w:t>
+      </w:r>
+      <w:r>
+        <w:t xml:space="preserve"> car la </w:t>
       </w:r>
       <w:proofErr w:type="spellStart"/>
       <w:r>
@@ -4321,11 +6261,9 @@
       <w:r>
         <w:t xml:space="preserve">de droite </w:t>
       </w:r>
-      <w:proofErr w:type="spellStart"/>
-      <w:r>
-        <w:t>a</w:t>
-      </w:r>
-      <w:proofErr w:type="spellEnd"/>
+      <w:r>
+        <w:t>à</w:t>
+      </w:r>
       <w:r>
         <w:t xml:space="preserve"> gauche. </w:t>
       </w:r>
@@ -4343,8 +6281,9 @@
       <w:pPr>
         <w:pStyle w:val="Heading1"/>
       </w:pPr>
-      <w:bookmarkStart w:id="22" w:name="_Toc82697626"/>
-      <w:r>
+      <w:bookmarkStart w:id="22" w:name="_Toc83134304"/>
+      <w:r>
+        <w:lastRenderedPageBreak/>
         <w:t>Résultats</w:t>
       </w:r>
       <w:bookmarkEnd w:id="22"/>
@@ -4354,9 +6293,8 @@
       <w:pPr>
         <w:pStyle w:val="Heading1"/>
       </w:pPr>
-      <w:bookmarkStart w:id="23" w:name="_Toc82697627"/>
-      <w:r>
-        <w:lastRenderedPageBreak/>
+      <w:bookmarkStart w:id="23" w:name="_Toc83134305"/>
+      <w:r>
         <w:t>Bilan personnel</w:t>
       </w:r>
       <w:bookmarkEnd w:id="23"/>
@@ -4369,16 +6307,31 @@
         <w:t>organisé</w:t>
       </w:r>
       <w:r>
-        <w:t xml:space="preserve"> correctement. </w:t>
-      </w:r>
-      <w:r>
-        <w:t xml:space="preserve">Je travailler en </w:t>
+        <w:t xml:space="preserve"> correctement</w:t>
+      </w:r>
+      <w:r>
+        <w:t xml:space="preserve"> et je me suis investi considérablement dans la réalisation de ce projet</w:t>
+      </w:r>
+      <w:r>
+        <w:t xml:space="preserve">. </w:t>
+      </w:r>
+      <w:r>
+        <w:t xml:space="preserve">J’ai </w:t>
+      </w:r>
+      <w:r>
+        <w:t>travaillé</w:t>
+      </w:r>
+      <w:r>
+        <w:t xml:space="preserve"> en </w:t>
       </w:r>
       <w:r>
         <w:t>moyenne quatre</w:t>
       </w:r>
       <w:r>
-        <w:t xml:space="preserve"> heures par semaines. J’ai consacré </w:t>
+        <w:t xml:space="preserve"> à six heures</w:t>
+      </w:r>
+      <w:r>
+        <w:t xml:space="preserve"> par semaines. J’ai consacré </w:t>
       </w:r>
       <w:r>
         <w:t>les deux premiers mois</w:t>
@@ -4428,7 +6381,23 @@
         <w:t xml:space="preserve"> est que je n’étais pas assez précis sur le fil rouge et le but de mon jeu. J’étais très ambitieux de créer un jeu avec un </w:t>
       </w:r>
       <w:r>
-        <w:t>six niveau différents correspondant à un problème lié a la dégradation de l’environnement. Malheureusement ce n’étaient pas mes capacités à coder qui ne m’a pas permis de réaliser jeu mais plutôt les graphismes. J’avais beaucoup de peine à trouver des images uniformes et convenant a ce que je voulais pour mon jeu. J’ai passé autant de temps à chercher pour des images qu</w:t>
+        <w:t xml:space="preserve">six niveau différents correspondant à un problème lié </w:t>
+      </w:r>
+      <w:proofErr w:type="spellStart"/>
+      <w:r>
+        <w:t>a</w:t>
+      </w:r>
+      <w:proofErr w:type="spellEnd"/>
+      <w:r>
+        <w:t xml:space="preserve"> la dégradation de l’environnement. Malheureusement ce n’étaient pas mes capacités à coder qui ne m’a pas permis de réaliser jeu mais plutôt les graphismes. J’avais beaucoup de peine à trouver des images uniformes et convenant </w:t>
+      </w:r>
+      <w:proofErr w:type="spellStart"/>
+      <w:r>
+        <w:t>a</w:t>
+      </w:r>
+      <w:proofErr w:type="spellEnd"/>
+      <w:r>
+        <w:t xml:space="preserve"> ce que je voulais pour mon jeu. J’ai passé autant de temps à chercher pour des images qu</w:t>
       </w:r>
       <w:r>
         <w:t>’a</w:t>
@@ -4457,7 +6426,7 @@
       <w:pPr>
         <w:pStyle w:val="Heading1"/>
       </w:pPr>
-      <w:bookmarkStart w:id="24" w:name="_Toc82697628"/>
+      <w:bookmarkStart w:id="24" w:name="_Toc83134306"/>
       <w:r>
         <w:t>Conclusion</w:t>
       </w:r>
@@ -4468,7 +6437,7 @@
       <w:pPr>
         <w:pStyle w:val="Heading1"/>
       </w:pPr>
-      <w:bookmarkStart w:id="25" w:name="_Toc82697629"/>
+      <w:bookmarkStart w:id="25" w:name="_Toc83134307"/>
       <w:r>
         <w:t>Bibliographie</w:t>
       </w:r>
@@ -4478,7 +6447,7 @@
       <w:pPr>
         <w:pStyle w:val="Heading1"/>
       </w:pPr>
-      <w:bookmarkStart w:id="26" w:name="_Toc82697630"/>
+      <w:bookmarkStart w:id="26" w:name="_Toc83134308"/>
       <w:r>
         <w:t>Annexes</w:t>
       </w:r>
@@ -4496,6 +6465,126 @@
     </w:sectPr>
   </w:body>
 </w:document>
+</file>
+
+<file path=word/numbering.xml><?xml version="1.0" encoding="utf-8"?>
+<w:numbering xmlns:wpc="http://schemas.microsoft.com/office/word/2010/wordprocessingCanvas" xmlns:cx="http://schemas.microsoft.com/office/drawing/2014/chartex" xmlns:cx1="http://schemas.microsoft.com/office/drawing/2015/9/8/chartex" xmlns:cx2="http://schemas.microsoft.com/office/drawing/2015/10/21/chartex" xmlns:cx3="http://schemas.microsoft.com/office/drawing/2016/5/9/chartex" xmlns:cx4="http://schemas.microsoft.com/office/drawing/2016/5/10/chartex" xmlns:cx5="http://schemas.microsoft.com/office/drawing/2016/5/11/chartex" xmlns:cx6="http://schemas.microsoft.com/office/drawing/2016/5/12/chartex" xmlns:cx7="http://schemas.microsoft.com/office/drawing/2016/5/13/chartex" xmlns:cx8="http://schemas.microsoft.com/office/drawing/2016/5/14/chartex" xmlns:mc="http://schemas.openxmlformats.org/markup-compatibility/2006" xmlns:aink="http://schemas.microsoft.com/office/drawing/2016/ink" xmlns:am3d="http://schemas.microsoft.com/office/drawing/2017/model3d" xmlns:o="urn:schemas-microsoft-com:office:office" xmlns:r="http://schemas.openxmlformats.org/officeDocument/2006/relationships" xmlns:m="http://schemas.openxmlformats.org/officeDocument/2006/math" xmlns:v="urn:schemas-microsoft-com:vml" xmlns:wp14="http://schemas.microsoft.com/office/word/2010/wordprocessingDrawing" xmlns:wp="http://schemas.openxmlformats.org/drawingml/2006/wordprocessingDrawing" xmlns:w10="urn:schemas-microsoft-com:office:word" xmlns:w="http://schemas.openxmlformats.org/wordprocessingml/2006/main" xmlns:w14="http://schemas.microsoft.com/office/word/2010/wordml" xmlns:w15="http://schemas.microsoft.com/office/word/2012/wordml" xmlns:w16cex="http://schemas.microsoft.com/office/word/2018/wordml/cex" xmlns:w16cid="http://schemas.microsoft.com/office/word/2016/wordml/cid" xmlns:w16="http://schemas.microsoft.com/office/word/2018/wordml" xmlns:w16sdtdh="http://schemas.microsoft.com/office/word/2020/wordml/sdtdatahash" xmlns:w16se="http://schemas.microsoft.com/office/word/2015/wordml/symex" xmlns:wpg="http://schemas.microsoft.com/office/word/2010/wordprocessingGroup" xmlns:wpi="http://schemas.microsoft.com/office/word/2010/wordprocessingInk" xmlns:wne="http://schemas.microsoft.com/office/word/2006/wordml" xmlns:wps="http://schemas.microsoft.com/office/word/2010/wordprocessingShape" mc:Ignorable="w14 w15 w16se w16cid w16 w16cex w16sdtdh wp14">
+  <w:abstractNum w:abstractNumId="0" w15:restartNumberingAfterBreak="0">
+    <w:nsid w:val="7E717678"/>
+    <w:multiLevelType w:val="hybridMultilevel"/>
+    <w:tmpl w:val="448E4CBA"/>
+    <w:lvl w:ilvl="0" w:tplc="6AD4B4EC">
+      <w:numFmt w:val="bullet"/>
+      <w:lvlText w:val="-"/>
+      <w:lvlJc w:val="left"/>
+      <w:pPr>
+        <w:ind w:left="720" w:hanging="360"/>
+      </w:pPr>
+      <w:rPr>
+        <w:rFonts w:ascii="Calibri" w:eastAsiaTheme="minorHAnsi" w:hAnsi="Calibri" w:cs="Calibri" w:hint="default"/>
+      </w:rPr>
+    </w:lvl>
+    <w:lvl w:ilvl="1" w:tplc="20000003" w:tentative="1">
+      <w:start w:val="1"/>
+      <w:numFmt w:val="bullet"/>
+      <w:lvlText w:val="o"/>
+      <w:lvlJc w:val="left"/>
+      <w:pPr>
+        <w:ind w:left="1440" w:hanging="360"/>
+      </w:pPr>
+      <w:rPr>
+        <w:rFonts w:ascii="Courier New" w:hAnsi="Courier New" w:cs="Courier New" w:hint="default"/>
+      </w:rPr>
+    </w:lvl>
+    <w:lvl w:ilvl="2" w:tplc="20000005" w:tentative="1">
+      <w:start w:val="1"/>
+      <w:numFmt w:val="bullet"/>
+      <w:lvlText w:val=""/>
+      <w:lvlJc w:val="left"/>
+      <w:pPr>
+        <w:ind w:left="2160" w:hanging="360"/>
+      </w:pPr>
+      <w:rPr>
+        <w:rFonts w:ascii="Wingdings" w:hAnsi="Wingdings" w:hint="default"/>
+      </w:rPr>
+    </w:lvl>
+    <w:lvl w:ilvl="3" w:tplc="20000001" w:tentative="1">
+      <w:start w:val="1"/>
+      <w:numFmt w:val="bullet"/>
+      <w:lvlText w:val=""/>
+      <w:lvlJc w:val="left"/>
+      <w:pPr>
+        <w:ind w:left="2880" w:hanging="360"/>
+      </w:pPr>
+      <w:rPr>
+        <w:rFonts w:ascii="Symbol" w:hAnsi="Symbol" w:hint="default"/>
+      </w:rPr>
+    </w:lvl>
+    <w:lvl w:ilvl="4" w:tplc="20000003" w:tentative="1">
+      <w:start w:val="1"/>
+      <w:numFmt w:val="bullet"/>
+      <w:lvlText w:val="o"/>
+      <w:lvlJc w:val="left"/>
+      <w:pPr>
+        <w:ind w:left="3600" w:hanging="360"/>
+      </w:pPr>
+      <w:rPr>
+        <w:rFonts w:ascii="Courier New" w:hAnsi="Courier New" w:cs="Courier New" w:hint="default"/>
+      </w:rPr>
+    </w:lvl>
+    <w:lvl w:ilvl="5" w:tplc="20000005" w:tentative="1">
+      <w:start w:val="1"/>
+      <w:numFmt w:val="bullet"/>
+      <w:lvlText w:val=""/>
+      <w:lvlJc w:val="left"/>
+      <w:pPr>
+        <w:ind w:left="4320" w:hanging="360"/>
+      </w:pPr>
+      <w:rPr>
+        <w:rFonts w:ascii="Wingdings" w:hAnsi="Wingdings" w:hint="default"/>
+      </w:rPr>
+    </w:lvl>
+    <w:lvl w:ilvl="6" w:tplc="20000001" w:tentative="1">
+      <w:start w:val="1"/>
+      <w:numFmt w:val="bullet"/>
+      <w:lvlText w:val=""/>
+      <w:lvlJc w:val="left"/>
+      <w:pPr>
+        <w:ind w:left="5040" w:hanging="360"/>
+      </w:pPr>
+      <w:rPr>
+        <w:rFonts w:ascii="Symbol" w:hAnsi="Symbol" w:hint="default"/>
+      </w:rPr>
+    </w:lvl>
+    <w:lvl w:ilvl="7" w:tplc="20000003" w:tentative="1">
+      <w:start w:val="1"/>
+      <w:numFmt w:val="bullet"/>
+      <w:lvlText w:val="o"/>
+      <w:lvlJc w:val="left"/>
+      <w:pPr>
+        <w:ind w:left="5760" w:hanging="360"/>
+      </w:pPr>
+      <w:rPr>
+        <w:rFonts w:ascii="Courier New" w:hAnsi="Courier New" w:cs="Courier New" w:hint="default"/>
+      </w:rPr>
+    </w:lvl>
+    <w:lvl w:ilvl="8" w:tplc="20000005" w:tentative="1">
+      <w:start w:val="1"/>
+      <w:numFmt w:val="bullet"/>
+      <w:lvlText w:val=""/>
+      <w:lvlJc w:val="left"/>
+      <w:pPr>
+        <w:ind w:left="6480" w:hanging="360"/>
+      </w:pPr>
+      <w:rPr>
+        <w:rFonts w:ascii="Wingdings" w:hAnsi="Wingdings" w:hint="default"/>
+      </w:rPr>
+    </w:lvl>
+  </w:abstractNum>
+  <w:num w:numId="1">
+    <w:abstractNumId w:val="0"/>
+  </w:num>
+</w:numbering>
 </file>
 
 <file path=word/styles.xml><?xml version="1.0" encoding="utf-8"?>
@@ -4896,7 +6985,9 @@
   <w:style w:type="paragraph" w:default="1" w:styleId="Normal">
     <w:name w:val="Normal"/>
     <w:qFormat/>
+    <w:rsid w:val="00907BF3"/>
     <w:rPr>
+      <w:sz w:val="24"/>
       <w:lang w:val="fr-FR"/>
     </w:rPr>
   </w:style>
@@ -5182,6 +7273,17 @@
         <w:insideV w:val="single" w:sz="4" w:space="0" w:color="auto"/>
       </w:tblBorders>
     </w:tblPr>
+  </w:style>
+  <w:style w:type="paragraph" w:styleId="ListParagraph">
+    <w:name w:val="List Paragraph"/>
+    <w:basedOn w:val="Normal"/>
+    <w:uiPriority w:val="34"/>
+    <w:qFormat/>
+    <w:rsid w:val="00B739BD"/>
+    <w:pPr>
+      <w:ind w:left="720"/>
+      <w:contextualSpacing/>
+    </w:pPr>
   </w:style>
 </w:styles>
 </file>

</xml_diff>

<commit_message>
added some to my report
</commit_message>
<xml_diff>
--- a/.report/RapportTm.docx
+++ b/.report/RapportTm.docx
@@ -41,22 +41,16 @@
     <w:p/>
     <w:p/>
     <w:p/>
-    <w:p/>
-    <w:p/>
-    <w:p/>
-    <w:p/>
-    <w:p/>
-    <w:p/>
     <w:p>
       <w:r>
         <w:rPr>
           <w:noProof/>
         </w:rPr>
         <w:drawing>
-          <wp:inline distT="0" distB="0" distL="0" distR="0" wp14:anchorId="39933FE5" wp14:editId="761E8600">
-            <wp:extent cx="5731510" cy="3707765"/>
-            <wp:effectExtent l="0" t="0" r="2540" b="6985"/>
-            <wp:docPr id="14" name="Picture 14" descr="A screenshot of a video game&#10;&#10;Description automatically generated with medium confidence"/>
+          <wp:inline distT="0" distB="0" distL="0" distR="0" wp14:anchorId="1CFAC4C6" wp14:editId="488242AE">
+            <wp:extent cx="5765269" cy="4594860"/>
+            <wp:effectExtent l="0" t="0" r="6985" b="0"/>
+            <wp:docPr id="21" name="Picture 21" descr="Graphical user interface&#10;&#10;Description automatically generated"/>
             <wp:cNvGraphicFramePr>
               <a:graphicFrameLocks xmlns:a="http://schemas.openxmlformats.org/drawingml/2006/main" noChangeAspect="1"/>
             </wp:cNvGraphicFramePr>
@@ -64,12 +58,12 @@
               <a:graphicData uri="http://schemas.openxmlformats.org/drawingml/2006/picture">
                 <pic:pic xmlns:pic="http://schemas.openxmlformats.org/drawingml/2006/picture">
                   <pic:nvPicPr>
-                    <pic:cNvPr id="14" name="Picture 14" descr="A screenshot of a video game&#10;&#10;Description automatically generated with medium confidence"/>
+                    <pic:cNvPr id="21" name="Picture 21" descr="Graphical user interface&#10;&#10;Description automatically generated"/>
                     <pic:cNvPicPr>
                       <a:picLocks noChangeAspect="1" noChangeArrowheads="1"/>
                     </pic:cNvPicPr>
                   </pic:nvPicPr>
-                  <pic:blipFill>
+                  <pic:blipFill rotWithShape="1">
                     <a:blip r:embed="rId8">
                       <a:extLst>
                         <a:ext uri="{28A0092B-C50C-407E-A947-70E740481C1C}">
@@ -77,15 +71,13 @@
                         </a:ext>
                       </a:extLst>
                     </a:blip>
-                    <a:srcRect/>
-                    <a:stretch>
-                      <a:fillRect/>
-                    </a:stretch>
+                    <a:srcRect l="19011" r="20630"/>
+                    <a:stretch/>
                   </pic:blipFill>
                   <pic:spPr bwMode="auto">
                     <a:xfrm>
                       <a:off x="0" y="0"/>
-                      <a:ext cx="5731510" cy="3707765"/>
+                      <a:ext cx="5773263" cy="4601231"/>
                     </a:xfrm>
                     <a:prstGeom prst="rect">
                       <a:avLst/>
@@ -94,6 +86,11 @@
                     <a:ln>
                       <a:noFill/>
                     </a:ln>
+                    <a:extLst>
+                      <a:ext uri="{53640926-AAD7-44D8-BBD7-CCE9431645EC}">
+                        <a14:shadowObscured xmlns:a14="http://schemas.microsoft.com/office/drawing/2010/main"/>
+                      </a:ext>
+                    </a:extLst>
                   </pic:spPr>
                 </pic:pic>
               </a:graphicData>
@@ -102,6 +99,10 @@
         </w:drawing>
       </w:r>
     </w:p>
+    <w:p/>
+    <w:p/>
+    <w:p/>
+    <w:p/>
     <w:p/>
     <w:p/>
     <w:p/>
@@ -2527,978 +2528,241 @@
       <w:pPr>
         <w:pStyle w:val="Heading1"/>
       </w:pPr>
-      <w:bookmarkStart w:id="4" w:name="_Toc83827608"/>
       <w:r>
         <w:lastRenderedPageBreak/>
-        <w:t>Réalisation</w:t>
-      </w:r>
-      <w:bookmarkEnd w:id="4"/>
-    </w:p>
-    <w:p>
-      <w:pPr>
-        <w:pStyle w:val="Heading2"/>
-      </w:pPr>
-      <w:bookmarkStart w:id="5" w:name="_Toc83827609"/>
-      <w:r>
-        <w:t>Difficulté engendrée pendant la réalisation de mon jeu</w:t>
-      </w:r>
-      <w:bookmarkEnd w:id="5"/>
-    </w:p>
-    <w:p/>
-    <w:p>
-      <w:r>
-        <w:t xml:space="preserve">Comme tout programmeur j’ai rencontré des difficultés au fil que je programmais mon jeu. Le premier problème que j’ai rencontrer est celui d’un </w:t>
-      </w:r>
-      <w:r>
-        <w:t>problème</w:t>
-      </w:r>
-      <w:r>
-        <w:t xml:space="preserve"> de politique CORS(Cross-Origin Reference Sharing). </w:t>
-      </w:r>
-      <w:r>
-        <w:rPr>
-          <w:noProof/>
-        </w:rPr>
-        <w:drawing>
-          <wp:inline distT="0" distB="0" distL="0" distR="0" wp14:anchorId="3342D57F" wp14:editId="4E4067F7">
-            <wp:extent cx="5655310" cy="593725"/>
-            <wp:effectExtent l="0" t="0" r="2540" b="0"/>
-            <wp:docPr id="16" name="Picture 16"/>
-            <wp:cNvGraphicFramePr>
-              <a:graphicFrameLocks xmlns:a="http://schemas.openxmlformats.org/drawingml/2006/main" noChangeAspect="1"/>
-            </wp:cNvGraphicFramePr>
-            <a:graphic xmlns:a="http://schemas.openxmlformats.org/drawingml/2006/main">
-              <a:graphicData uri="http://schemas.openxmlformats.org/drawingml/2006/picture">
-                <pic:pic xmlns:pic="http://schemas.openxmlformats.org/drawingml/2006/picture">
-                  <pic:nvPicPr>
-                    <pic:cNvPr id="0" name="Picture 1"/>
-                    <pic:cNvPicPr>
-                      <a:picLocks noChangeAspect="1" noChangeArrowheads="1"/>
-                    </pic:cNvPicPr>
-                  </pic:nvPicPr>
-                  <pic:blipFill rotWithShape="1">
-                    <a:blip r:embed="rId9">
-                      <a:extLst>
-                        <a:ext uri="{28A0092B-C50C-407E-A947-70E740481C1C}">
-                          <a14:useLocalDpi xmlns:a14="http://schemas.microsoft.com/office/drawing/2010/main" val="0"/>
-                        </a:ext>
-                      </a:extLst>
-                    </a:blip>
-                    <a:srcRect l="1330"/>
-                    <a:stretch/>
-                  </pic:blipFill>
-                  <pic:spPr bwMode="auto">
-                    <a:xfrm>
-                      <a:off x="0" y="0"/>
-                      <a:ext cx="5655310" cy="593725"/>
-                    </a:xfrm>
-                    <a:prstGeom prst="rect">
-                      <a:avLst/>
-                    </a:prstGeom>
-                    <a:noFill/>
-                    <a:ln>
-                      <a:noFill/>
-                    </a:ln>
-                    <a:extLst>
-                      <a:ext uri="{53640926-AAD7-44D8-BBD7-CCE9431645EC}">
-                        <a14:shadowObscured xmlns:a14="http://schemas.microsoft.com/office/drawing/2010/main"/>
-                      </a:ext>
-                    </a:extLst>
-                  </pic:spPr>
-                </pic:pic>
-              </a:graphicData>
-            </a:graphic>
-          </wp:inline>
-        </w:drawing>
-      </w:r>
-    </w:p>
-    <w:p>
-      <w:r>
-        <w:t xml:space="preserve">Cette politique a interdit mon fichier index.html a accéder au fichier *.js car mon disque dur n’était pas définit comme étant un server. Pour résoudre ce problème j’ai décidé d’utiliser GitHub pour mettre mon jeu sur un server et d’en faire un site web accessible par tout le monde. Cela m’a permis de faire en sorte que personne d’autre ai ce problème. </w:t>
-      </w:r>
-    </w:p>
-    <w:p>
-      <w:r>
-        <w:t>Le deuxième probleme était celui de la resolution des images sur le canevas. Si on définit</w:t>
-      </w:r>
-      <w:r>
-        <w:t xml:space="preserve"> la taille du canevas dans la balise du canevas ce n’est pas la taille du canevas dans la page qui va changer mais les pixels inclus dans le canevas. Il suffisait de définir la taille du canevas dans la balise &lt;style&gt; comme étant automatique et d’ensuite déclarer la hauteur et la largeur du canevas dans le fichier *index.js.</w:t>
-      </w:r>
-    </w:p>
-    <w:p>
-      <w:r>
-        <w:rPr>
-          <w:noProof/>
-        </w:rPr>
-        <w:drawing>
-          <wp:inline distT="0" distB="0" distL="0" distR="0" wp14:anchorId="5749FBDC" wp14:editId="696B64E3">
-            <wp:extent cx="1327765" cy="396000"/>
-            <wp:effectExtent l="0" t="0" r="6350" b="4445"/>
-            <wp:docPr id="17" name="Picture 17" descr="Graphical user interface, text&#10;&#10;Description automatically generated"/>
-            <wp:cNvGraphicFramePr>
-              <a:graphicFrameLocks xmlns:a="http://schemas.openxmlformats.org/drawingml/2006/main" noChangeAspect="1"/>
-            </wp:cNvGraphicFramePr>
-            <a:graphic xmlns:a="http://schemas.openxmlformats.org/drawingml/2006/main">
-              <a:graphicData uri="http://schemas.openxmlformats.org/drawingml/2006/picture">
-                <pic:pic xmlns:pic="http://schemas.openxmlformats.org/drawingml/2006/picture">
-                  <pic:nvPicPr>
-                    <pic:cNvPr id="17" name="Picture 17" descr="Graphical user interface, text&#10;&#10;Description automatically generated"/>
-                    <pic:cNvPicPr>
-                      <a:picLocks noChangeAspect="1" noChangeArrowheads="1"/>
-                    </pic:cNvPicPr>
-                  </pic:nvPicPr>
-                  <pic:blipFill rotWithShape="1">
-                    <a:blip r:embed="rId10">
-                      <a:extLst>
-                        <a:ext uri="{28A0092B-C50C-407E-A947-70E740481C1C}">
-                          <a14:useLocalDpi xmlns:a14="http://schemas.microsoft.com/office/drawing/2010/main" val="0"/>
-                        </a:ext>
-                      </a:extLst>
-                    </a:blip>
-                    <a:srcRect t="-1" b="7273"/>
-                    <a:stretch/>
-                  </pic:blipFill>
-                  <pic:spPr bwMode="auto">
-                    <a:xfrm>
-                      <a:off x="0" y="0"/>
-                      <a:ext cx="1327765" cy="396000"/>
-                    </a:xfrm>
-                    <a:prstGeom prst="rect">
-                      <a:avLst/>
-                    </a:prstGeom>
-                    <a:noFill/>
-                    <a:ln>
-                      <a:noFill/>
-                    </a:ln>
-                    <a:extLst>
-                      <a:ext uri="{53640926-AAD7-44D8-BBD7-CCE9431645EC}">
-                        <a14:shadowObscured xmlns:a14="http://schemas.microsoft.com/office/drawing/2010/main"/>
-                      </a:ext>
-                    </a:extLst>
-                  </pic:spPr>
-                </pic:pic>
-              </a:graphicData>
-            </a:graphic>
-          </wp:inline>
-        </w:drawing>
-      </w:r>
-      <w:r>
-        <w:rPr>
-          <w:noProof/>
-        </w:rPr>
-        <w:drawing>
-          <wp:inline distT="0" distB="0" distL="0" distR="0" wp14:anchorId="159C1975" wp14:editId="7157D07D">
-            <wp:extent cx="2987040" cy="394839"/>
-            <wp:effectExtent l="0" t="0" r="3810" b="5715"/>
-            <wp:docPr id="18" name="Picture 18"/>
-            <wp:cNvGraphicFramePr>
-              <a:graphicFrameLocks xmlns:a="http://schemas.openxmlformats.org/drawingml/2006/main" noChangeAspect="1"/>
-            </wp:cNvGraphicFramePr>
-            <a:graphic xmlns:a="http://schemas.openxmlformats.org/drawingml/2006/main">
-              <a:graphicData uri="http://schemas.openxmlformats.org/drawingml/2006/picture">
-                <pic:pic xmlns:pic="http://schemas.openxmlformats.org/drawingml/2006/picture">
-                  <pic:nvPicPr>
-                    <pic:cNvPr id="0" name="Picture 5"/>
-                    <pic:cNvPicPr>
-                      <a:picLocks noChangeAspect="1" noChangeArrowheads="1"/>
-                    </pic:cNvPicPr>
-                  </pic:nvPicPr>
-                  <pic:blipFill>
-                    <a:blip r:embed="rId11">
-                      <a:extLst>
-                        <a:ext uri="{28A0092B-C50C-407E-A947-70E740481C1C}">
-                          <a14:useLocalDpi xmlns:a14="http://schemas.microsoft.com/office/drawing/2010/main" val="0"/>
-                        </a:ext>
-                      </a:extLst>
-                    </a:blip>
-                    <a:srcRect/>
-                    <a:stretch>
-                      <a:fillRect/>
-                    </a:stretch>
-                  </pic:blipFill>
-                  <pic:spPr bwMode="auto">
-                    <a:xfrm>
-                      <a:off x="0" y="0"/>
-                      <a:ext cx="3001001" cy="396684"/>
-                    </a:xfrm>
-                    <a:prstGeom prst="rect">
-                      <a:avLst/>
-                    </a:prstGeom>
-                    <a:noFill/>
-                    <a:ln>
-                      <a:noFill/>
-                    </a:ln>
-                  </pic:spPr>
-                </pic:pic>
-              </a:graphicData>
-            </a:graphic>
-          </wp:inline>
-        </w:drawing>
-      </w:r>
-    </w:p>
-    <w:p/>
-    <w:p>
-      <w:r>
-        <w:t xml:space="preserve">Ensuite il y a pas mal de soucis avec la sauvegarde du joueur. Je devais trouver un moyen de sauvegarder le progrès du joueur et ensuite pouvoir récupérer, modifier et supprimer certaine variable. Au début j’ai penser utiliser un fichier .text pour sauvegarder le progrès du joueur mais cela je devais utiliser un base de donnée. </w:t>
-      </w:r>
-      <w:r>
-        <w:t>Heureusement en faisant un peu de recherche je suis tomber sur les cookies. Les cookies sont beaucoup plus simples a utiliser qu’un base de donné et c’est plus rapides de recupere, modifier et supprimer les variables du joueur.</w:t>
-      </w:r>
-    </w:p>
-    <w:p>
-      <w:r>
-        <w:t>Quand j’ai commencer a introduire plus d’images dans le jeu, j’ai eu un problème de telechargement des images. Au début j’appeler mes images dans les fichier *.js comme ci.dessous :</w:t>
-      </w:r>
-    </w:p>
-    <w:p>
-      <w:r>
-        <w:rPr>
-          <w:noProof/>
-        </w:rPr>
-        <w:drawing>
-          <wp:inline distT="0" distB="0" distL="0" distR="0" wp14:anchorId="2196DC8C" wp14:editId="42C02E09">
-            <wp:extent cx="3764280" cy="384671"/>
-            <wp:effectExtent l="0" t="0" r="0" b="0"/>
-            <wp:docPr id="19" name="Picture 19" descr="Graphical user interface, text&#10;&#10;Description automatically generated"/>
-            <wp:cNvGraphicFramePr>
-              <a:graphicFrameLocks xmlns:a="http://schemas.openxmlformats.org/drawingml/2006/main" noChangeAspect="1"/>
-            </wp:cNvGraphicFramePr>
-            <a:graphic xmlns:a="http://schemas.openxmlformats.org/drawingml/2006/main">
-              <a:graphicData uri="http://schemas.openxmlformats.org/drawingml/2006/picture">
-                <pic:pic xmlns:pic="http://schemas.openxmlformats.org/drawingml/2006/picture">
-                  <pic:nvPicPr>
-                    <pic:cNvPr id="19" name="Picture 19" descr="Graphical user interface, text&#10;&#10;Description automatically generated"/>
-                    <pic:cNvPicPr>
-                      <a:picLocks noChangeAspect="1" noChangeArrowheads="1"/>
-                    </pic:cNvPicPr>
-                  </pic:nvPicPr>
-                  <pic:blipFill>
-                    <a:blip r:embed="rId12">
-                      <a:extLst>
-                        <a:ext uri="{28A0092B-C50C-407E-A947-70E740481C1C}">
-                          <a14:useLocalDpi xmlns:a14="http://schemas.microsoft.com/office/drawing/2010/main" val="0"/>
-                        </a:ext>
-                      </a:extLst>
-                    </a:blip>
-                    <a:srcRect/>
-                    <a:stretch>
-                      <a:fillRect/>
-                    </a:stretch>
-                  </pic:blipFill>
-                  <pic:spPr bwMode="auto">
-                    <a:xfrm>
-                      <a:off x="0" y="0"/>
-                      <a:ext cx="3775342" cy="385801"/>
-                    </a:xfrm>
-                    <a:prstGeom prst="rect">
-                      <a:avLst/>
-                    </a:prstGeom>
-                    <a:noFill/>
-                    <a:ln>
-                      <a:noFill/>
-                    </a:ln>
-                  </pic:spPr>
-                </pic:pic>
-              </a:graphicData>
-            </a:graphic>
-          </wp:inline>
-        </w:drawing>
-      </w:r>
-    </w:p>
-    <w:p>
-      <w:pPr>
-        <w:rPr>
-          <w:szCs w:val="24"/>
-        </w:rPr>
-      </w:pPr>
-      <w:r>
-        <w:t xml:space="preserve">Malheureusement l’image n’est que charger quand le code lit ces deux lignes. Donc la page charger et rien ne s’afficher car les images ne ce sont pas charger dans la page. Pour éviter ce petit bug il faut tout simplement appeler les images dans des </w:t>
-      </w:r>
-      <w:r>
-        <w:rPr>
-          <w:szCs w:val="24"/>
-        </w:rPr>
-        <w:t>balise &lt;img&gt;</w:t>
-      </w:r>
-      <w:r>
-        <w:rPr>
-          <w:szCs w:val="24"/>
-        </w:rPr>
-        <w:t xml:space="preserve"> et leur donner un nom à l’element. Cela fait en sorte que les images seront chargées au chargement et au lancement de la page. Il faut ensuite cacher les images pour qu’ils n’apparaissent pas sur la page en dehors du canevas en utilisant ce code :</w:t>
-      </w:r>
-    </w:p>
-    <w:p>
-      <w:pPr>
-        <w:rPr>
-          <w:sz w:val="20"/>
-          <w:szCs w:val="20"/>
-        </w:rPr>
-      </w:pPr>
-      <w:r>
-        <w:rPr>
-          <w:noProof/>
-        </w:rPr>
-        <w:lastRenderedPageBreak/>
-        <w:drawing>
-          <wp:inline distT="0" distB="0" distL="0" distR="0" wp14:anchorId="7CAB1CDE" wp14:editId="179B467B">
-            <wp:extent cx="1729740" cy="479733"/>
-            <wp:effectExtent l="0" t="0" r="3810" b="0"/>
-            <wp:docPr id="20" name="Picture 20" descr="Text&#10;&#10;Description automatically generated"/>
-            <wp:cNvGraphicFramePr>
-              <a:graphicFrameLocks xmlns:a="http://schemas.openxmlformats.org/drawingml/2006/main" noChangeAspect="1"/>
-            </wp:cNvGraphicFramePr>
-            <a:graphic xmlns:a="http://schemas.openxmlformats.org/drawingml/2006/main">
-              <a:graphicData uri="http://schemas.openxmlformats.org/drawingml/2006/picture">
-                <pic:pic xmlns:pic="http://schemas.openxmlformats.org/drawingml/2006/picture">
-                  <pic:nvPicPr>
-                    <pic:cNvPr id="20" name="Picture 20" descr="Text&#10;&#10;Description automatically generated"/>
-                    <pic:cNvPicPr>
-                      <a:picLocks noChangeAspect="1" noChangeArrowheads="1"/>
-                    </pic:cNvPicPr>
-                  </pic:nvPicPr>
-                  <pic:blipFill>
-                    <a:blip r:embed="rId13">
-                      <a:extLst>
-                        <a:ext uri="{28A0092B-C50C-407E-A947-70E740481C1C}">
-                          <a14:useLocalDpi xmlns:a14="http://schemas.microsoft.com/office/drawing/2010/main" val="0"/>
-                        </a:ext>
-                      </a:extLst>
-                    </a:blip>
-                    <a:srcRect/>
-                    <a:stretch>
-                      <a:fillRect/>
-                    </a:stretch>
-                  </pic:blipFill>
-                  <pic:spPr bwMode="auto">
-                    <a:xfrm>
-                      <a:off x="0" y="0"/>
-                      <a:ext cx="1737259" cy="481818"/>
-                    </a:xfrm>
-                    <a:prstGeom prst="rect">
-                      <a:avLst/>
-                    </a:prstGeom>
-                    <a:noFill/>
-                    <a:ln>
-                      <a:noFill/>
-                    </a:ln>
-                  </pic:spPr>
-                </pic:pic>
-              </a:graphicData>
-            </a:graphic>
-          </wp:inline>
-        </w:drawing>
-      </w:r>
-    </w:p>
-    <w:p>
-      <w:pPr>
-        <w:rPr>
-          <w:szCs w:val="24"/>
-        </w:rPr>
-      </w:pPr>
-      <w:r>
-        <w:rPr>
-          <w:szCs w:val="24"/>
-        </w:rPr>
-        <w:t>Et pour ensuit appeler les images dans le jeux il suffit d’écrire :</w:t>
-      </w:r>
-    </w:p>
-    <w:p>
-      <w:pPr>
-        <w:rPr>
-          <w:sz w:val="20"/>
-          <w:szCs w:val="20"/>
-        </w:rPr>
-      </w:pPr>
-      <w:r>
-        <w:rPr>
-          <w:noProof/>
-        </w:rPr>
-        <w:drawing>
-          <wp:inline distT="0" distB="0" distL="0" distR="0" wp14:anchorId="1F496CD1" wp14:editId="541E11D4">
-            <wp:extent cx="4404360" cy="419100"/>
-            <wp:effectExtent l="0" t="0" r="0" b="0"/>
-            <wp:docPr id="22" name="Picture 22" descr="Text&#10;&#10;Description automatically generated"/>
-            <wp:cNvGraphicFramePr>
-              <a:graphicFrameLocks xmlns:a="http://schemas.openxmlformats.org/drawingml/2006/main" noChangeAspect="1"/>
-            </wp:cNvGraphicFramePr>
-            <a:graphic xmlns:a="http://schemas.openxmlformats.org/drawingml/2006/main">
-              <a:graphicData uri="http://schemas.openxmlformats.org/drawingml/2006/picture">
-                <pic:pic xmlns:pic="http://schemas.openxmlformats.org/drawingml/2006/picture">
-                  <pic:nvPicPr>
-                    <pic:cNvPr id="22" name="Picture 22" descr="Text&#10;&#10;Description automatically generated"/>
-                    <pic:cNvPicPr>
-                      <a:picLocks noChangeAspect="1" noChangeArrowheads="1"/>
-                    </pic:cNvPicPr>
-                  </pic:nvPicPr>
-                  <pic:blipFill>
-                    <a:blip r:embed="rId14">
-                      <a:extLst>
-                        <a:ext uri="{28A0092B-C50C-407E-A947-70E740481C1C}">
-                          <a14:useLocalDpi xmlns:a14="http://schemas.microsoft.com/office/drawing/2010/main" val="0"/>
-                        </a:ext>
-                      </a:extLst>
-                    </a:blip>
-                    <a:srcRect/>
-                    <a:stretch>
-                      <a:fillRect/>
-                    </a:stretch>
-                  </pic:blipFill>
-                  <pic:spPr bwMode="auto">
-                    <a:xfrm>
-                      <a:off x="0" y="0"/>
-                      <a:ext cx="4404360" cy="419100"/>
-                    </a:xfrm>
-                    <a:prstGeom prst="rect">
-                      <a:avLst/>
-                    </a:prstGeom>
-                    <a:noFill/>
-                    <a:ln>
-                      <a:noFill/>
-                    </a:ln>
-                  </pic:spPr>
-                </pic:pic>
-              </a:graphicData>
-            </a:graphic>
-          </wp:inline>
-        </w:drawing>
-      </w:r>
-    </w:p>
-    <w:p>
-      <w:pPr>
-        <w:rPr>
-          <w:szCs w:val="24"/>
-        </w:rPr>
-      </w:pPr>
-      <w:r>
-        <w:rPr>
-          <w:szCs w:val="24"/>
-        </w:rPr>
-        <w:t>Un des plus grands obstacles rencontrés</w:t>
-      </w:r>
-      <w:r>
-        <w:rPr>
-          <w:szCs w:val="24"/>
-        </w:rPr>
-        <w:t xml:space="preserve"> pendant la réalisation de mon jeu était le graphisme. J’</w:t>
-      </w:r>
-      <w:r>
-        <w:rPr>
-          <w:szCs w:val="24"/>
-        </w:rPr>
-        <w:t>avais</w:t>
-      </w:r>
-      <w:r>
-        <w:rPr>
-          <w:szCs w:val="24"/>
-        </w:rPr>
-        <w:t xml:space="preserve"> de la peine a trouvé des images</w:t>
-      </w:r>
-      <w:r>
-        <w:rPr>
-          <w:szCs w:val="24"/>
-        </w:rPr>
-        <w:t xml:space="preserve"> qui correspondaient </w:t>
-      </w:r>
-      <w:r>
-        <w:rPr>
-          <w:szCs w:val="24"/>
-        </w:rPr>
-        <w:t>à</w:t>
-      </w:r>
-      <w:r>
-        <w:rPr>
-          <w:szCs w:val="24"/>
-        </w:rPr>
-        <w:t xml:space="preserve"> ce que je voulais. Je voulais que toute les images aient le même style pour rendre mon jeu uniforme. </w:t>
-      </w:r>
-      <w:r>
-        <w:rPr>
-          <w:szCs w:val="24"/>
-        </w:rPr>
-        <w:t>A finir…</w:t>
-      </w:r>
-    </w:p>
-    <w:p>
-      <w:pPr>
-        <w:rPr>
-          <w:sz w:val="20"/>
-          <w:szCs w:val="20"/>
-        </w:rPr>
-      </w:pPr>
-    </w:p>
-    <w:p>
-      <w:pPr>
-        <w:rPr>
-          <w:sz w:val="20"/>
-          <w:szCs w:val="20"/>
-        </w:rPr>
-      </w:pPr>
-    </w:p>
-    <w:p>
-      <w:r>
-        <w:t>La plus grosse difficulté rencontrée dans la programmation de mon jeu était la gestion du volume du personnage. J’ai essayé différentes méthodes pour créer un algorithme de collision mais à chaque essai j</w:t>
-      </w:r>
-      <w:r>
-        <w:t>e</w:t>
-      </w:r>
-      <w:r>
-        <w:t xml:space="preserve"> retrouv</w:t>
-      </w:r>
-      <w:r>
-        <w:t>ais</w:t>
-      </w:r>
-      <w:r>
-        <w:t xml:space="preserve"> des petits </w:t>
-      </w:r>
-      <w:r>
-        <w:rPr>
-          <w:i/>
-          <w:iCs/>
-        </w:rPr>
-        <w:t>bugs</w:t>
-      </w:r>
-      <w:r>
-        <w:t xml:space="preserve">. Ces </w:t>
-      </w:r>
-      <w:r>
-        <w:rPr>
-          <w:i/>
-          <w:iCs/>
-        </w:rPr>
-        <w:t>bugs</w:t>
-      </w:r>
-      <w:r>
-        <w:t xml:space="preserve"> se présentaient </w:t>
-      </w:r>
-      <w:r>
-        <w:t xml:space="preserve">souvent </w:t>
-      </w:r>
-      <w:r>
-        <w:t xml:space="preserve">quand le joueur saute. </w:t>
-      </w:r>
-    </w:p>
-    <w:p/>
-    <w:p>
-      <w:pPr>
-        <w:rPr>
-          <w:sz w:val="20"/>
-          <w:szCs w:val="20"/>
-        </w:rPr>
-      </w:pPr>
-    </w:p>
-    <w:p/>
-    <w:p/>
-    <w:p>
-      <w:pPr>
-        <w:pStyle w:val="ListParagraph"/>
-        <w:numPr>
-          <w:ilvl w:val="0"/>
-          <w:numId w:val="1"/>
-        </w:numPr>
+        <w:t>Le jeu</w:t>
+      </w:r>
+    </w:p>
+    <w:p>
+      <w:pPr>
         <w:rPr>
           <w:lang w:val="en-US"/>
         </w:rPr>
       </w:pPr>
-      <w:r>
-        <w:rPr>
-          <w:lang w:val="en-US"/>
-        </w:rPr>
-        <w:t>Images not complying with w</w:t>
-      </w:r>
-      <w:r>
-        <w:rPr>
-          <w:lang w:val="en-US"/>
-        </w:rPr>
-        <w:t>hat I wanted</w:t>
-      </w:r>
-    </w:p>
-    <w:p>
-      <w:pPr>
-        <w:pStyle w:val="ListParagraph"/>
-        <w:numPr>
-          <w:ilvl w:val="0"/>
-          <w:numId w:val="1"/>
-        </w:numPr>
-        <w:rPr>
-          <w:lang w:val="en-US"/>
-        </w:rPr>
-      </w:pPr>
-      <w:r>
-        <w:rPr>
-          <w:lang w:val="en-US"/>
-        </w:rPr>
-        <w:t>Offset of map</w:t>
-      </w:r>
-    </w:p>
-    <w:p>
-      <w:pPr>
-        <w:pStyle w:val="ListParagraph"/>
-        <w:numPr>
-          <w:ilvl w:val="0"/>
-          <w:numId w:val="1"/>
-        </w:numPr>
-        <w:rPr>
-          <w:lang w:val="en-US"/>
-        </w:rPr>
-      </w:pPr>
-      <w:r>
-        <w:rPr>
-          <w:lang w:val="en-US"/>
-        </w:rPr>
-        <w:t>Player animation</w:t>
-      </w:r>
-    </w:p>
-    <w:p>
-      <w:pPr>
-        <w:pStyle w:val="ListParagraph"/>
-        <w:numPr>
-          <w:ilvl w:val="0"/>
-          <w:numId w:val="1"/>
-        </w:numPr>
-        <w:rPr>
-          <w:lang w:val="en-US"/>
-        </w:rPr>
-      </w:pPr>
-      <w:r>
-        <w:rPr>
-          <w:lang w:val="en-US"/>
-        </w:rPr>
-        <w:t>Reading a text file</w:t>
-      </w:r>
-    </w:p>
-    <w:p>
-      <w:pPr>
-        <w:pStyle w:val="ListParagraph"/>
-        <w:numPr>
-          <w:ilvl w:val="0"/>
-          <w:numId w:val="1"/>
-        </w:numPr>
-        <w:rPr>
-          <w:lang w:val="en-US"/>
-        </w:rPr>
-      </w:pPr>
-      <w:r>
-        <w:rPr>
-          <w:lang w:val="en-US"/>
-        </w:rPr>
-        <w:t>Player collision</w:t>
-      </w:r>
-    </w:p>
-    <w:p>
-      <w:pPr>
-        <w:pStyle w:val="ListParagraph"/>
-        <w:numPr>
-          <w:ilvl w:val="0"/>
-          <w:numId w:val="1"/>
-        </w:numPr>
-        <w:rPr>
-          <w:lang w:val="en-US"/>
-        </w:rPr>
-      </w:pPr>
-      <w:r>
-        <w:rPr>
-          <w:lang w:val="en-US"/>
-        </w:rPr>
-        <w:t>Settings scroll buttons</w:t>
-      </w:r>
-    </w:p>
-    <w:p>
-      <w:pPr>
-        <w:pStyle w:val="ListParagraph"/>
-        <w:numPr>
-          <w:ilvl w:val="0"/>
-          <w:numId w:val="1"/>
-        </w:numPr>
-        <w:rPr>
-          <w:lang w:val="en-US"/>
-        </w:rPr>
-      </w:pPr>
-    </w:p>
-    <w:p>
-      <w:pPr>
-        <w:pStyle w:val="ListParagraph"/>
-        <w:numPr>
-          <w:ilvl w:val="0"/>
-          <w:numId w:val="1"/>
-        </w:numPr>
-        <w:rPr>
-          <w:lang w:val="en-US"/>
-        </w:rPr>
-      </w:pPr>
-    </w:p>
-    <w:p>
-      <w:pPr>
-        <w:rPr>
-          <w:lang w:val="en-US"/>
-        </w:rPr>
-      </w:pPr>
     </w:p>
     <w:p>
       <w:pPr>
         <w:pStyle w:val="Heading2"/>
       </w:pPr>
-      <w:bookmarkStart w:id="6" w:name="_Toc83827610"/>
-      <w:r>
-        <w:t>Github</w:t>
+      <w:bookmarkStart w:id="4" w:name="_Toc83827611"/>
+      <w:r>
+        <w:t>La Page Menu</w:t>
+      </w:r>
+      <w:bookmarkEnd w:id="4"/>
+    </w:p>
+    <w:p>
+      <w:r>
+        <w:t>La page menu est la plus importante car c’est l</w:t>
+      </w:r>
+      <w:r>
+        <w:t>’interface d’accueil</w:t>
+      </w:r>
+      <w:r>
+        <w:t xml:space="preserve"> du jeu</w:t>
+      </w:r>
+      <w:r>
+        <w:t xml:space="preserve"> </w:t>
+      </w:r>
+      <w:r>
+        <w:t>qu</w:t>
+      </w:r>
+      <w:r>
+        <w:t>e l’</w:t>
+      </w:r>
+      <w:r>
+        <w:t xml:space="preserve">on voit en premier. Cette page est </w:t>
+      </w:r>
+      <w:r>
+        <w:t>composée</w:t>
+      </w:r>
+      <w:r>
+        <w:t xml:space="preserve"> de plusieurs éléments HTML </w:t>
+      </w:r>
+      <w:r>
+        <w:t>diff</w:t>
+      </w:r>
+      <w:r>
+        <w:t>é</w:t>
+      </w:r>
+      <w:r>
+        <w:t>rent</w:t>
+      </w:r>
+      <w:r>
+        <w:t>s</w:t>
+      </w:r>
+      <w:r>
+        <w:t>. Il y</w:t>
+      </w:r>
+      <w:r>
+        <w:t xml:space="preserve"> </w:t>
+      </w:r>
+      <w:r>
+        <w:t>a la balise &lt;video&gt;, &lt;input&gt; et bien s</w:t>
+      </w:r>
+      <w:r>
+        <w:t>û</w:t>
+      </w:r>
+      <w:r>
+        <w:t xml:space="preserve">r la balise &lt;canvas&gt;. La première balise </w:t>
+      </w:r>
+      <w:r>
+        <w:t>permet l’affichage de la vidéo</w:t>
+      </w:r>
+      <w:r>
+        <w:t xml:space="preserve"> dans l’</w:t>
+      </w:r>
+      <w:r>
+        <w:t>arrière-plan</w:t>
+      </w:r>
+      <w:r>
+        <w:t xml:space="preserve">. </w:t>
+      </w:r>
+      <w:r>
+        <w:t>La deuxième sert à récup</w:t>
+      </w:r>
+      <w:r>
+        <w:t>é</w:t>
+      </w:r>
+      <w:r>
+        <w:t>r</w:t>
+      </w:r>
+      <w:r>
+        <w:t>er</w:t>
+      </w:r>
+      <w:r>
+        <w:t xml:space="preserve"> le nom du joueur. Et la dernière </w:t>
+      </w:r>
+      <w:r>
+        <w:t>affiche</w:t>
+      </w:r>
+      <w:r>
+        <w:t xml:space="preserve"> les boutons et la page de</w:t>
+      </w:r>
+      <w:r>
+        <w:t>s</w:t>
+      </w:r>
+      <w:r>
+        <w:t xml:space="preserve"> paramètre</w:t>
+      </w:r>
+      <w:r>
+        <w:t>s</w:t>
+      </w:r>
+      <w:r>
+        <w:t xml:space="preserve">. </w:t>
+      </w:r>
+    </w:p>
+    <w:p>
+      <w:pPr>
+        <w:pStyle w:val="Heading2"/>
+      </w:pPr>
+      <w:r>
+        <w:t xml:space="preserve"> </w:t>
+      </w:r>
+      <w:bookmarkStart w:id="5" w:name="_Toc83827612"/>
+      <w:r>
+        <w:t>L</w:t>
+      </w:r>
+      <w:r>
+        <w:t>a carte du monde</w:t>
+      </w:r>
+      <w:bookmarkEnd w:id="5"/>
+    </w:p>
+    <w:p/>
+    <w:p>
+      <w:pPr>
+        <w:pStyle w:val="Heading2"/>
+      </w:pPr>
+      <w:bookmarkStart w:id="6" w:name="_Toc83827613"/>
+      <w:r>
+        <w:t xml:space="preserve">Les </w:t>
+      </w:r>
+      <w:r>
+        <w:t>n</w:t>
+      </w:r>
+      <w:r>
+        <w:t>iveau</w:t>
+      </w:r>
+      <w:r>
+        <w:t>x</w:t>
       </w:r>
       <w:bookmarkEnd w:id="6"/>
     </w:p>
-    <w:p>
-      <w:r>
-        <w:t xml:space="preserve">Github est un </w:t>
-      </w:r>
-      <w:r>
-        <w:t>service de</w:t>
-      </w:r>
-      <w:r>
-        <w:t xml:space="preserve"> gestion de versions basé sur le web pour les </w:t>
-      </w:r>
-      <w:r>
-        <w:t xml:space="preserve">développeurs. J’ai utilisé ce site pour pouvoir accéder </w:t>
-      </w:r>
-      <w:r>
-        <w:t>à</w:t>
-      </w:r>
-      <w:r>
-        <w:t xml:space="preserve"> mon code partout et </w:t>
-      </w:r>
-      <w:r>
-        <w:t xml:space="preserve">publier mon jeu sur un server ce qui a permis de régler </w:t>
-      </w:r>
-      <w:r>
-        <w:t>un souci</w:t>
-      </w:r>
-      <w:r>
-        <w:t xml:space="preserve"> de contrainte HTML. </w:t>
-      </w:r>
-    </w:p>
+    <w:p/>
     <w:p>
       <w:pPr>
         <w:pStyle w:val="Heading2"/>
       </w:pPr>
-      <w:bookmarkStart w:id="7" w:name="_Toc83827611"/>
-      <w:r>
-        <w:t>La Page Menu</w:t>
+      <w:bookmarkStart w:id="7" w:name="_Toc83827614"/>
+      <w:r>
+        <w:t>La page de paramètre</w:t>
       </w:r>
       <w:bookmarkEnd w:id="7"/>
     </w:p>
     <w:p>
       <w:r>
-        <w:t>La page menu est la plus importante car c’est l</w:t>
-      </w:r>
-      <w:r>
-        <w:t>’interface d’accueil</w:t>
-      </w:r>
-      <w:r>
-        <w:t xml:space="preserve"> du jeu</w:t>
-      </w:r>
-      <w:r>
-        <w:t xml:space="preserve"> </w:t>
-      </w:r>
-      <w:r>
-        <w:t>qu</w:t>
-      </w:r>
-      <w:r>
-        <w:t>e l’</w:t>
-      </w:r>
-      <w:r>
-        <w:t xml:space="preserve">on voit en premier. Cette page est </w:t>
-      </w:r>
-      <w:r>
-        <w:t>composée</w:t>
-      </w:r>
-      <w:r>
-        <w:t xml:space="preserve"> de plusieurs éléments HTML </w:t>
-      </w:r>
-      <w:r>
-        <w:t>diff</w:t>
-      </w:r>
-      <w:r>
-        <w:t>é</w:t>
-      </w:r>
-      <w:r>
-        <w:t>rent</w:t>
+        <w:t>La page de paramètre est très simple, il y deux boutons coulissants et deux interrupteurs pour le volume de la musi</w:t>
+      </w:r>
+      <w:r>
+        <w:t>que</w:t>
+      </w:r>
+      <w:r>
+        <w:t xml:space="preserve"> et le volume </w:t>
+      </w:r>
+      <w:r>
+        <w:t xml:space="preserve">des effets sonores du jeu. </w:t>
+      </w:r>
+      <w:r>
+        <w:t>Et un dernier bouton pour sauver les paramètres et quitter la page des paramètres. Le volume de la musi</w:t>
+      </w:r>
+      <w:r>
+        <w:t>que et les effets sonores du jeu</w:t>
+      </w:r>
+      <w:r>
+        <w:t xml:space="preserve"> se modifie</w:t>
+      </w:r>
+      <w:r>
+        <w:t>nt</w:t>
+      </w:r>
+      <w:r>
+        <w:t xml:space="preserve"> lorsqu’</w:t>
+      </w:r>
+      <w:r>
+        <w:t>on déplace les boutons coulissants. Quand on clique sur les interrupteurs</w:t>
+      </w:r>
+      <w:r>
+        <w:t>,</w:t>
+      </w:r>
+      <w:r>
+        <w:t xml:space="preserve"> les boutons coulissants </w:t>
       </w:r>
       <w:r>
         <w:t>s</w:t>
       </w:r>
       <w:r>
-        <w:t>. Il y</w:t>
-      </w:r>
-      <w:r>
-        <w:t xml:space="preserve"> </w:t>
-      </w:r>
-      <w:r>
-        <w:t>a la balise &lt;video&gt;, &lt;input&gt; et bien s</w:t>
-      </w:r>
-      <w:r>
-        <w:t>û</w:t>
-      </w:r>
-      <w:r>
-        <w:t xml:space="preserve">r la balise &lt;canvas&gt;. La première balise </w:t>
-      </w:r>
-      <w:r>
-        <w:t xml:space="preserve">permet l’affichage de la </w:t>
-      </w:r>
-      <w:r>
-        <w:lastRenderedPageBreak/>
-        <w:t>vidéo</w:t>
-      </w:r>
-      <w:r>
-        <w:t xml:space="preserve"> dans l’</w:t>
-      </w:r>
-      <w:r>
-        <w:t>arrière-plan</w:t>
-      </w:r>
-      <w:r>
-        <w:t xml:space="preserve">. </w:t>
-      </w:r>
-      <w:r>
-        <w:t>La deuxième sert à récup</w:t>
-      </w:r>
-      <w:r>
-        <w:t>é</w:t>
-      </w:r>
-      <w:r>
-        <w:t>r</w:t>
-      </w:r>
-      <w:r>
-        <w:t>er</w:t>
-      </w:r>
-      <w:r>
-        <w:t xml:space="preserve"> le nom du joueur. Et la dernière </w:t>
-      </w:r>
-      <w:r>
-        <w:t>affiche</w:t>
-      </w:r>
-      <w:r>
-        <w:t xml:space="preserve"> les boutons et la page de</w:t>
-      </w:r>
-      <w:r>
-        <w:t>s</w:t>
-      </w:r>
-      <w:r>
-        <w:t xml:space="preserve"> paramètre</w:t>
-      </w:r>
-      <w:r>
-        <w:t>s</w:t>
-      </w:r>
-      <w:r>
-        <w:t xml:space="preserve">. </w:t>
+        <w:t>e déplace</w:t>
+      </w:r>
+      <w:r>
+        <w:t>nt</w:t>
+      </w:r>
+      <w:r>
+        <w:t xml:space="preserve"> pour représenter l</w:t>
+      </w:r>
+      <w:r>
+        <w:t>a valeur du</w:t>
+      </w:r>
+      <w:r>
+        <w:t xml:space="preserve"> volume. </w:t>
       </w:r>
     </w:p>
     <w:p>
       <w:pPr>
         <w:pStyle w:val="Heading2"/>
       </w:pPr>
-      <w:r>
-        <w:t xml:space="preserve"> </w:t>
-      </w:r>
-      <w:bookmarkStart w:id="8" w:name="_Toc83827612"/>
-      <w:r>
-        <w:t>L</w:t>
-      </w:r>
-      <w:r>
-        <w:t>a carte du monde</w:t>
+      <w:bookmarkStart w:id="8" w:name="_Toc83827615"/>
+      <w:r>
+        <w:t>Graphisme</w:t>
       </w:r>
       <w:bookmarkEnd w:id="8"/>
-    </w:p>
-    <w:p/>
-    <w:p>
-      <w:pPr>
-        <w:pStyle w:val="Heading2"/>
-      </w:pPr>
-      <w:bookmarkStart w:id="9" w:name="_Toc83827613"/>
-      <w:r>
-        <w:t xml:space="preserve">Les </w:t>
-      </w:r>
-      <w:r>
-        <w:t>n</w:t>
-      </w:r>
-      <w:r>
-        <w:t>iveau</w:t>
-      </w:r>
-      <w:r>
-        <w:t>x</w:t>
-      </w:r>
-      <w:bookmarkEnd w:id="9"/>
-    </w:p>
-    <w:p/>
-    <w:p>
-      <w:pPr>
-        <w:pStyle w:val="Heading2"/>
-      </w:pPr>
-      <w:bookmarkStart w:id="10" w:name="_Toc83827614"/>
-      <w:r>
-        <w:t>La page de paramètre</w:t>
-      </w:r>
-      <w:bookmarkEnd w:id="10"/>
-    </w:p>
-    <w:p>
-      <w:r>
-        <w:t>La page de paramètre est très simple, il y deux boutons coulissants et deux interrupteurs pour le volume de la musi</w:t>
-      </w:r>
-      <w:r>
-        <w:t>que</w:t>
-      </w:r>
-      <w:r>
-        <w:t xml:space="preserve"> et le volume </w:t>
-      </w:r>
-      <w:r>
-        <w:t xml:space="preserve">des effets sonores du jeu. </w:t>
-      </w:r>
-      <w:r>
-        <w:t>Et un dernier bouton pour sauver les paramètres et quitter la page des paramètres. Le volume de la musi</w:t>
-      </w:r>
-      <w:r>
-        <w:t>que et les effets sonores du jeu</w:t>
-      </w:r>
-      <w:r>
-        <w:t xml:space="preserve"> se modifie</w:t>
-      </w:r>
-      <w:r>
-        <w:t>nt</w:t>
-      </w:r>
-      <w:r>
-        <w:t xml:space="preserve"> lorsqu’</w:t>
-      </w:r>
-      <w:r>
-        <w:t>on déplace les boutons coulissants. Quand on clique sur les interrupteurs</w:t>
-      </w:r>
-      <w:r>
-        <w:t>,</w:t>
-      </w:r>
-      <w:r>
-        <w:t xml:space="preserve"> les boutons coulissants </w:t>
-      </w:r>
-      <w:r>
-        <w:t>s</w:t>
-      </w:r>
-      <w:r>
-        <w:t>e déplace</w:t>
-      </w:r>
-      <w:r>
-        <w:t>nt</w:t>
-      </w:r>
-      <w:r>
-        <w:t xml:space="preserve"> pour représenter l</w:t>
-      </w:r>
-      <w:r>
-        <w:t>a valeur du</w:t>
-      </w:r>
-      <w:r>
-        <w:t xml:space="preserve"> volume. </w:t>
-      </w:r>
-    </w:p>
-    <w:p>
-      <w:pPr>
-        <w:pStyle w:val="Heading2"/>
-      </w:pPr>
-      <w:bookmarkStart w:id="11" w:name="_Toc83827615"/>
-      <w:r>
-        <w:t>Graphisme</w:t>
-      </w:r>
-      <w:bookmarkEnd w:id="11"/>
     </w:p>
     <w:p>
       <w:r>
@@ -3560,21 +2824,21 @@
       <w:pPr>
         <w:pStyle w:val="Heading1"/>
       </w:pPr>
-      <w:bookmarkStart w:id="12" w:name="_Toc83827616"/>
+      <w:bookmarkStart w:id="9" w:name="_Toc83827616"/>
       <w:r>
         <w:t>Méthode et Manière</w:t>
       </w:r>
-      <w:bookmarkEnd w:id="12"/>
+      <w:bookmarkEnd w:id="9"/>
     </w:p>
     <w:p>
       <w:pPr>
         <w:pStyle w:val="Heading2"/>
       </w:pPr>
-      <w:bookmarkStart w:id="13" w:name="_Toc83827617"/>
+      <w:bookmarkStart w:id="10" w:name="_Toc83827617"/>
       <w:r>
         <w:t>Organisation de mon code</w:t>
       </w:r>
-      <w:bookmarkEnd w:id="13"/>
+      <w:bookmarkEnd w:id="10"/>
     </w:p>
     <w:p>
       <w:r>
@@ -3607,7 +2871,7 @@
                     </pic:cNvPicPr>
                   </pic:nvPicPr>
                   <pic:blipFill rotWithShape="1">
-                    <a:blip r:embed="rId15">
+                    <a:blip r:embed="rId9">
                       <a:extLst>
                         <a:ext uri="{28A0092B-C50C-407E-A947-70E740481C1C}">
                           <a14:useLocalDpi xmlns:a14="http://schemas.microsoft.com/office/drawing/2010/main" val="0"/>
@@ -3821,6 +3085,7 @@
     </w:p>
     <w:p>
       <w:r>
+        <w:lastRenderedPageBreak/>
         <w:t>Tous les dossiers, sauf Assets et GlobalScripts, ont chacun un fichier</w:t>
       </w:r>
       <w:r>
@@ -3870,7 +3135,6 @@
     </w:p>
     <w:p>
       <w:r>
-        <w:lastRenderedPageBreak/>
         <w:t xml:space="preserve">Les dossiers des niveaux ont chacun un fichier map.txt et </w:t>
       </w:r>
       <w:r>
@@ -4080,7 +3344,7 @@
                     </pic:cNvPicPr>
                   </pic:nvPicPr>
                   <pic:blipFill rotWithShape="1">
-                    <a:blip r:embed="rId16">
+                    <a:blip r:embed="rId10">
                       <a:extLst>
                         <a:ext uri="{28A0092B-C50C-407E-A947-70E740481C1C}">
                           <a14:useLocalDpi xmlns:a14="http://schemas.microsoft.com/office/drawing/2010/main" val="0"/>
@@ -4163,7 +3427,7 @@
                     </pic:cNvPicPr>
                   </pic:nvPicPr>
                   <pic:blipFill>
-                    <a:blip r:embed="rId17">
+                    <a:blip r:embed="rId11">
                       <a:extLst>
                         <a:ext uri="{28A0092B-C50C-407E-A947-70E740481C1C}">
                           <a14:useLocalDpi xmlns:a14="http://schemas.microsoft.com/office/drawing/2010/main" val="0"/>
@@ -4238,22 +3502,19 @@
       <w:pPr>
         <w:pStyle w:val="Heading2"/>
       </w:pPr>
-      <w:bookmarkStart w:id="14" w:name="_Toc83827618"/>
-      <w:r>
+      <w:bookmarkStart w:id="11" w:name="_Toc83827618"/>
+      <w:r>
+        <w:lastRenderedPageBreak/>
         <w:t>Le Canevas</w:t>
       </w:r>
-      <w:bookmarkEnd w:id="14"/>
+      <w:bookmarkEnd w:id="11"/>
     </w:p>
     <w:p>
       <w:r>
         <w:t xml:space="preserve">Le canevas est un élément HMTL ou l’on peut dessiner des images et des objets. Pour dessiner sur le canevas on doit définir contexte du canevas comme étant en 2d. La variable du contexte se nomme ctx. </w:t>
       </w:r>
       <w:r>
-        <w:t xml:space="preserve">Pour le système de coordonné du canevas le 0 de l’axe X et de </w:t>
-      </w:r>
-      <w:r>
-        <w:lastRenderedPageBreak/>
-        <w:t xml:space="preserve">l’axe Y est en haut a gauche. </w:t>
+        <w:t xml:space="preserve">Pour le système de coordonné du canevas le 0 de l’axe X et de l’axe Y est en haut a gauche. </w:t>
       </w:r>
       <w:r>
         <w:t>On peut ensuite écrire ceci pour dessiner une image sur le canevas :</w:t>
@@ -4282,7 +3543,7 @@
                     </pic:cNvPicPr>
                   </pic:nvPicPr>
                   <pic:blipFill>
-                    <a:blip r:embed="rId18">
+                    <a:blip r:embed="rId12">
                       <a:extLst>
                         <a:ext uri="{28A0092B-C50C-407E-A947-70E740481C1C}">
                           <a14:useLocalDpi xmlns:a14="http://schemas.microsoft.com/office/drawing/2010/main" val="0"/>
@@ -4387,7 +3648,7 @@
                     </pic:cNvPicPr>
                   </pic:nvPicPr>
                   <pic:blipFill>
-                    <a:blip r:embed="rId19">
+                    <a:blip r:embed="rId13">
                       <a:extLst>
                         <a:ext uri="{28A0092B-C50C-407E-A947-70E740481C1C}">
                           <a14:useLocalDpi xmlns:a14="http://schemas.microsoft.com/office/drawing/2010/main" val="0"/>
@@ -4480,7 +3741,7 @@
                     </pic:cNvPicPr>
                   </pic:nvPicPr>
                   <pic:blipFill>
-                    <a:blip r:embed="rId20">
+                    <a:blip r:embed="rId14">
                       <a:extLst>
                         <a:ext uri="{28A0092B-C50C-407E-A947-70E740481C1C}">
                           <a14:useLocalDpi xmlns:a14="http://schemas.microsoft.com/office/drawing/2010/main" val="0"/>
@@ -4529,14 +3790,14 @@
       <w:pPr>
         <w:pStyle w:val="Heading2"/>
       </w:pPr>
-      <w:bookmarkStart w:id="15" w:name="_Toc83827619"/>
+      <w:bookmarkStart w:id="12" w:name="_Toc83827619"/>
       <w:r>
         <w:t>Les cookies</w:t>
       </w:r>
       <w:r>
         <w:t> ?</w:t>
       </w:r>
-      <w:bookmarkEnd w:id="15"/>
+      <w:bookmarkEnd w:id="12"/>
     </w:p>
     <w:p>
       <w:r>
@@ -4562,14 +3823,14 @@
       <w:pPr>
         <w:pStyle w:val="Heading2"/>
       </w:pPr>
-      <w:bookmarkStart w:id="16" w:name="_Toc83827620"/>
+      <w:bookmarkStart w:id="13" w:name="_Toc83827620"/>
       <w:r>
         <w:t>La sauvegarde</w:t>
       </w:r>
       <w:r>
         <w:t xml:space="preserve"> du joueur</w:t>
       </w:r>
-      <w:bookmarkEnd w:id="16"/>
+      <w:bookmarkEnd w:id="13"/>
     </w:p>
     <w:p>
       <w:r>
@@ -4631,7 +3892,7 @@
                     </pic:cNvPicPr>
                   </pic:nvPicPr>
                   <pic:blipFill>
-                    <a:blip r:embed="rId21">
+                    <a:blip r:embed="rId15">
                       <a:extLst>
                         <a:ext uri="{28A0092B-C50C-407E-A947-70E740481C1C}">
                           <a14:useLocalDpi xmlns:a14="http://schemas.microsoft.com/office/drawing/2010/main" val="0"/>
@@ -4691,7 +3952,7 @@
                     </pic:cNvPicPr>
                   </pic:nvPicPr>
                   <pic:blipFill>
-                    <a:blip r:embed="rId22">
+                    <a:blip r:embed="rId16">
                       <a:extLst>
                         <a:ext uri="{28A0092B-C50C-407E-A947-70E740481C1C}">
                           <a14:useLocalDpi xmlns:a14="http://schemas.microsoft.com/office/drawing/2010/main" val="0"/>
@@ -4751,7 +4012,7 @@
                     </pic:cNvPicPr>
                   </pic:nvPicPr>
                   <pic:blipFill>
-                    <a:blip r:embed="rId23">
+                    <a:blip r:embed="rId17">
                       <a:extLst>
                         <a:ext uri="{28A0092B-C50C-407E-A947-70E740481C1C}">
                           <a14:useLocalDpi xmlns:a14="http://schemas.microsoft.com/office/drawing/2010/main" val="0"/>
@@ -4811,7 +4072,7 @@
                     </pic:cNvPicPr>
                   </pic:nvPicPr>
                   <pic:blipFill>
-                    <a:blip r:embed="rId24">
+                    <a:blip r:embed="rId18">
                       <a:extLst>
                         <a:ext uri="{28A0092B-C50C-407E-A947-70E740481C1C}">
                           <a14:useLocalDpi xmlns:a14="http://schemas.microsoft.com/office/drawing/2010/main" val="0"/>
@@ -4849,7 +4110,7 @@
       <w:pPr>
         <w:pStyle w:val="Heading2"/>
       </w:pPr>
-      <w:bookmarkStart w:id="17" w:name="_Toc83827621"/>
+      <w:bookmarkStart w:id="14" w:name="_Toc83827621"/>
       <w:r>
         <w:t xml:space="preserve">Matrix de la </w:t>
       </w:r>
@@ -4860,7 +4121,7 @@
         </w:rPr>
         <w:t>map</w:t>
       </w:r>
-      <w:bookmarkEnd w:id="17"/>
+      <w:bookmarkEnd w:id="14"/>
     </w:p>
     <w:p>
       <w:r>
@@ -4891,7 +4152,7 @@
                     </pic:cNvPicPr>
                   </pic:nvPicPr>
                   <pic:blipFill>
-                    <a:blip r:embed="rId25">
+                    <a:blip r:embed="rId19">
                       <a:extLst>
                         <a:ext uri="{28A0092B-C50C-407E-A947-70E740481C1C}">
                           <a14:useLocalDpi xmlns:a14="http://schemas.microsoft.com/office/drawing/2010/main" val="0"/>
@@ -4956,7 +4217,7 @@
                     </pic:cNvPicPr>
                   </pic:nvPicPr>
                   <pic:blipFill rotWithShape="1">
-                    <a:blip r:embed="rId26" cstate="print">
+                    <a:blip r:embed="rId20" cstate="print">
                       <a:extLst>
                         <a:ext uri="{28A0092B-C50C-407E-A947-70E740481C1C}">
                           <a14:useLocalDpi xmlns:a14="http://schemas.microsoft.com/office/drawing/2010/main" val="0"/>
@@ -5376,7 +4637,7 @@
                     </pic:cNvPicPr>
                   </pic:nvPicPr>
                   <pic:blipFill rotWithShape="1">
-                    <a:blip r:embed="rId27">
+                    <a:blip r:embed="rId21">
                       <a:extLst>
                         <a:ext uri="{28A0092B-C50C-407E-A947-70E740481C1C}">
                           <a14:useLocalDpi xmlns:a14="http://schemas.microsoft.com/office/drawing/2010/main" val="0"/>
@@ -5424,87 +4685,63 @@
         <w:t>recadrer</w:t>
       </w:r>
       <w:r>
-        <w:t xml:space="preserve"> la map de tuile et les variables x et y sont les coordonnées de la tuile sur le canevas. </w:t>
-      </w:r>
-      <w:r>
-        <w:t>Cette méthode est aussi utiliser pour les objets interactifs.</w:t>
+        <w:t xml:space="preserve"> la </w:t>
+      </w:r>
+      <w:r>
+        <w:rPr>
+          <w:i/>
+          <w:iCs/>
+        </w:rPr>
+        <w:t>map</w:t>
+      </w:r>
+      <w:r>
+        <w:t xml:space="preserve"> de tuile et les variables x et y sont les coordonnées de la tuile sur le canevas. </w:t>
+      </w:r>
+      <w:r>
+        <w:t xml:space="preserve">Cette méthode est aussi </w:t>
+      </w:r>
+      <w:r>
+        <w:t>utilisée</w:t>
+      </w:r>
+      <w:r>
+        <w:t xml:space="preserve"> pour les objets interactifs.</w:t>
       </w:r>
     </w:p>
     <w:p>
       <w:pPr>
         <w:pStyle w:val="Heading2"/>
       </w:pPr>
-      <w:bookmarkStart w:id="18" w:name="_Toc83827622"/>
+      <w:bookmarkStart w:id="15" w:name="_Toc83827622"/>
       <w:r>
         <w:t>Détection de collision</w:t>
       </w:r>
-      <w:bookmarkEnd w:id="18"/>
+      <w:bookmarkEnd w:id="15"/>
     </w:p>
     <w:p>
       <w:pPr>
         <w:pStyle w:val="Heading2"/>
       </w:pPr>
-      <w:bookmarkStart w:id="19" w:name="_Toc83827623"/>
+      <w:bookmarkStart w:id="16" w:name="_Toc83827623"/>
       <w:r>
         <w:t>Interaction avec les objets</w:t>
       </w:r>
-      <w:bookmarkEnd w:id="19"/>
-    </w:p>
-    <w:p>
-      <w:r>
-        <w:t xml:space="preserve">Les objets interactives sont des objets avec laquelle le joueur peut interagir avec comme par exemple les coffres que le joueur peut ouvrir pour soi récupérer des points ou </w:t>
-      </w:r>
-      <w:r>
-        <w:t>….</w:t>
-      </w:r>
-    </w:p>
-    <w:p>
-      <w:pPr>
-        <w:pStyle w:val="Heading2"/>
-      </w:pPr>
-      <w:bookmarkStart w:id="20" w:name="_Toc83827624"/>
-      <w:r>
-        <w:t>Méthode de l’objet</w:t>
-      </w:r>
-      <w:bookmarkEnd w:id="20"/>
-    </w:p>
-    <w:p>
-      <w:pPr>
-        <w:pStyle w:val="Heading2"/>
-      </w:pPr>
-      <w:bookmarkStart w:id="21" w:name="_Toc83827625"/>
-      <w:r>
-        <w:t>L’input</w:t>
-      </w:r>
-      <w:bookmarkEnd w:id="21"/>
-    </w:p>
-    <w:p/>
-    <w:p>
-      <w:pPr>
-        <w:pStyle w:val="Heading2"/>
-      </w:pPr>
-      <w:bookmarkStart w:id="22" w:name="_Toc83827626"/>
-      <w:r>
-        <w:t>Déplacement du joueur</w:t>
-      </w:r>
-      <w:bookmarkEnd w:id="22"/>
-    </w:p>
-    <w:p>
-      <w:r>
-        <w:t xml:space="preserve">Le déplacement du joueur se fait en deux parties, la première est quand le joueur est aux extrémités a droite ou a gauches et la deuxième est quand le joueur est entre ces deux extrémités. Quand le joueur se déplace dans les extrémités ce sont les coordonnés du personnage qui change et la map </w:t>
-      </w:r>
-      <w:r>
-        <w:t>reste</w:t>
-      </w:r>
-      <w:r>
-        <w:t xml:space="preserve"> </w:t>
-      </w:r>
-      <w:r>
-        <w:t xml:space="preserve">statique, mais quand le joueur se déplace entre ces deux bornes ce sont la map et les objets qui changent de coordonne. Cela donne </w:t>
-      </w:r>
-      <w:r>
-        <w:lastRenderedPageBreak/>
-        <w:t>l’impression que le joueur se déplace alors qu’il reste statique sur l’écran. Cela donne la possibilité de crée des niveaux plus longs avec un meilleure visuel.</w:t>
+      <w:bookmarkEnd w:id="16"/>
+    </w:p>
+    <w:p>
+      <w:r>
+        <w:t>Les objets interactifs</w:t>
+      </w:r>
+      <w:r>
+        <w:t xml:space="preserve"> sont des objets avec laquelle le joueur peut interagir avec </w:t>
+      </w:r>
+      <w:r>
+        <w:t>comme</w:t>
+      </w:r>
+      <w:r>
+        <w:t xml:space="preserve"> les coffres que le joueur peut ouvrir pour soi récupérer des </w:t>
+      </w:r>
+      <w:r>
+        <w:t>« canettes » ou des munitions pour son pouvoir. Ces objets englobent les canettes, les coffres, les ennemies et la boite aux lettres qui représente la fin du niveau. Pour déterminer si le joueur peut interagir avec un de ces objets il faut contrôler si le personnage est en contact avec ces objets. Voici le code :</w:t>
       </w:r>
     </w:p>
     <w:p>
@@ -5512,6 +4749,2045 @@
         <w:rPr>
           <w:noProof/>
         </w:rPr>
+        <w:drawing>
+          <wp:inline distT="0" distB="0" distL="0" distR="0" wp14:anchorId="7C605B7F" wp14:editId="3754D63C">
+            <wp:extent cx="5731510" cy="449580"/>
+            <wp:effectExtent l="0" t="0" r="2540" b="7620"/>
+            <wp:docPr id="23" name="Picture 23"/>
+            <wp:cNvGraphicFramePr>
+              <a:graphicFrameLocks xmlns:a="http://schemas.openxmlformats.org/drawingml/2006/main" noChangeAspect="1"/>
+            </wp:cNvGraphicFramePr>
+            <a:graphic xmlns:a="http://schemas.openxmlformats.org/drawingml/2006/main">
+              <a:graphicData uri="http://schemas.openxmlformats.org/drawingml/2006/picture">
+                <pic:pic xmlns:pic="http://schemas.openxmlformats.org/drawingml/2006/picture">
+                  <pic:nvPicPr>
+                    <pic:cNvPr id="1" name=""/>
+                    <pic:cNvPicPr/>
+                  </pic:nvPicPr>
+                  <pic:blipFill rotWithShape="1">
+                    <a:blip r:embed="rId22"/>
+                    <a:srcRect b="23210"/>
+                    <a:stretch/>
+                  </pic:blipFill>
+                  <pic:spPr bwMode="auto">
+                    <a:xfrm>
+                      <a:off x="0" y="0"/>
+                      <a:ext cx="5731510" cy="449580"/>
+                    </a:xfrm>
+                    <a:prstGeom prst="rect">
+                      <a:avLst/>
+                    </a:prstGeom>
+                    <a:ln>
+                      <a:noFill/>
+                    </a:ln>
+                    <a:extLst>
+                      <a:ext uri="{53640926-AAD7-44D8-BBD7-CCE9431645EC}">
+                        <a14:shadowObscured xmlns:a14="http://schemas.microsoft.com/office/drawing/2010/main"/>
+                      </a:ext>
+                    </a:extLst>
+                  </pic:spPr>
+                </pic:pic>
+              </a:graphicData>
+            </a:graphic>
+          </wp:inline>
+        </w:drawing>
+      </w:r>
+    </w:p>
+    <w:p>
+      <w:r>
+        <w:t>Ce code se trouve dans le fichier player.js pour pouvoir avoir tous les algorithmes de collisions dans un seul fichier. Voici un schéma expliquant le code ci-dessus :</w:t>
+      </w:r>
+    </w:p>
+    <w:p/>
+    <w:p/>
+    <w:p/>
+    <w:p/>
+    <w:p>
+      <w:r>
+        <w:rPr>
+          <w:noProof/>
+        </w:rPr>
+        <mc:AlternateContent>
+          <mc:Choice Requires="wps">
+            <w:drawing>
+              <wp:anchor distT="45720" distB="45720" distL="114300" distR="114300" simplePos="0" relativeHeight="251688960" behindDoc="0" locked="0" layoutInCell="1" allowOverlap="1" wp14:anchorId="6831AB76" wp14:editId="0433958E">
+                <wp:simplePos x="0" y="0"/>
+                <wp:positionH relativeFrom="column">
+                  <wp:posOffset>1529080</wp:posOffset>
+                </wp:positionH>
+                <wp:positionV relativeFrom="paragraph">
+                  <wp:posOffset>510540</wp:posOffset>
+                </wp:positionV>
+                <wp:extent cx="577850" cy="304800"/>
+                <wp:effectExtent l="0" t="0" r="0" b="0"/>
+                <wp:wrapSquare wrapText="bothSides"/>
+                <wp:docPr id="36" name="Text Box 2"/>
+                <wp:cNvGraphicFramePr>
+                  <a:graphicFrameLocks xmlns:a="http://schemas.openxmlformats.org/drawingml/2006/main"/>
+                </wp:cNvGraphicFramePr>
+                <a:graphic xmlns:a="http://schemas.openxmlformats.org/drawingml/2006/main">
+                  <a:graphicData uri="http://schemas.microsoft.com/office/word/2010/wordprocessingShape">
+                    <wps:wsp>
+                      <wps:cNvSpPr txBox="1">
+                        <a:spLocks noChangeArrowheads="1"/>
+                      </wps:cNvSpPr>
+                      <wps:spPr bwMode="auto">
+                        <a:xfrm>
+                          <a:off x="0" y="0"/>
+                          <a:ext cx="577850" cy="304800"/>
+                        </a:xfrm>
+                        <a:prstGeom prst="rect">
+                          <a:avLst/>
+                        </a:prstGeom>
+                        <a:noFill/>
+                        <a:ln w="9525">
+                          <a:noFill/>
+                          <a:miter lim="800000"/>
+                          <a:headEnd/>
+                          <a:tailEnd/>
+                        </a:ln>
+                      </wps:spPr>
+                      <wps:txbx>
+                        <w:txbxContent>
+                          <w:p>
+                            <w:pPr>
+                              <w:jc w:val="center"/>
+                              <w:rPr>
+                                <w:lang w:val="en-US"/>
+                              </w:rPr>
+                            </w:pPr>
+                            <w:r>
+                              <w:rPr>
+                                <w:lang w:val="en-US"/>
+                              </w:rPr>
+                              <w:t>2</w:t>
+                            </w:r>
+                          </w:p>
+                        </w:txbxContent>
+                      </wps:txbx>
+                      <wps:bodyPr rot="0" vert="horz" wrap="square" lIns="91440" tIns="45720" rIns="91440" bIns="45720" anchor="t" anchorCtr="0">
+                        <a:noAutofit/>
+                      </wps:bodyPr>
+                    </wps:wsp>
+                  </a:graphicData>
+                </a:graphic>
+                <wp14:sizeRelH relativeFrom="margin">
+                  <wp14:pctWidth>0</wp14:pctWidth>
+                </wp14:sizeRelH>
+                <wp14:sizeRelV relativeFrom="margin">
+                  <wp14:pctHeight>0</wp14:pctHeight>
+                </wp14:sizeRelV>
+              </wp:anchor>
+            </w:drawing>
+          </mc:Choice>
+          <mc:Fallback>
+            <w:pict>
+              <v:shapetype w14:anchorId="6831AB76" id="_x0000_t202" coordsize="21600,21600" o:spt="202" path="m,l,21600r21600,l21600,xe">
+                <v:stroke joinstyle="miter"/>
+                <v:path gradientshapeok="t" o:connecttype="rect"/>
+              </v:shapetype>
+              <v:shape id="Text Box 2" o:spid="_x0000_s1026" type="#_x0000_t202" style="position:absolute;margin-left:120.4pt;margin-top:40.2pt;width:45.5pt;height:24pt;z-index:251688960;visibility:visible;mso-wrap-style:square;mso-width-percent:0;mso-height-percent:0;mso-wrap-distance-left:9pt;mso-wrap-distance-top:3.6pt;mso-wrap-distance-right:9pt;mso-wrap-distance-bottom:3.6pt;mso-position-horizontal:absolute;mso-position-horizontal-relative:text;mso-position-vertical:absolute;mso-position-vertical-relative:text;mso-width-percent:0;mso-height-percent:0;mso-width-relative:margin;mso-height-relative:margin;v-text-anchor:top" o:gfxdata="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" filled="f" stroked="f">
+                <v:textbox>
+                  <w:txbxContent>
+                    <w:p>
+                      <w:pPr>
+                        <w:jc w:val="center"/>
+                        <w:rPr>
+                          <w:lang w:val="en-US"/>
+                        </w:rPr>
+                      </w:pPr>
+                      <w:r>
+                        <w:rPr>
+                          <w:lang w:val="en-US"/>
+                        </w:rPr>
+                        <w:t>2</w:t>
+                      </w:r>
+                    </w:p>
+                  </w:txbxContent>
+                </v:textbox>
+                <w10:wrap type="square"/>
+              </v:shape>
+            </w:pict>
+          </mc:Fallback>
+        </mc:AlternateContent>
+      </w:r>
+      <w:r>
+        <w:rPr>
+          <w:noProof/>
+        </w:rPr>
+        <mc:AlternateContent>
+          <mc:Choice Requires="wps">
+            <w:drawing>
+              <wp:anchor distT="45720" distB="45720" distL="114300" distR="114300" simplePos="0" relativeHeight="251686912" behindDoc="0" locked="0" layoutInCell="1" allowOverlap="1" wp14:anchorId="4C26A05C" wp14:editId="7DCBBB18">
+                <wp:simplePos x="0" y="0"/>
+                <wp:positionH relativeFrom="column">
+                  <wp:posOffset>62230</wp:posOffset>
+                </wp:positionH>
+                <wp:positionV relativeFrom="paragraph">
+                  <wp:posOffset>510540</wp:posOffset>
+                </wp:positionV>
+                <wp:extent cx="577850" cy="304800"/>
+                <wp:effectExtent l="0" t="0" r="0" b="0"/>
+                <wp:wrapSquare wrapText="bothSides"/>
+                <wp:docPr id="35" name="Text Box 2"/>
+                <wp:cNvGraphicFramePr>
+                  <a:graphicFrameLocks xmlns:a="http://schemas.openxmlformats.org/drawingml/2006/main"/>
+                </wp:cNvGraphicFramePr>
+                <a:graphic xmlns:a="http://schemas.openxmlformats.org/drawingml/2006/main">
+                  <a:graphicData uri="http://schemas.microsoft.com/office/word/2010/wordprocessingShape">
+                    <wps:wsp>
+                      <wps:cNvSpPr txBox="1">
+                        <a:spLocks noChangeArrowheads="1"/>
+                      </wps:cNvSpPr>
+                      <wps:spPr bwMode="auto">
+                        <a:xfrm>
+                          <a:off x="0" y="0"/>
+                          <a:ext cx="577850" cy="304800"/>
+                        </a:xfrm>
+                        <a:prstGeom prst="rect">
+                          <a:avLst/>
+                        </a:prstGeom>
+                        <a:noFill/>
+                        <a:ln w="9525">
+                          <a:noFill/>
+                          <a:miter lim="800000"/>
+                          <a:headEnd/>
+                          <a:tailEnd/>
+                        </a:ln>
+                      </wps:spPr>
+                      <wps:txbx>
+                        <w:txbxContent>
+                          <w:p>
+                            <w:pPr>
+                              <w:jc w:val="center"/>
+                              <w:rPr>
+                                <w:lang w:val="en-US"/>
+                              </w:rPr>
+                            </w:pPr>
+                            <w:r>
+                              <w:rPr>
+                                <w:lang w:val="en-US"/>
+                              </w:rPr>
+                              <w:t>1</w:t>
+                            </w:r>
+                          </w:p>
+                        </w:txbxContent>
+                      </wps:txbx>
+                      <wps:bodyPr rot="0" vert="horz" wrap="square" lIns="91440" tIns="45720" rIns="91440" bIns="45720" anchor="t" anchorCtr="0">
+                        <a:noAutofit/>
+                      </wps:bodyPr>
+                    </wps:wsp>
+                  </a:graphicData>
+                </a:graphic>
+                <wp14:sizeRelH relativeFrom="margin">
+                  <wp14:pctWidth>0</wp14:pctWidth>
+                </wp14:sizeRelH>
+                <wp14:sizeRelV relativeFrom="margin">
+                  <wp14:pctHeight>0</wp14:pctHeight>
+                </wp14:sizeRelV>
+              </wp:anchor>
+            </w:drawing>
+          </mc:Choice>
+          <mc:Fallback>
+            <w:pict>
+              <v:shape w14:anchorId="4C26A05C" id="_x0000_s1027" type="#_x0000_t202" style="position:absolute;margin-left:4.9pt;margin-top:40.2pt;width:45.5pt;height:24pt;z-index:251686912;visibility:visible;mso-wrap-style:square;mso-width-percent:0;mso-height-percent:0;mso-wrap-distance-left:9pt;mso-wrap-distance-top:3.6pt;mso-wrap-distance-right:9pt;mso-wrap-distance-bottom:3.6pt;mso-position-horizontal:absolute;mso-position-horizontal-relative:text;mso-position-vertical:absolute;mso-position-vertical-relative:text;mso-width-percent:0;mso-height-percent:0;mso-width-relative:margin;mso-height-relative:margin;v-text-anchor:top" o:gfxdata="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" filled="f" stroked="f">
+                <v:textbox>
+                  <w:txbxContent>
+                    <w:p>
+                      <w:pPr>
+                        <w:jc w:val="center"/>
+                        <w:rPr>
+                          <w:lang w:val="en-US"/>
+                        </w:rPr>
+                      </w:pPr>
+                      <w:r>
+                        <w:rPr>
+                          <w:lang w:val="en-US"/>
+                        </w:rPr>
+                        <w:t>1</w:t>
+                      </w:r>
+                    </w:p>
+                  </w:txbxContent>
+                </v:textbox>
+                <w10:wrap type="square"/>
+              </v:shape>
+            </w:pict>
+          </mc:Fallback>
+        </mc:AlternateContent>
+      </w:r>
+      <w:r>
+        <w:rPr>
+          <w:noProof/>
+        </w:rPr>
+        <mc:AlternateContent>
+          <mc:Choice Requires="wps">
+            <w:drawing>
+              <wp:anchor distT="45720" distB="45720" distL="114300" distR="114300" simplePos="0" relativeHeight="251674624" behindDoc="0" locked="0" layoutInCell="1" allowOverlap="1" wp14:anchorId="7504FC64" wp14:editId="462F1555">
+                <wp:simplePos x="0" y="0"/>
+                <wp:positionH relativeFrom="column">
+                  <wp:posOffset>974090</wp:posOffset>
+                </wp:positionH>
+                <wp:positionV relativeFrom="paragraph">
+                  <wp:posOffset>6985</wp:posOffset>
+                </wp:positionV>
+                <wp:extent cx="577850" cy="304800"/>
+                <wp:effectExtent l="0" t="0" r="0" b="0"/>
+                <wp:wrapSquare wrapText="bothSides"/>
+                <wp:docPr id="29" name="Text Box 2"/>
+                <wp:cNvGraphicFramePr>
+                  <a:graphicFrameLocks xmlns:a="http://schemas.openxmlformats.org/drawingml/2006/main"/>
+                </wp:cNvGraphicFramePr>
+                <a:graphic xmlns:a="http://schemas.openxmlformats.org/drawingml/2006/main">
+                  <a:graphicData uri="http://schemas.microsoft.com/office/word/2010/wordprocessingShape">
+                    <wps:wsp>
+                      <wps:cNvSpPr txBox="1">
+                        <a:spLocks noChangeArrowheads="1"/>
+                      </wps:cNvSpPr>
+                      <wps:spPr bwMode="auto">
+                        <a:xfrm>
+                          <a:off x="0" y="0"/>
+                          <a:ext cx="577850" cy="304800"/>
+                        </a:xfrm>
+                        <a:prstGeom prst="rect">
+                          <a:avLst/>
+                        </a:prstGeom>
+                        <a:noFill/>
+                        <a:ln w="9525">
+                          <a:noFill/>
+                          <a:miter lim="800000"/>
+                          <a:headEnd/>
+                          <a:tailEnd/>
+                        </a:ln>
+                      </wps:spPr>
+                      <wps:txbx>
+                        <w:txbxContent>
+                          <w:p>
+                            <w:pPr>
+                              <w:jc w:val="center"/>
+                              <w:rPr>
+                                <w:lang w:val="en-US"/>
+                              </w:rPr>
+                            </w:pPr>
+                            <w:r>
+                              <w:rPr>
+                                <w:lang w:val="en-US"/>
+                              </w:rPr>
+                              <w:t>X et Y</w:t>
+                            </w:r>
+                          </w:p>
+                        </w:txbxContent>
+                      </wps:txbx>
+                      <wps:bodyPr rot="0" vert="horz" wrap="square" lIns="91440" tIns="45720" rIns="91440" bIns="45720" anchor="t" anchorCtr="0">
+                        <a:noAutofit/>
+                      </wps:bodyPr>
+                    </wps:wsp>
+                  </a:graphicData>
+                </a:graphic>
+                <wp14:sizeRelH relativeFrom="margin">
+                  <wp14:pctWidth>0</wp14:pctWidth>
+                </wp14:sizeRelH>
+                <wp14:sizeRelV relativeFrom="margin">
+                  <wp14:pctHeight>0</wp14:pctHeight>
+                </wp14:sizeRelV>
+              </wp:anchor>
+            </w:drawing>
+          </mc:Choice>
+          <mc:Fallback>
+            <w:pict>
+              <v:shape w14:anchorId="7504FC64" id="_x0000_s1028" type="#_x0000_t202" style="position:absolute;margin-left:76.7pt;margin-top:.55pt;width:45.5pt;height:24pt;z-index:251674624;visibility:visible;mso-wrap-style:square;mso-width-percent:0;mso-height-percent:0;mso-wrap-distance-left:9pt;mso-wrap-distance-top:3.6pt;mso-wrap-distance-right:9pt;mso-wrap-distance-bottom:3.6pt;mso-position-horizontal:absolute;mso-position-horizontal-relative:text;mso-position-vertical:absolute;mso-position-vertical-relative:text;mso-width-percent:0;mso-height-percent:0;mso-width-relative:margin;mso-height-relative:margin;v-text-anchor:top" o:gfxdata="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" filled="f" stroked="f">
+                <v:textbox>
+                  <w:txbxContent>
+                    <w:p>
+                      <w:pPr>
+                        <w:jc w:val="center"/>
+                        <w:rPr>
+                          <w:lang w:val="en-US"/>
+                        </w:rPr>
+                      </w:pPr>
+                      <w:r>
+                        <w:rPr>
+                          <w:lang w:val="en-US"/>
+                        </w:rPr>
+                        <w:t>X et Y</w:t>
+                      </w:r>
+                    </w:p>
+                  </w:txbxContent>
+                </v:textbox>
+                <w10:wrap type="square"/>
+              </v:shape>
+            </w:pict>
+          </mc:Fallback>
+        </mc:AlternateContent>
+      </w:r>
+      <w:r>
+        <w:rPr>
+          <w:noProof/>
+        </w:rPr>
+        <mc:AlternateContent>
+          <mc:Choice Requires="wps">
+            <w:drawing>
+              <wp:anchor distT="0" distB="0" distL="114300" distR="114300" simplePos="0" relativeHeight="251684864" behindDoc="0" locked="0" layoutInCell="1" allowOverlap="1" wp14:anchorId="4E76DF0E" wp14:editId="661E6F61">
+                <wp:simplePos x="0" y="0"/>
+                <wp:positionH relativeFrom="column">
+                  <wp:posOffset>566420</wp:posOffset>
+                </wp:positionH>
+                <wp:positionV relativeFrom="paragraph">
+                  <wp:posOffset>871538</wp:posOffset>
+                </wp:positionV>
+                <wp:extent cx="127000" cy="120650"/>
+                <wp:effectExtent l="0" t="0" r="25400" b="12700"/>
+                <wp:wrapNone/>
+                <wp:docPr id="34" name="Cross 34"/>
+                <wp:cNvGraphicFramePr/>
+                <a:graphic xmlns:a="http://schemas.openxmlformats.org/drawingml/2006/main">
+                  <a:graphicData uri="http://schemas.microsoft.com/office/word/2010/wordprocessingShape">
+                    <wps:wsp>
+                      <wps:cNvSpPr/>
+                      <wps:spPr>
+                        <a:xfrm>
+                          <a:off x="0" y="0"/>
+                          <a:ext cx="127000" cy="120650"/>
+                        </a:xfrm>
+                        <a:prstGeom prst="plus">
+                          <a:avLst>
+                            <a:gd name="adj" fmla="val 37031"/>
+                          </a:avLst>
+                        </a:prstGeom>
+                      </wps:spPr>
+                      <wps:style>
+                        <a:lnRef idx="2">
+                          <a:schemeClr val="dk1">
+                            <a:shade val="50000"/>
+                          </a:schemeClr>
+                        </a:lnRef>
+                        <a:fillRef idx="1">
+                          <a:schemeClr val="dk1"/>
+                        </a:fillRef>
+                        <a:effectRef idx="0">
+                          <a:schemeClr val="dk1"/>
+                        </a:effectRef>
+                        <a:fontRef idx="minor">
+                          <a:schemeClr val="lt1"/>
+                        </a:fontRef>
+                      </wps:style>
+                      <wps:bodyPr rot="0" spcFirstLastPara="0" vertOverflow="overflow" horzOverflow="overflow" vert="horz" wrap="square" lIns="91440" tIns="45720" rIns="91440" bIns="45720" numCol="1" spcCol="0" rtlCol="0" fromWordArt="0" anchor="ctr" anchorCtr="0" forceAA="0" compatLnSpc="1">
+                        <a:prstTxWarp prst="textNoShape">
+                          <a:avLst/>
+                        </a:prstTxWarp>
+                        <a:noAutofit/>
+                      </wps:bodyPr>
+                    </wps:wsp>
+                  </a:graphicData>
+                </a:graphic>
+                <wp14:sizeRelH relativeFrom="margin">
+                  <wp14:pctWidth>0</wp14:pctWidth>
+                </wp14:sizeRelH>
+              </wp:anchor>
+            </w:drawing>
+          </mc:Choice>
+          <mc:Fallback>
+            <w:pict>
+              <v:shapetype w14:anchorId="7F5C4D72" id="_x0000_t11" coordsize="21600,21600" o:spt="11" adj="5400" path="m@0,l@0@0,0@0,0@2@0@2@0,21600@1,21600@1@2,21600@2,21600@0@1@0@1,xe">
+                <v:stroke joinstyle="miter"/>
+                <v:formulas>
+                  <v:f eqn="val #0"/>
+                  <v:f eqn="sum width 0 #0"/>
+                  <v:f eqn="sum height 0 #0"/>
+                  <v:f eqn="prod @0 2929 10000"/>
+                  <v:f eqn="sum width 0 @3"/>
+                  <v:f eqn="sum height 0 @3"/>
+                  <v:f eqn="val width"/>
+                  <v:f eqn="val height"/>
+                  <v:f eqn="prod width 1 2"/>
+                  <v:f eqn="prod height 1 2"/>
+                </v:formulas>
+                <v:path gradientshapeok="t" limo="10800,10800" o:connecttype="custom" o:connectlocs="@8,0;0,@9;@8,@7;@6,@9" textboxrect="0,0,21600,21600;5400,5400,16200,16200;10800,10800,10800,10800"/>
+                <v:handles>
+                  <v:h position="#0,topLeft" switch="" xrange="0,10800"/>
+                </v:handles>
+              </v:shapetype>
+              <v:shape id="Cross 34" o:spid="_x0000_s1026" type="#_x0000_t11" style="position:absolute;margin-left:44.6pt;margin-top:68.65pt;width:10pt;height:9.5pt;z-index:251684864;visibility:visible;mso-wrap-style:square;mso-width-percent:0;mso-wrap-distance-left:9pt;mso-wrap-distance-top:0;mso-wrap-distance-right:9pt;mso-wrap-distance-bottom:0;mso-position-horizontal:absolute;mso-position-horizontal-relative:text;mso-position-vertical:absolute;mso-position-vertical-relative:text;mso-width-percent:0;mso-width-relative:margin;v-text-anchor:middle" o:gfxdata="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" adj="7999" fillcolor="black [3200]" strokecolor="black [1600]" strokeweight="1pt"/>
+            </w:pict>
+          </mc:Fallback>
+        </mc:AlternateContent>
+      </w:r>
+      <w:r>
+        <w:rPr>
+          <w:noProof/>
+        </w:rPr>
+        <mc:AlternateContent>
+          <mc:Choice Requires="wps">
+            <w:drawing>
+              <wp:anchor distT="0" distB="0" distL="114300" distR="114300" simplePos="0" relativeHeight="251677696" behindDoc="0" locked="0" layoutInCell="1" allowOverlap="1" wp14:anchorId="10BF3EF3" wp14:editId="71DBF726">
+                <wp:simplePos x="0" y="0"/>
+                <wp:positionH relativeFrom="column">
+                  <wp:posOffset>1415143</wp:posOffset>
+                </wp:positionH>
+                <wp:positionV relativeFrom="paragraph">
+                  <wp:posOffset>240575</wp:posOffset>
+                </wp:positionV>
+                <wp:extent cx="127000" cy="120650"/>
+                <wp:effectExtent l="0" t="0" r="25400" b="12700"/>
+                <wp:wrapNone/>
+                <wp:docPr id="31" name="Cross 31"/>
+                <wp:cNvGraphicFramePr/>
+                <a:graphic xmlns:a="http://schemas.openxmlformats.org/drawingml/2006/main">
+                  <a:graphicData uri="http://schemas.microsoft.com/office/word/2010/wordprocessingShape">
+                    <wps:wsp>
+                      <wps:cNvSpPr/>
+                      <wps:spPr>
+                        <a:xfrm>
+                          <a:off x="0" y="0"/>
+                          <a:ext cx="127000" cy="120650"/>
+                        </a:xfrm>
+                        <a:prstGeom prst="plus">
+                          <a:avLst>
+                            <a:gd name="adj" fmla="val 37031"/>
+                          </a:avLst>
+                        </a:prstGeom>
+                      </wps:spPr>
+                      <wps:style>
+                        <a:lnRef idx="2">
+                          <a:schemeClr val="dk1">
+                            <a:shade val="50000"/>
+                          </a:schemeClr>
+                        </a:lnRef>
+                        <a:fillRef idx="1">
+                          <a:schemeClr val="dk1"/>
+                        </a:fillRef>
+                        <a:effectRef idx="0">
+                          <a:schemeClr val="dk1"/>
+                        </a:effectRef>
+                        <a:fontRef idx="minor">
+                          <a:schemeClr val="lt1"/>
+                        </a:fontRef>
+                      </wps:style>
+                      <wps:bodyPr rot="0" spcFirstLastPara="0" vertOverflow="overflow" horzOverflow="overflow" vert="horz" wrap="square" lIns="91440" tIns="45720" rIns="91440" bIns="45720" numCol="1" spcCol="0" rtlCol="0" fromWordArt="0" anchor="ctr" anchorCtr="0" forceAA="0" compatLnSpc="1">
+                        <a:prstTxWarp prst="textNoShape">
+                          <a:avLst/>
+                        </a:prstTxWarp>
+                        <a:noAutofit/>
+                      </wps:bodyPr>
+                    </wps:wsp>
+                  </a:graphicData>
+                </a:graphic>
+                <wp14:sizeRelH relativeFrom="margin">
+                  <wp14:pctWidth>0</wp14:pctWidth>
+                </wp14:sizeRelH>
+              </wp:anchor>
+            </w:drawing>
+          </mc:Choice>
+          <mc:Fallback>
+            <w:pict>
+              <v:shape w14:anchorId="16DF152B" id="Cross 31" o:spid="_x0000_s1026" type="#_x0000_t11" style="position:absolute;margin-left:111.45pt;margin-top:18.95pt;width:10pt;height:9.5pt;z-index:251677696;visibility:visible;mso-wrap-style:square;mso-width-percent:0;mso-wrap-distance-left:9pt;mso-wrap-distance-top:0;mso-wrap-distance-right:9pt;mso-wrap-distance-bottom:0;mso-position-horizontal:absolute;mso-position-horizontal-relative:text;mso-position-vertical:absolute;mso-position-vertical-relative:text;mso-width-percent:0;mso-width-relative:margin;v-text-anchor:middle" o:gfxdata="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" adj="7999" fillcolor="black [3200]" strokecolor="black [1600]" strokeweight="1pt"/>
+            </w:pict>
+          </mc:Fallback>
+        </mc:AlternateContent>
+      </w:r>
+      <w:r>
+        <w:rPr>
+          <w:noProof/>
+        </w:rPr>
+        <mc:AlternateContent>
+          <mc:Choice Requires="wps">
+            <w:drawing>
+              <wp:anchor distT="0" distB="0" distL="114300" distR="114300" simplePos="0" relativeHeight="251675648" behindDoc="0" locked="0" layoutInCell="1" allowOverlap="1" wp14:anchorId="51B932D6" wp14:editId="70E1751D">
+                <wp:simplePos x="0" y="0"/>
+                <wp:positionH relativeFrom="column">
+                  <wp:posOffset>-50800</wp:posOffset>
+                </wp:positionH>
+                <wp:positionV relativeFrom="paragraph">
+                  <wp:posOffset>248194</wp:posOffset>
+                </wp:positionV>
+                <wp:extent cx="127000" cy="120650"/>
+                <wp:effectExtent l="0" t="0" r="25400" b="12700"/>
+                <wp:wrapNone/>
+                <wp:docPr id="30" name="Cross 30"/>
+                <wp:cNvGraphicFramePr/>
+                <a:graphic xmlns:a="http://schemas.openxmlformats.org/drawingml/2006/main">
+                  <a:graphicData uri="http://schemas.microsoft.com/office/word/2010/wordprocessingShape">
+                    <wps:wsp>
+                      <wps:cNvSpPr/>
+                      <wps:spPr>
+                        <a:xfrm>
+                          <a:off x="0" y="0"/>
+                          <a:ext cx="127000" cy="120650"/>
+                        </a:xfrm>
+                        <a:prstGeom prst="plus">
+                          <a:avLst>
+                            <a:gd name="adj" fmla="val 37031"/>
+                          </a:avLst>
+                        </a:prstGeom>
+                      </wps:spPr>
+                      <wps:style>
+                        <a:lnRef idx="2">
+                          <a:schemeClr val="dk1">
+                            <a:shade val="50000"/>
+                          </a:schemeClr>
+                        </a:lnRef>
+                        <a:fillRef idx="1">
+                          <a:schemeClr val="dk1"/>
+                        </a:fillRef>
+                        <a:effectRef idx="0">
+                          <a:schemeClr val="dk1"/>
+                        </a:effectRef>
+                        <a:fontRef idx="minor">
+                          <a:schemeClr val="lt1"/>
+                        </a:fontRef>
+                      </wps:style>
+                      <wps:bodyPr rot="0" spcFirstLastPara="0" vertOverflow="overflow" horzOverflow="overflow" vert="horz" wrap="square" lIns="91440" tIns="45720" rIns="91440" bIns="45720" numCol="1" spcCol="0" rtlCol="0" fromWordArt="0" anchor="ctr" anchorCtr="0" forceAA="0" compatLnSpc="1">
+                        <a:prstTxWarp prst="textNoShape">
+                          <a:avLst/>
+                        </a:prstTxWarp>
+                        <a:noAutofit/>
+                      </wps:bodyPr>
+                    </wps:wsp>
+                  </a:graphicData>
+                </a:graphic>
+                <wp14:sizeRelH relativeFrom="margin">
+                  <wp14:pctWidth>0</wp14:pctWidth>
+                </wp14:sizeRelH>
+              </wp:anchor>
+            </w:drawing>
+          </mc:Choice>
+          <mc:Fallback>
+            <w:pict>
+              <v:shape w14:anchorId="2A99E9F1" id="Cross 30" o:spid="_x0000_s1026" type="#_x0000_t11" style="position:absolute;margin-left:-4pt;margin-top:19.55pt;width:10pt;height:9.5pt;z-index:251675648;visibility:visible;mso-wrap-style:square;mso-width-percent:0;mso-wrap-distance-left:9pt;mso-wrap-distance-top:0;mso-wrap-distance-right:9pt;mso-wrap-distance-bottom:0;mso-position-horizontal:absolute;mso-position-horizontal-relative:text;mso-position-vertical:absolute;mso-position-vertical-relative:text;mso-width-percent:0;mso-width-relative:margin;v-text-anchor:middle" o:gfxdata="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" adj="7999" fillcolor="black [3200]" strokecolor="black [1600]" strokeweight="1pt"/>
+            </w:pict>
+          </mc:Fallback>
+        </mc:AlternateContent>
+      </w:r>
+    </w:p>
+    <w:p>
+      <w:r>
+        <w:rPr>
+          <w:noProof/>
+        </w:rPr>
+        <mc:AlternateContent>
+          <mc:Choice Requires="wps">
+            <w:drawing>
+              <wp:anchor distT="0" distB="0" distL="114300" distR="114300" simplePos="0" relativeHeight="251669504" behindDoc="0" locked="0" layoutInCell="1" allowOverlap="1" wp14:anchorId="2B0FE630" wp14:editId="684B5AB7">
+                <wp:simplePos x="0" y="0"/>
+                <wp:positionH relativeFrom="column">
+                  <wp:posOffset>1471930</wp:posOffset>
+                </wp:positionH>
+                <wp:positionV relativeFrom="paragraph">
+                  <wp:posOffset>0</wp:posOffset>
+                </wp:positionV>
+                <wp:extent cx="719455" cy="719455"/>
+                <wp:effectExtent l="0" t="0" r="23495" b="23495"/>
+                <wp:wrapTopAndBottom/>
+                <wp:docPr id="25" name="Rectangle 25"/>
+                <wp:cNvGraphicFramePr/>
+                <a:graphic xmlns:a="http://schemas.openxmlformats.org/drawingml/2006/main">
+                  <a:graphicData uri="http://schemas.microsoft.com/office/word/2010/wordprocessingShape">
+                    <wps:wsp>
+                      <wps:cNvSpPr/>
+                      <wps:spPr>
+                        <a:xfrm>
+                          <a:off x="0" y="0"/>
+                          <a:ext cx="719455" cy="719455"/>
+                        </a:xfrm>
+                        <a:prstGeom prst="rect">
+                          <a:avLst/>
+                        </a:prstGeom>
+                        <a:noFill/>
+                      </wps:spPr>
+                      <wps:style>
+                        <a:lnRef idx="2">
+                          <a:schemeClr val="dk1"/>
+                        </a:lnRef>
+                        <a:fillRef idx="1">
+                          <a:schemeClr val="lt1"/>
+                        </a:fillRef>
+                        <a:effectRef idx="0">
+                          <a:schemeClr val="dk1"/>
+                        </a:effectRef>
+                        <a:fontRef idx="minor">
+                          <a:schemeClr val="dk1"/>
+                        </a:fontRef>
+                      </wps:style>
+                      <wps:bodyPr rot="0" spcFirstLastPara="0" vertOverflow="overflow" horzOverflow="overflow" vert="horz" wrap="square" lIns="91440" tIns="45720" rIns="91440" bIns="45720" numCol="1" spcCol="0" rtlCol="0" fromWordArt="0" anchor="ctr" anchorCtr="0" forceAA="0" compatLnSpc="1">
+                        <a:prstTxWarp prst="textNoShape">
+                          <a:avLst/>
+                        </a:prstTxWarp>
+                        <a:noAutofit/>
+                      </wps:bodyPr>
+                    </wps:wsp>
+                  </a:graphicData>
+                </a:graphic>
+                <wp14:sizeRelH relativeFrom="page">
+                  <wp14:pctWidth>0</wp14:pctWidth>
+                </wp14:sizeRelH>
+                <wp14:sizeRelV relativeFrom="page">
+                  <wp14:pctHeight>0</wp14:pctHeight>
+                </wp14:sizeRelV>
+              </wp:anchor>
+            </w:drawing>
+          </mc:Choice>
+          <mc:Fallback>
+            <w:pict>
+              <v:rect w14:anchorId="0A52239E" id="Rectangle 25" o:spid="_x0000_s1026" style="position:absolute;margin-left:115.9pt;margin-top:0;width:56.65pt;height:56.65pt;z-index:251669504;visibility:visible;mso-wrap-style:square;mso-width-percent:0;mso-height-percent:0;mso-wrap-distance-left:9pt;mso-wrap-distance-top:0;mso-wrap-distance-right:9pt;mso-wrap-distance-bottom:0;mso-position-horizontal:absolute;mso-position-horizontal-relative:text;mso-position-vertical:absolute;mso-position-vertical-relative:text;mso-width-percent:0;mso-height-percent:0;mso-width-relative:page;mso-height-relative:page;v-text-anchor:middle" o:gfxdata="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" filled="f" strokecolor="black [3200]" strokeweight="1pt">
+                <w10:wrap type="topAndBottom"/>
+              </v:rect>
+            </w:pict>
+          </mc:Fallback>
+        </mc:AlternateContent>
+      </w:r>
+      <w:r>
+        <w:rPr>
+          <w:noProof/>
+        </w:rPr>
+        <mc:AlternateContent>
+          <mc:Choice Requires="wps">
+            <w:drawing>
+              <wp:anchor distT="0" distB="0" distL="114300" distR="114300" simplePos="0" relativeHeight="251682816" behindDoc="0" locked="0" layoutInCell="1" allowOverlap="1" wp14:anchorId="16DD6B36" wp14:editId="30702E2D">
+                <wp:simplePos x="0" y="0"/>
+                <wp:positionH relativeFrom="column">
+                  <wp:posOffset>635000</wp:posOffset>
+                </wp:positionH>
+                <wp:positionV relativeFrom="paragraph">
+                  <wp:posOffset>638810</wp:posOffset>
+                </wp:positionV>
+                <wp:extent cx="914400" cy="1356360"/>
+                <wp:effectExtent l="19050" t="19050" r="19050" b="15240"/>
+                <wp:wrapNone/>
+                <wp:docPr id="28" name="Rectangle 28"/>
+                <wp:cNvGraphicFramePr/>
+                <a:graphic xmlns:a="http://schemas.openxmlformats.org/drawingml/2006/main">
+                  <a:graphicData uri="http://schemas.microsoft.com/office/word/2010/wordprocessingShape">
+                    <wps:wsp>
+                      <wps:cNvSpPr/>
+                      <wps:spPr>
+                        <a:xfrm>
+                          <a:off x="0" y="0"/>
+                          <a:ext cx="914400" cy="1356360"/>
+                        </a:xfrm>
+                        <a:prstGeom prst="rect">
+                          <a:avLst/>
+                        </a:prstGeom>
+                        <a:noFill/>
+                        <a:ln w="38100"/>
+                      </wps:spPr>
+                      <wps:style>
+                        <a:lnRef idx="2">
+                          <a:schemeClr val="accent1"/>
+                        </a:lnRef>
+                        <a:fillRef idx="1">
+                          <a:schemeClr val="lt1"/>
+                        </a:fillRef>
+                        <a:effectRef idx="0">
+                          <a:schemeClr val="accent1"/>
+                        </a:effectRef>
+                        <a:fontRef idx="minor">
+                          <a:schemeClr val="dk1"/>
+                        </a:fontRef>
+                      </wps:style>
+                      <wps:bodyPr rot="0" spcFirstLastPara="0" vertOverflow="overflow" horzOverflow="overflow" vert="horz" wrap="square" lIns="91440" tIns="45720" rIns="91440" bIns="45720" numCol="1" spcCol="0" rtlCol="0" fromWordArt="0" anchor="ctr" anchorCtr="0" forceAA="0" compatLnSpc="1">
+                        <a:prstTxWarp prst="textNoShape">
+                          <a:avLst/>
+                        </a:prstTxWarp>
+                        <a:noAutofit/>
+                      </wps:bodyPr>
+                    </wps:wsp>
+                  </a:graphicData>
+                </a:graphic>
+              </wp:anchor>
+            </w:drawing>
+          </mc:Choice>
+          <mc:Fallback>
+            <w:pict>
+              <v:rect w14:anchorId="129A8827" id="Rectangle 28" o:spid="_x0000_s1026" style="position:absolute;margin-left:50pt;margin-top:50.3pt;width:1in;height:106.8pt;z-index:251682816;visibility:visible;mso-wrap-style:square;mso-wrap-distance-left:9pt;mso-wrap-distance-top:0;mso-wrap-distance-right:9pt;mso-wrap-distance-bottom:0;mso-position-horizontal:absolute;mso-position-horizontal-relative:text;mso-position-vertical:absolute;mso-position-vertical-relative:text;v-text-anchor:middle" o:gfxdata="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" filled="f" strokecolor="#4472c4 [3204]" strokeweight="3pt"/>
+            </w:pict>
+          </mc:Fallback>
+        </mc:AlternateContent>
+      </w:r>
+      <w:r>
+        <w:rPr>
+          <w:noProof/>
+        </w:rPr>
+        <mc:AlternateContent>
+          <mc:Choice Requires="wps">
+            <w:drawing>
+              <wp:anchor distT="0" distB="0" distL="114300" distR="114300" simplePos="0" relativeHeight="251668480" behindDoc="0" locked="0" layoutInCell="1" allowOverlap="1" wp14:anchorId="78D7463D" wp14:editId="1FB77D7E">
+                <wp:simplePos x="0" y="0"/>
+                <wp:positionH relativeFrom="margin">
+                  <wp:align>left</wp:align>
+                </wp:positionH>
+                <wp:positionV relativeFrom="paragraph">
+                  <wp:posOffset>0</wp:posOffset>
+                </wp:positionV>
+                <wp:extent cx="719455" cy="719455"/>
+                <wp:effectExtent l="0" t="0" r="23495" b="23495"/>
+                <wp:wrapTopAndBottom/>
+                <wp:docPr id="26" name="Rectangle 26"/>
+                <wp:cNvGraphicFramePr/>
+                <a:graphic xmlns:a="http://schemas.openxmlformats.org/drawingml/2006/main">
+                  <a:graphicData uri="http://schemas.microsoft.com/office/word/2010/wordprocessingShape">
+                    <wps:wsp>
+                      <wps:cNvSpPr/>
+                      <wps:spPr>
+                        <a:xfrm>
+                          <a:off x="0" y="0"/>
+                          <a:ext cx="719455" cy="719455"/>
+                        </a:xfrm>
+                        <a:prstGeom prst="rect">
+                          <a:avLst/>
+                        </a:prstGeom>
+                        <a:noFill/>
+                      </wps:spPr>
+                      <wps:style>
+                        <a:lnRef idx="2">
+                          <a:schemeClr val="dk1"/>
+                        </a:lnRef>
+                        <a:fillRef idx="1">
+                          <a:schemeClr val="lt1"/>
+                        </a:fillRef>
+                        <a:effectRef idx="0">
+                          <a:schemeClr val="dk1"/>
+                        </a:effectRef>
+                        <a:fontRef idx="minor">
+                          <a:schemeClr val="dk1"/>
+                        </a:fontRef>
+                      </wps:style>
+                      <wps:bodyPr rot="0" spcFirstLastPara="0" vertOverflow="overflow" horzOverflow="overflow" vert="horz" wrap="square" lIns="91440" tIns="45720" rIns="91440" bIns="45720" numCol="1" spcCol="0" rtlCol="0" fromWordArt="0" anchor="ctr" anchorCtr="0" forceAA="0" compatLnSpc="1">
+                        <a:prstTxWarp prst="textNoShape">
+                          <a:avLst/>
+                        </a:prstTxWarp>
+                        <a:noAutofit/>
+                      </wps:bodyPr>
+                    </wps:wsp>
+                  </a:graphicData>
+                </a:graphic>
+                <wp14:sizeRelH relativeFrom="page">
+                  <wp14:pctWidth>0</wp14:pctWidth>
+                </wp14:sizeRelH>
+                <wp14:sizeRelV relativeFrom="page">
+                  <wp14:pctHeight>0</wp14:pctHeight>
+                </wp14:sizeRelV>
+              </wp:anchor>
+            </w:drawing>
+          </mc:Choice>
+          <mc:Fallback>
+            <w:pict>
+              <v:rect w14:anchorId="758F1A17" id="Rectangle 26" o:spid="_x0000_s1026" style="position:absolute;margin-left:0;margin-top:0;width:56.65pt;height:56.65pt;z-index:251668480;visibility:visible;mso-wrap-style:square;mso-width-percent:0;mso-height-percent:0;mso-wrap-distance-left:9pt;mso-wrap-distance-top:0;mso-wrap-distance-right:9pt;mso-wrap-distance-bottom:0;mso-position-horizontal:left;mso-position-horizontal-relative:margin;mso-position-vertical:absolute;mso-position-vertical-relative:text;mso-width-percent:0;mso-height-percent:0;mso-width-relative:page;mso-height-relative:page;v-text-anchor:middle" o:gfxdata="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" filled="f" strokecolor="black [3200]" strokeweight="1pt">
+                <w10:wrap type="topAndBottom" anchorx="margin"/>
+              </v:rect>
+            </w:pict>
+          </mc:Fallback>
+        </mc:AlternateContent>
+      </w:r>
+    </w:p>
+    <w:p>
+      <w:r>
+        <w:rPr>
+          <w:noProof/>
+        </w:rPr>
+        <mc:AlternateContent>
+          <mc:Choice Requires="wps">
+            <w:drawing>
+              <wp:anchor distT="45720" distB="45720" distL="114300" distR="114300" simplePos="0" relativeHeight="251672576" behindDoc="0" locked="0" layoutInCell="1" allowOverlap="1" wp14:anchorId="56E7FA77" wp14:editId="1AD079F5">
+                <wp:simplePos x="0" y="0"/>
+                <wp:positionH relativeFrom="column">
+                  <wp:posOffset>636270</wp:posOffset>
+                </wp:positionH>
+                <wp:positionV relativeFrom="paragraph">
+                  <wp:posOffset>89535</wp:posOffset>
+                </wp:positionV>
+                <wp:extent cx="928370" cy="388620"/>
+                <wp:effectExtent l="0" t="0" r="0" b="0"/>
+                <wp:wrapSquare wrapText="bothSides"/>
+                <wp:docPr id="217" name="Text Box 2"/>
+                <wp:cNvGraphicFramePr>
+                  <a:graphicFrameLocks xmlns:a="http://schemas.openxmlformats.org/drawingml/2006/main"/>
+                </wp:cNvGraphicFramePr>
+                <a:graphic xmlns:a="http://schemas.openxmlformats.org/drawingml/2006/main">
+                  <a:graphicData uri="http://schemas.microsoft.com/office/word/2010/wordprocessingShape">
+                    <wps:wsp>
+                      <wps:cNvSpPr txBox="1">
+                        <a:spLocks noChangeArrowheads="1"/>
+                      </wps:cNvSpPr>
+                      <wps:spPr bwMode="auto">
+                        <a:xfrm>
+                          <a:off x="0" y="0"/>
+                          <a:ext cx="928370" cy="388620"/>
+                        </a:xfrm>
+                        <a:prstGeom prst="rect">
+                          <a:avLst/>
+                        </a:prstGeom>
+                        <a:noFill/>
+                        <a:ln w="9525">
+                          <a:noFill/>
+                          <a:miter lim="800000"/>
+                          <a:headEnd/>
+                          <a:tailEnd/>
+                        </a:ln>
+                      </wps:spPr>
+                      <wps:txbx>
+                        <w:txbxContent>
+                          <w:p>
+                            <w:pPr>
+                              <w:jc w:val="center"/>
+                              <w:rPr>
+                                <w:lang w:val="en-US"/>
+                              </w:rPr>
+                            </w:pPr>
+                            <w:r>
+                              <w:rPr>
+                                <w:lang w:val="en-US"/>
+                              </w:rPr>
+                              <w:t>Joueur</w:t>
+                            </w:r>
+                          </w:p>
+                        </w:txbxContent>
+                      </wps:txbx>
+                      <wps:bodyPr rot="0" vert="horz" wrap="square" lIns="91440" tIns="45720" rIns="91440" bIns="45720" anchor="t" anchorCtr="0">
+                        <a:noAutofit/>
+                      </wps:bodyPr>
+                    </wps:wsp>
+                  </a:graphicData>
+                </a:graphic>
+                <wp14:sizeRelH relativeFrom="margin">
+                  <wp14:pctWidth>0</wp14:pctWidth>
+                </wp14:sizeRelH>
+                <wp14:sizeRelV relativeFrom="margin">
+                  <wp14:pctHeight>0</wp14:pctHeight>
+                </wp14:sizeRelV>
+              </wp:anchor>
+            </w:drawing>
+          </mc:Choice>
+          <mc:Fallback>
+            <w:pict>
+              <v:shape w14:anchorId="56E7FA77" id="_x0000_s1029" type="#_x0000_t202" style="position:absolute;margin-left:50.1pt;margin-top:7.05pt;width:73.1pt;height:30.6pt;z-index:251672576;visibility:visible;mso-wrap-style:square;mso-width-percent:0;mso-height-percent:0;mso-wrap-distance-left:9pt;mso-wrap-distance-top:3.6pt;mso-wrap-distance-right:9pt;mso-wrap-distance-bottom:3.6pt;mso-position-horizontal:absolute;mso-position-horizontal-relative:text;mso-position-vertical:absolute;mso-position-vertical-relative:text;mso-width-percent:0;mso-height-percent:0;mso-width-relative:margin;mso-height-relative:margin;v-text-anchor:top" o:gfxdata="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" filled="f" stroked="f">
+                <v:textbox>
+                  <w:txbxContent>
+                    <w:p>
+                      <w:pPr>
+                        <w:jc w:val="center"/>
+                        <w:rPr>
+                          <w:lang w:val="en-US"/>
+                        </w:rPr>
+                      </w:pPr>
+                      <w:r>
+                        <w:rPr>
+                          <w:lang w:val="en-US"/>
+                        </w:rPr>
+                        <w:t>Joueur</w:t>
+                      </w:r>
+                    </w:p>
+                  </w:txbxContent>
+                </v:textbox>
+                <w10:wrap type="square"/>
+              </v:shape>
+            </w:pict>
+          </mc:Fallback>
+        </mc:AlternateContent>
+      </w:r>
+    </w:p>
+    <w:p>
+      <w:r>
+        <w:rPr>
+          <w:noProof/>
+        </w:rPr>
+        <mc:AlternateContent>
+          <mc:Choice Requires="wps">
+            <w:drawing>
+              <wp:anchor distT="0" distB="0" distL="114300" distR="114300" simplePos="0" relativeHeight="251666432" behindDoc="0" locked="0" layoutInCell="1" allowOverlap="1" wp14:anchorId="487A6E3E" wp14:editId="4BDC2115">
+                <wp:simplePos x="0" y="0"/>
+                <wp:positionH relativeFrom="column">
+                  <wp:posOffset>1465580</wp:posOffset>
+                </wp:positionH>
+                <wp:positionV relativeFrom="paragraph">
+                  <wp:posOffset>588645</wp:posOffset>
+                </wp:positionV>
+                <wp:extent cx="720000" cy="720000"/>
+                <wp:effectExtent l="0" t="0" r="23495" b="23495"/>
+                <wp:wrapTopAndBottom/>
+                <wp:docPr id="27" name="Rectangle 27"/>
+                <wp:cNvGraphicFramePr/>
+                <a:graphic xmlns:a="http://schemas.openxmlformats.org/drawingml/2006/main">
+                  <a:graphicData uri="http://schemas.microsoft.com/office/word/2010/wordprocessingShape">
+                    <wps:wsp>
+                      <wps:cNvSpPr/>
+                      <wps:spPr>
+                        <a:xfrm>
+                          <a:off x="0" y="0"/>
+                          <a:ext cx="720000" cy="720000"/>
+                        </a:xfrm>
+                        <a:prstGeom prst="rect">
+                          <a:avLst/>
+                        </a:prstGeom>
+                        <a:noFill/>
+                      </wps:spPr>
+                      <wps:style>
+                        <a:lnRef idx="2">
+                          <a:schemeClr val="dk1"/>
+                        </a:lnRef>
+                        <a:fillRef idx="1">
+                          <a:schemeClr val="lt1"/>
+                        </a:fillRef>
+                        <a:effectRef idx="0">
+                          <a:schemeClr val="dk1"/>
+                        </a:effectRef>
+                        <a:fontRef idx="minor">
+                          <a:schemeClr val="dk1"/>
+                        </a:fontRef>
+                      </wps:style>
+                      <wps:bodyPr rot="0" spcFirstLastPara="0" vertOverflow="overflow" horzOverflow="overflow" vert="horz" wrap="square" lIns="91440" tIns="45720" rIns="91440" bIns="45720" numCol="1" spcCol="0" rtlCol="0" fromWordArt="0" anchor="ctr" anchorCtr="0" forceAA="0" compatLnSpc="1">
+                        <a:prstTxWarp prst="textNoShape">
+                          <a:avLst/>
+                        </a:prstTxWarp>
+                        <a:noAutofit/>
+                      </wps:bodyPr>
+                    </wps:wsp>
+                  </a:graphicData>
+                </a:graphic>
+                <wp14:sizeRelH relativeFrom="margin">
+                  <wp14:pctWidth>0</wp14:pctWidth>
+                </wp14:sizeRelH>
+                <wp14:sizeRelV relativeFrom="margin">
+                  <wp14:pctHeight>0</wp14:pctHeight>
+                </wp14:sizeRelV>
+              </wp:anchor>
+            </w:drawing>
+          </mc:Choice>
+          <mc:Fallback>
+            <w:pict>
+              <v:rect w14:anchorId="3BB6466A" id="Rectangle 27" o:spid="_x0000_s1026" style="position:absolute;margin-left:115.4pt;margin-top:46.35pt;width:56.7pt;height:56.7pt;z-index:251666432;visibility:visible;mso-wrap-style:square;mso-width-percent:0;mso-height-percent:0;mso-wrap-distance-left:9pt;mso-wrap-distance-top:0;mso-wrap-distance-right:9pt;mso-wrap-distance-bottom:0;mso-position-horizontal:absolute;mso-position-horizontal-relative:text;mso-position-vertical:absolute;mso-position-vertical-relative:text;mso-width-percent:0;mso-height-percent:0;mso-width-relative:margin;mso-height-relative:margin;v-text-anchor:middle" o:gfxdata="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" filled="f" strokecolor="black [3200]" strokeweight="1pt">
+                <w10:wrap type="topAndBottom"/>
+              </v:rect>
+            </w:pict>
+          </mc:Fallback>
+        </mc:AlternateContent>
+      </w:r>
+    </w:p>
+    <w:p>
+      <w:r>
+        <w:rPr>
+          <w:noProof/>
+        </w:rPr>
+        <mc:AlternateContent>
+          <mc:Choice Requires="wps">
+            <w:drawing>
+              <wp:anchor distT="45720" distB="45720" distL="114300" distR="114300" simplePos="0" relativeHeight="251691008" behindDoc="0" locked="0" layoutInCell="1" allowOverlap="1" wp14:anchorId="44469104" wp14:editId="1589D6D6">
+                <wp:simplePos x="0" y="0"/>
+                <wp:positionH relativeFrom="column">
+                  <wp:posOffset>60960</wp:posOffset>
+                </wp:positionH>
+                <wp:positionV relativeFrom="paragraph">
+                  <wp:posOffset>494665</wp:posOffset>
+                </wp:positionV>
+                <wp:extent cx="577850" cy="304800"/>
+                <wp:effectExtent l="0" t="0" r="0" b="0"/>
+                <wp:wrapSquare wrapText="bothSides"/>
+                <wp:docPr id="37" name="Text Box 2"/>
+                <wp:cNvGraphicFramePr>
+                  <a:graphicFrameLocks xmlns:a="http://schemas.openxmlformats.org/drawingml/2006/main"/>
+                </wp:cNvGraphicFramePr>
+                <a:graphic xmlns:a="http://schemas.openxmlformats.org/drawingml/2006/main">
+                  <a:graphicData uri="http://schemas.microsoft.com/office/word/2010/wordprocessingShape">
+                    <wps:wsp>
+                      <wps:cNvSpPr txBox="1">
+                        <a:spLocks noChangeArrowheads="1"/>
+                      </wps:cNvSpPr>
+                      <wps:spPr bwMode="auto">
+                        <a:xfrm>
+                          <a:off x="0" y="0"/>
+                          <a:ext cx="577850" cy="304800"/>
+                        </a:xfrm>
+                        <a:prstGeom prst="rect">
+                          <a:avLst/>
+                        </a:prstGeom>
+                        <a:noFill/>
+                        <a:ln w="9525">
+                          <a:noFill/>
+                          <a:miter lim="800000"/>
+                          <a:headEnd/>
+                          <a:tailEnd/>
+                        </a:ln>
+                      </wps:spPr>
+                      <wps:txbx>
+                        <w:txbxContent>
+                          <w:p>
+                            <w:pPr>
+                              <w:jc w:val="center"/>
+                              <w:rPr>
+                                <w:lang w:val="en-US"/>
+                              </w:rPr>
+                            </w:pPr>
+                            <w:r>
+                              <w:rPr>
+                                <w:lang w:val="en-US"/>
+                              </w:rPr>
+                              <w:t>3</w:t>
+                            </w:r>
+                          </w:p>
+                        </w:txbxContent>
+                      </wps:txbx>
+                      <wps:bodyPr rot="0" vert="horz" wrap="square" lIns="91440" tIns="45720" rIns="91440" bIns="45720" anchor="t" anchorCtr="0">
+                        <a:noAutofit/>
+                      </wps:bodyPr>
+                    </wps:wsp>
+                  </a:graphicData>
+                </a:graphic>
+                <wp14:sizeRelH relativeFrom="margin">
+                  <wp14:pctWidth>0</wp14:pctWidth>
+                </wp14:sizeRelH>
+                <wp14:sizeRelV relativeFrom="margin">
+                  <wp14:pctHeight>0</wp14:pctHeight>
+                </wp14:sizeRelV>
+              </wp:anchor>
+            </w:drawing>
+          </mc:Choice>
+          <mc:Fallback>
+            <w:pict>
+              <v:shape w14:anchorId="44469104" id="_x0000_s1030" type="#_x0000_t202" style="position:absolute;margin-left:4.8pt;margin-top:38.95pt;width:45.5pt;height:24pt;z-index:251691008;visibility:visible;mso-wrap-style:square;mso-width-percent:0;mso-height-percent:0;mso-wrap-distance-left:9pt;mso-wrap-distance-top:3.6pt;mso-wrap-distance-right:9pt;mso-wrap-distance-bottom:3.6pt;mso-position-horizontal:absolute;mso-position-horizontal-relative:text;mso-position-vertical:absolute;mso-position-vertical-relative:text;mso-width-percent:0;mso-height-percent:0;mso-width-relative:margin;mso-height-relative:margin;v-text-anchor:top" o:gfxdata="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" filled="f" stroked="f">
+                <v:textbox>
+                  <w:txbxContent>
+                    <w:p>
+                      <w:pPr>
+                        <w:jc w:val="center"/>
+                        <w:rPr>
+                          <w:lang w:val="en-US"/>
+                        </w:rPr>
+                      </w:pPr>
+                      <w:r>
+                        <w:rPr>
+                          <w:lang w:val="en-US"/>
+                        </w:rPr>
+                        <w:t>3</w:t>
+                      </w:r>
+                    </w:p>
+                  </w:txbxContent>
+                </v:textbox>
+                <w10:wrap type="square"/>
+              </v:shape>
+            </w:pict>
+          </mc:Fallback>
+        </mc:AlternateContent>
+      </w:r>
+      <w:r>
+        <w:rPr>
+          <w:noProof/>
+        </w:rPr>
+        <mc:AlternateContent>
+          <mc:Choice Requires="wps">
+            <w:drawing>
+              <wp:anchor distT="45720" distB="45720" distL="114300" distR="114300" simplePos="0" relativeHeight="251693056" behindDoc="0" locked="0" layoutInCell="1" allowOverlap="1" wp14:anchorId="652E868C" wp14:editId="004AC086">
+                <wp:simplePos x="0" y="0"/>
+                <wp:positionH relativeFrom="column">
+                  <wp:posOffset>1529080</wp:posOffset>
+                </wp:positionH>
+                <wp:positionV relativeFrom="paragraph">
+                  <wp:posOffset>509905</wp:posOffset>
+                </wp:positionV>
+                <wp:extent cx="577850" cy="304800"/>
+                <wp:effectExtent l="0" t="0" r="0" b="0"/>
+                <wp:wrapSquare wrapText="bothSides"/>
+                <wp:docPr id="38" name="Text Box 2"/>
+                <wp:cNvGraphicFramePr>
+                  <a:graphicFrameLocks xmlns:a="http://schemas.openxmlformats.org/drawingml/2006/main"/>
+                </wp:cNvGraphicFramePr>
+                <a:graphic xmlns:a="http://schemas.openxmlformats.org/drawingml/2006/main">
+                  <a:graphicData uri="http://schemas.microsoft.com/office/word/2010/wordprocessingShape">
+                    <wps:wsp>
+                      <wps:cNvSpPr txBox="1">
+                        <a:spLocks noChangeArrowheads="1"/>
+                      </wps:cNvSpPr>
+                      <wps:spPr bwMode="auto">
+                        <a:xfrm>
+                          <a:off x="0" y="0"/>
+                          <a:ext cx="577850" cy="304800"/>
+                        </a:xfrm>
+                        <a:prstGeom prst="rect">
+                          <a:avLst/>
+                        </a:prstGeom>
+                        <a:noFill/>
+                        <a:ln w="9525">
+                          <a:noFill/>
+                          <a:miter lim="800000"/>
+                          <a:headEnd/>
+                          <a:tailEnd/>
+                        </a:ln>
+                      </wps:spPr>
+                      <wps:txbx>
+                        <w:txbxContent>
+                          <w:p>
+                            <w:pPr>
+                              <w:jc w:val="center"/>
+                              <w:rPr>
+                                <w:lang w:val="en-US"/>
+                              </w:rPr>
+                            </w:pPr>
+                            <w:r>
+                              <w:rPr>
+                                <w:lang w:val="en-US"/>
+                              </w:rPr>
+                              <w:t>4</w:t>
+                            </w:r>
+                          </w:p>
+                        </w:txbxContent>
+                      </wps:txbx>
+                      <wps:bodyPr rot="0" vert="horz" wrap="square" lIns="91440" tIns="45720" rIns="91440" bIns="45720" anchor="t" anchorCtr="0">
+                        <a:noAutofit/>
+                      </wps:bodyPr>
+                    </wps:wsp>
+                  </a:graphicData>
+                </a:graphic>
+                <wp14:sizeRelH relativeFrom="margin">
+                  <wp14:pctWidth>0</wp14:pctWidth>
+                </wp14:sizeRelH>
+                <wp14:sizeRelV relativeFrom="margin">
+                  <wp14:pctHeight>0</wp14:pctHeight>
+                </wp14:sizeRelV>
+              </wp:anchor>
+            </w:drawing>
+          </mc:Choice>
+          <mc:Fallback>
+            <w:pict>
+              <v:shape w14:anchorId="652E868C" id="_x0000_s1031" type="#_x0000_t202" style="position:absolute;margin-left:120.4pt;margin-top:40.15pt;width:45.5pt;height:24pt;z-index:251693056;visibility:visible;mso-wrap-style:square;mso-width-percent:0;mso-height-percent:0;mso-wrap-distance-left:9pt;mso-wrap-distance-top:3.6pt;mso-wrap-distance-right:9pt;mso-wrap-distance-bottom:3.6pt;mso-position-horizontal:absolute;mso-position-horizontal-relative:text;mso-position-vertical:absolute;mso-position-vertical-relative:text;mso-width-percent:0;mso-height-percent:0;mso-width-relative:margin;mso-height-relative:margin;v-text-anchor:top" o:gfxdata="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" filled="f" stroked="f">
+                <v:textbox>
+                  <w:txbxContent>
+                    <w:p>
+                      <w:pPr>
+                        <w:jc w:val="center"/>
+                        <w:rPr>
+                          <w:lang w:val="en-US"/>
+                        </w:rPr>
+                      </w:pPr>
+                      <w:r>
+                        <w:rPr>
+                          <w:lang w:val="en-US"/>
+                        </w:rPr>
+                        <w:t>4</w:t>
+                      </w:r>
+                    </w:p>
+                  </w:txbxContent>
+                </v:textbox>
+                <w10:wrap type="square"/>
+              </v:shape>
+            </w:pict>
+          </mc:Fallback>
+        </mc:AlternateContent>
+      </w:r>
+      <w:r>
+        <w:rPr>
+          <w:noProof/>
+        </w:rPr>
+        <mc:AlternateContent>
+          <mc:Choice Requires="wps">
+            <w:drawing>
+              <wp:anchor distT="0" distB="0" distL="114300" distR="114300" simplePos="0" relativeHeight="251679744" behindDoc="0" locked="0" layoutInCell="1" allowOverlap="1" wp14:anchorId="32F55FAE" wp14:editId="292D23C6">
+                <wp:simplePos x="0" y="0"/>
+                <wp:positionH relativeFrom="column">
+                  <wp:posOffset>-72571</wp:posOffset>
+                </wp:positionH>
+                <wp:positionV relativeFrom="paragraph">
+                  <wp:posOffset>202293</wp:posOffset>
+                </wp:positionV>
+                <wp:extent cx="127000" cy="120650"/>
+                <wp:effectExtent l="0" t="0" r="25400" b="12700"/>
+                <wp:wrapNone/>
+                <wp:docPr id="32" name="Cross 32"/>
+                <wp:cNvGraphicFramePr/>
+                <a:graphic xmlns:a="http://schemas.openxmlformats.org/drawingml/2006/main">
+                  <a:graphicData uri="http://schemas.microsoft.com/office/word/2010/wordprocessingShape">
+                    <wps:wsp>
+                      <wps:cNvSpPr/>
+                      <wps:spPr>
+                        <a:xfrm>
+                          <a:off x="0" y="0"/>
+                          <a:ext cx="127000" cy="120650"/>
+                        </a:xfrm>
+                        <a:prstGeom prst="plus">
+                          <a:avLst>
+                            <a:gd name="adj" fmla="val 37031"/>
+                          </a:avLst>
+                        </a:prstGeom>
+                      </wps:spPr>
+                      <wps:style>
+                        <a:lnRef idx="2">
+                          <a:schemeClr val="dk1">
+                            <a:shade val="50000"/>
+                          </a:schemeClr>
+                        </a:lnRef>
+                        <a:fillRef idx="1">
+                          <a:schemeClr val="dk1"/>
+                        </a:fillRef>
+                        <a:effectRef idx="0">
+                          <a:schemeClr val="dk1"/>
+                        </a:effectRef>
+                        <a:fontRef idx="minor">
+                          <a:schemeClr val="lt1"/>
+                        </a:fontRef>
+                      </wps:style>
+                      <wps:bodyPr rot="0" spcFirstLastPara="0" vertOverflow="overflow" horzOverflow="overflow" vert="horz" wrap="square" lIns="91440" tIns="45720" rIns="91440" bIns="45720" numCol="1" spcCol="0" rtlCol="0" fromWordArt="0" anchor="ctr" anchorCtr="0" forceAA="0" compatLnSpc="1">
+                        <a:prstTxWarp prst="textNoShape">
+                          <a:avLst/>
+                        </a:prstTxWarp>
+                        <a:noAutofit/>
+                      </wps:bodyPr>
+                    </wps:wsp>
+                  </a:graphicData>
+                </a:graphic>
+                <wp14:sizeRelH relativeFrom="margin">
+                  <wp14:pctWidth>0</wp14:pctWidth>
+                </wp14:sizeRelH>
+              </wp:anchor>
+            </w:drawing>
+          </mc:Choice>
+          <mc:Fallback>
+            <w:pict>
+              <v:shape w14:anchorId="12865246" id="Cross 32" o:spid="_x0000_s1026" type="#_x0000_t11" style="position:absolute;margin-left:-5.7pt;margin-top:15.95pt;width:10pt;height:9.5pt;z-index:251679744;visibility:visible;mso-wrap-style:square;mso-width-percent:0;mso-wrap-distance-left:9pt;mso-wrap-distance-top:0;mso-wrap-distance-right:9pt;mso-wrap-distance-bottom:0;mso-position-horizontal:absolute;mso-position-horizontal-relative:text;mso-position-vertical:absolute;mso-position-vertical-relative:text;mso-width-percent:0;mso-width-relative:margin;v-text-anchor:middle" o:gfxdata="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" adj="7999" fillcolor="black [3200]" strokecolor="black [1600]" strokeweight="1pt"/>
+            </w:pict>
+          </mc:Fallback>
+        </mc:AlternateContent>
+      </w:r>
+      <w:r>
+        <w:rPr>
+          <w:noProof/>
+        </w:rPr>
+        <mc:AlternateContent>
+          <mc:Choice Requires="wps">
+            <w:drawing>
+              <wp:anchor distT="0" distB="0" distL="114300" distR="114300" simplePos="0" relativeHeight="251681792" behindDoc="0" locked="0" layoutInCell="1" allowOverlap="1" wp14:anchorId="7368AD14" wp14:editId="46C52F01">
+                <wp:simplePos x="0" y="0"/>
+                <wp:positionH relativeFrom="column">
+                  <wp:posOffset>1404257</wp:posOffset>
+                </wp:positionH>
+                <wp:positionV relativeFrom="paragraph">
+                  <wp:posOffset>231594</wp:posOffset>
+                </wp:positionV>
+                <wp:extent cx="127000" cy="120650"/>
+                <wp:effectExtent l="0" t="0" r="25400" b="12700"/>
+                <wp:wrapNone/>
+                <wp:docPr id="33" name="Cross 33"/>
+                <wp:cNvGraphicFramePr/>
+                <a:graphic xmlns:a="http://schemas.openxmlformats.org/drawingml/2006/main">
+                  <a:graphicData uri="http://schemas.microsoft.com/office/word/2010/wordprocessingShape">
+                    <wps:wsp>
+                      <wps:cNvSpPr/>
+                      <wps:spPr>
+                        <a:xfrm>
+                          <a:off x="0" y="0"/>
+                          <a:ext cx="127000" cy="120650"/>
+                        </a:xfrm>
+                        <a:prstGeom prst="plus">
+                          <a:avLst>
+                            <a:gd name="adj" fmla="val 37031"/>
+                          </a:avLst>
+                        </a:prstGeom>
+                      </wps:spPr>
+                      <wps:style>
+                        <a:lnRef idx="2">
+                          <a:schemeClr val="dk1">
+                            <a:shade val="50000"/>
+                          </a:schemeClr>
+                        </a:lnRef>
+                        <a:fillRef idx="1">
+                          <a:schemeClr val="dk1"/>
+                        </a:fillRef>
+                        <a:effectRef idx="0">
+                          <a:schemeClr val="dk1"/>
+                        </a:effectRef>
+                        <a:fontRef idx="minor">
+                          <a:schemeClr val="lt1"/>
+                        </a:fontRef>
+                      </wps:style>
+                      <wps:bodyPr rot="0" spcFirstLastPara="0" vertOverflow="overflow" horzOverflow="overflow" vert="horz" wrap="square" lIns="91440" tIns="45720" rIns="91440" bIns="45720" numCol="1" spcCol="0" rtlCol="0" fromWordArt="0" anchor="ctr" anchorCtr="0" forceAA="0" compatLnSpc="1">
+                        <a:prstTxWarp prst="textNoShape">
+                          <a:avLst/>
+                        </a:prstTxWarp>
+                        <a:noAutofit/>
+                      </wps:bodyPr>
+                    </wps:wsp>
+                  </a:graphicData>
+                </a:graphic>
+                <wp14:sizeRelH relativeFrom="margin">
+                  <wp14:pctWidth>0</wp14:pctWidth>
+                </wp14:sizeRelH>
+              </wp:anchor>
+            </w:drawing>
+          </mc:Choice>
+          <mc:Fallback>
+            <w:pict>
+              <v:shape w14:anchorId="5FFA6FEA" id="Cross 33" o:spid="_x0000_s1026" type="#_x0000_t11" style="position:absolute;margin-left:110.55pt;margin-top:18.25pt;width:10pt;height:9.5pt;z-index:251681792;visibility:visible;mso-wrap-style:square;mso-width-percent:0;mso-wrap-distance-left:9pt;mso-wrap-distance-top:0;mso-wrap-distance-right:9pt;mso-wrap-distance-bottom:0;mso-position-horizontal:absolute;mso-position-horizontal-relative:text;mso-position-vertical:absolute;mso-position-vertical-relative:text;mso-width-percent:0;mso-width-relative:margin;v-text-anchor:middle" o:gfxdata="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" adj="7999" fillcolor="black [3200]" strokecolor="black [1600]" strokeweight="1pt"/>
+            </w:pict>
+          </mc:Fallback>
+        </mc:AlternateContent>
+      </w:r>
+      <w:r>
+        <w:rPr>
+          <w:noProof/>
+        </w:rPr>
+        <mc:AlternateContent>
+          <mc:Choice Requires="wps">
+            <w:drawing>
+              <wp:anchor distT="0" distB="0" distL="114300" distR="114300" simplePos="0" relativeHeight="251667456" behindDoc="0" locked="0" layoutInCell="1" allowOverlap="1" wp14:anchorId="25109810" wp14:editId="3323B63D">
+                <wp:simplePos x="0" y="0"/>
+                <wp:positionH relativeFrom="margin">
+                  <wp:align>left</wp:align>
+                </wp:positionH>
+                <wp:positionV relativeFrom="paragraph">
+                  <wp:posOffset>276860</wp:posOffset>
+                </wp:positionV>
+                <wp:extent cx="719455" cy="719455"/>
+                <wp:effectExtent l="0" t="0" r="23495" b="23495"/>
+                <wp:wrapTopAndBottom/>
+                <wp:docPr id="24" name="Rectangle 24"/>
+                <wp:cNvGraphicFramePr/>
+                <a:graphic xmlns:a="http://schemas.openxmlformats.org/drawingml/2006/main">
+                  <a:graphicData uri="http://schemas.microsoft.com/office/word/2010/wordprocessingShape">
+                    <wps:wsp>
+                      <wps:cNvSpPr/>
+                      <wps:spPr>
+                        <a:xfrm>
+                          <a:off x="0" y="0"/>
+                          <a:ext cx="719455" cy="719455"/>
+                        </a:xfrm>
+                        <a:prstGeom prst="rect">
+                          <a:avLst/>
+                        </a:prstGeom>
+                        <a:noFill/>
+                      </wps:spPr>
+                      <wps:style>
+                        <a:lnRef idx="2">
+                          <a:schemeClr val="dk1"/>
+                        </a:lnRef>
+                        <a:fillRef idx="1">
+                          <a:schemeClr val="lt1"/>
+                        </a:fillRef>
+                        <a:effectRef idx="0">
+                          <a:schemeClr val="dk1"/>
+                        </a:effectRef>
+                        <a:fontRef idx="minor">
+                          <a:schemeClr val="dk1"/>
+                        </a:fontRef>
+                      </wps:style>
+                      <wps:bodyPr rot="0" spcFirstLastPara="0" vertOverflow="overflow" horzOverflow="overflow" vert="horz" wrap="square" lIns="91440" tIns="45720" rIns="91440" bIns="45720" numCol="1" spcCol="0" rtlCol="0" fromWordArt="0" anchor="ctr" anchorCtr="0" forceAA="0" compatLnSpc="1">
+                        <a:prstTxWarp prst="textNoShape">
+                          <a:avLst/>
+                        </a:prstTxWarp>
+                        <a:noAutofit/>
+                      </wps:bodyPr>
+                    </wps:wsp>
+                  </a:graphicData>
+                </a:graphic>
+                <wp14:sizeRelH relativeFrom="page">
+                  <wp14:pctWidth>0</wp14:pctWidth>
+                </wp14:sizeRelH>
+                <wp14:sizeRelV relativeFrom="page">
+                  <wp14:pctHeight>0</wp14:pctHeight>
+                </wp14:sizeRelV>
+              </wp:anchor>
+            </w:drawing>
+          </mc:Choice>
+          <mc:Fallback>
+            <w:pict>
+              <v:rect w14:anchorId="1145DFCB" id="Rectangle 24" o:spid="_x0000_s1026" style="position:absolute;margin-left:0;margin-top:21.8pt;width:56.65pt;height:56.65pt;z-index:251667456;visibility:visible;mso-wrap-style:square;mso-width-percent:0;mso-height-percent:0;mso-wrap-distance-left:9pt;mso-wrap-distance-top:0;mso-wrap-distance-right:9pt;mso-wrap-distance-bottom:0;mso-position-horizontal:left;mso-position-horizontal-relative:margin;mso-position-vertical:absolute;mso-position-vertical-relative:text;mso-width-percent:0;mso-height-percent:0;mso-width-relative:page;mso-height-relative:page;v-text-anchor:middle" o:gfxdata="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" filled="f" strokecolor="black [3200]" strokeweight="1pt">
+                <w10:wrap type="topAndBottom" anchorx="margin"/>
+              </v:rect>
+            </w:pict>
+          </mc:Fallback>
+        </mc:AlternateContent>
+      </w:r>
+    </w:p>
+    <w:p>
+      <w:pPr>
+        <w:pStyle w:val="Heading2"/>
+      </w:pPr>
+      <w:bookmarkStart w:id="17" w:name="_Toc83827624"/>
+    </w:p>
+    <w:p>
+      <w:r>
+        <w:t xml:space="preserve">Les carres noires représentent la zone de collision des objets interactifs et </w:t>
+      </w:r>
+      <w:r>
+        <w:t>le carré noir</w:t>
+      </w:r>
+      <w:r>
+        <w:t xml:space="preserve"> celui du joueur. </w:t>
+      </w:r>
+      <w:r>
+        <w:t>Les croix noires</w:t>
+      </w:r>
+      <w:r>
+        <w:t xml:space="preserve"> sont l’endroits </w:t>
+      </w:r>
+      <w:r>
+        <w:t>où</w:t>
+      </w:r>
+      <w:r>
+        <w:t xml:space="preserve"> les coordonné x et y sont définis. Ces carre sont juste en collision avec le joueur (le </w:t>
+      </w:r>
+      <w:r>
+        <w:t>schéma</w:t>
+      </w:r>
+      <w:r>
+        <w:t xml:space="preserve"> est </w:t>
+      </w:r>
+      <w:r>
+        <w:t>exagérer</w:t>
+      </w:r>
+      <w:r>
+        <w:t>) et ils représentent chacun une des consignes du if()</w:t>
+      </w:r>
+      <w:r>
+        <w:t xml:space="preserve">. Donc pour qu’un objet soit en collision avec le joueur le carre doit être dans une position entre ces quatre carres noires. L’instruction if contrôle cela grâce a quatre conditions. </w:t>
+      </w:r>
+    </w:p>
+    <w:p>
+      <w:pPr>
+        <w:pStyle w:val="ListParagraph"/>
+        <w:numPr>
+          <w:ilvl w:val="0"/>
+          <w:numId w:val="3"/>
+        </w:numPr>
+        <w:spacing w:line="480" w:lineRule="auto"/>
+      </w:pPr>
+      <w:r>
+        <w:rPr>
+          <w:noProof/>
+        </w:rPr>
+        <w:drawing>
+          <wp:inline distT="0" distB="0" distL="0" distR="0" wp14:anchorId="289F9947" wp14:editId="0DC80AC5">
+            <wp:extent cx="4732020" cy="190500"/>
+            <wp:effectExtent l="0" t="0" r="0" b="0"/>
+            <wp:docPr id="39" name="Picture 39"/>
+            <wp:cNvGraphicFramePr>
+              <a:graphicFrameLocks xmlns:a="http://schemas.openxmlformats.org/drawingml/2006/main" noChangeAspect="1"/>
+            </wp:cNvGraphicFramePr>
+            <a:graphic xmlns:a="http://schemas.openxmlformats.org/drawingml/2006/main">
+              <a:graphicData uri="http://schemas.openxmlformats.org/drawingml/2006/picture">
+                <pic:pic xmlns:pic="http://schemas.openxmlformats.org/drawingml/2006/picture">
+                  <pic:nvPicPr>
+                    <pic:cNvPr id="0" name="Picture 3"/>
+                    <pic:cNvPicPr>
+                      <a:picLocks noChangeAspect="1" noChangeArrowheads="1"/>
+                    </pic:cNvPicPr>
+                  </pic:nvPicPr>
+                  <pic:blipFill>
+                    <a:blip r:embed="rId23">
+                      <a:extLst>
+                        <a:ext uri="{28A0092B-C50C-407E-A947-70E740481C1C}">
+                          <a14:useLocalDpi xmlns:a14="http://schemas.microsoft.com/office/drawing/2010/main" val="0"/>
+                        </a:ext>
+                      </a:extLst>
+                    </a:blip>
+                    <a:srcRect/>
+                    <a:stretch>
+                      <a:fillRect/>
+                    </a:stretch>
+                  </pic:blipFill>
+                  <pic:spPr bwMode="auto">
+                    <a:xfrm>
+                      <a:off x="0" y="0"/>
+                      <a:ext cx="4732020" cy="190500"/>
+                    </a:xfrm>
+                    <a:prstGeom prst="rect">
+                      <a:avLst/>
+                    </a:prstGeom>
+                    <a:noFill/>
+                    <a:ln>
+                      <a:noFill/>
+                    </a:ln>
+                  </pic:spPr>
+                </pic:pic>
+              </a:graphicData>
+            </a:graphic>
+          </wp:inline>
+        </w:drawing>
+      </w:r>
+    </w:p>
+    <w:p>
+      <w:pPr>
+        <w:pStyle w:val="ListParagraph"/>
+        <w:numPr>
+          <w:ilvl w:val="0"/>
+          <w:numId w:val="3"/>
+        </w:numPr>
+        <w:spacing w:line="480" w:lineRule="auto"/>
+      </w:pPr>
+      <w:r>
+        <w:rPr>
+          <w:noProof/>
+        </w:rPr>
+        <w:drawing>
+          <wp:inline distT="0" distB="0" distL="0" distR="0" wp14:anchorId="4E51D01A" wp14:editId="33A9598D">
+            <wp:extent cx="2476500" cy="182880"/>
+            <wp:effectExtent l="0" t="0" r="0" b="7620"/>
+            <wp:docPr id="40" name="Picture 40"/>
+            <wp:cNvGraphicFramePr>
+              <a:graphicFrameLocks xmlns:a="http://schemas.openxmlformats.org/drawingml/2006/main" noChangeAspect="1"/>
+            </wp:cNvGraphicFramePr>
+            <a:graphic xmlns:a="http://schemas.openxmlformats.org/drawingml/2006/main">
+              <a:graphicData uri="http://schemas.openxmlformats.org/drawingml/2006/picture">
+                <pic:pic xmlns:pic="http://schemas.openxmlformats.org/drawingml/2006/picture">
+                  <pic:nvPicPr>
+                    <pic:cNvPr id="0" name="Picture 5"/>
+                    <pic:cNvPicPr>
+                      <a:picLocks noChangeAspect="1" noChangeArrowheads="1"/>
+                    </pic:cNvPicPr>
+                  </pic:nvPicPr>
+                  <pic:blipFill>
+                    <a:blip r:embed="rId24">
+                      <a:extLst>
+                        <a:ext uri="{28A0092B-C50C-407E-A947-70E740481C1C}">
+                          <a14:useLocalDpi xmlns:a14="http://schemas.microsoft.com/office/drawing/2010/main" val="0"/>
+                        </a:ext>
+                      </a:extLst>
+                    </a:blip>
+                    <a:srcRect/>
+                    <a:stretch>
+                      <a:fillRect/>
+                    </a:stretch>
+                  </pic:blipFill>
+                  <pic:spPr bwMode="auto">
+                    <a:xfrm>
+                      <a:off x="0" y="0"/>
+                      <a:ext cx="2476500" cy="182880"/>
+                    </a:xfrm>
+                    <a:prstGeom prst="rect">
+                      <a:avLst/>
+                    </a:prstGeom>
+                    <a:noFill/>
+                    <a:ln>
+                      <a:noFill/>
+                    </a:ln>
+                  </pic:spPr>
+                </pic:pic>
+              </a:graphicData>
+            </a:graphic>
+          </wp:inline>
+        </w:drawing>
+      </w:r>
+    </w:p>
+    <w:p>
+      <w:pPr>
+        <w:pStyle w:val="ListParagraph"/>
+        <w:numPr>
+          <w:ilvl w:val="0"/>
+          <w:numId w:val="3"/>
+        </w:numPr>
+        <w:spacing w:line="480" w:lineRule="auto"/>
+      </w:pPr>
+      <w:r>
+        <w:rPr>
+          <w:noProof/>
+        </w:rPr>
+        <w:drawing>
+          <wp:inline distT="0" distB="0" distL="0" distR="0" wp14:anchorId="02DD437A" wp14:editId="7D725D35">
+            <wp:extent cx="4038600" cy="213360"/>
+            <wp:effectExtent l="0" t="0" r="0" b="0"/>
+            <wp:docPr id="41" name="Picture 41"/>
+            <wp:cNvGraphicFramePr>
+              <a:graphicFrameLocks xmlns:a="http://schemas.openxmlformats.org/drawingml/2006/main" noChangeAspect="1"/>
+            </wp:cNvGraphicFramePr>
+            <a:graphic xmlns:a="http://schemas.openxmlformats.org/drawingml/2006/main">
+              <a:graphicData uri="http://schemas.openxmlformats.org/drawingml/2006/picture">
+                <pic:pic xmlns:pic="http://schemas.openxmlformats.org/drawingml/2006/picture">
+                  <pic:nvPicPr>
+                    <pic:cNvPr id="0" name="Picture 7"/>
+                    <pic:cNvPicPr>
+                      <a:picLocks noChangeAspect="1" noChangeArrowheads="1"/>
+                    </pic:cNvPicPr>
+                  </pic:nvPicPr>
+                  <pic:blipFill>
+                    <a:blip r:embed="rId25">
+                      <a:extLst>
+                        <a:ext uri="{28A0092B-C50C-407E-A947-70E740481C1C}">
+                          <a14:useLocalDpi xmlns:a14="http://schemas.microsoft.com/office/drawing/2010/main" val="0"/>
+                        </a:ext>
+                      </a:extLst>
+                    </a:blip>
+                    <a:srcRect/>
+                    <a:stretch>
+                      <a:fillRect/>
+                    </a:stretch>
+                  </pic:blipFill>
+                  <pic:spPr bwMode="auto">
+                    <a:xfrm>
+                      <a:off x="0" y="0"/>
+                      <a:ext cx="4038600" cy="213360"/>
+                    </a:xfrm>
+                    <a:prstGeom prst="rect">
+                      <a:avLst/>
+                    </a:prstGeom>
+                    <a:noFill/>
+                    <a:ln>
+                      <a:noFill/>
+                    </a:ln>
+                  </pic:spPr>
+                </pic:pic>
+              </a:graphicData>
+            </a:graphic>
+          </wp:inline>
+        </w:drawing>
+      </w:r>
+    </w:p>
+    <w:p>
+      <w:pPr>
+        <w:pStyle w:val="ListParagraph"/>
+        <w:numPr>
+          <w:ilvl w:val="0"/>
+          <w:numId w:val="3"/>
+        </w:numPr>
+        <w:spacing w:line="480" w:lineRule="auto"/>
+      </w:pPr>
+      <w:r>
+        <w:rPr>
+          <w:noProof/>
+        </w:rPr>
+        <w:drawing>
+          <wp:inline distT="0" distB="0" distL="0" distR="0" wp14:anchorId="276EBBCF" wp14:editId="5E27C0D9">
+            <wp:extent cx="2393674" cy="190500"/>
+            <wp:effectExtent l="0" t="0" r="6985" b="0"/>
+            <wp:docPr id="42" name="Picture 42"/>
+            <wp:cNvGraphicFramePr>
+              <a:graphicFrameLocks xmlns:a="http://schemas.openxmlformats.org/drawingml/2006/main" noChangeAspect="1"/>
+            </wp:cNvGraphicFramePr>
+            <a:graphic xmlns:a="http://schemas.openxmlformats.org/drawingml/2006/main">
+              <a:graphicData uri="http://schemas.openxmlformats.org/drawingml/2006/picture">
+                <pic:pic xmlns:pic="http://schemas.openxmlformats.org/drawingml/2006/picture">
+                  <pic:nvPicPr>
+                    <pic:cNvPr id="0" name="Picture 9"/>
+                    <pic:cNvPicPr>
+                      <a:picLocks noChangeAspect="1" noChangeArrowheads="1"/>
+                    </pic:cNvPicPr>
+                  </pic:nvPicPr>
+                  <pic:blipFill>
+                    <a:blip r:embed="rId26">
+                      <a:extLst>
+                        <a:ext uri="{28A0092B-C50C-407E-A947-70E740481C1C}">
+                          <a14:useLocalDpi xmlns:a14="http://schemas.microsoft.com/office/drawing/2010/main" val="0"/>
+                        </a:ext>
+                      </a:extLst>
+                    </a:blip>
+                    <a:srcRect/>
+                    <a:stretch>
+                      <a:fillRect/>
+                    </a:stretch>
+                  </pic:blipFill>
+                  <pic:spPr bwMode="auto">
+                    <a:xfrm>
+                      <a:off x="0" y="0"/>
+                      <a:ext cx="2397856" cy="190833"/>
+                    </a:xfrm>
+                    <a:prstGeom prst="rect">
+                      <a:avLst/>
+                    </a:prstGeom>
+                    <a:noFill/>
+                    <a:ln>
+                      <a:noFill/>
+                    </a:ln>
+                  </pic:spPr>
+                </pic:pic>
+              </a:graphicData>
+            </a:graphic>
+          </wp:inline>
+        </w:drawing>
+      </w:r>
+    </w:p>
+    <w:p>
+      <w:pPr>
+        <w:spacing w:line="240" w:lineRule="auto"/>
+      </w:pPr>
+      <w:r>
+        <w:t xml:space="preserve">Le x et le y sont les coordonne des objets interactifs et tout les variables avec </w:t>
+      </w:r>
+      <w:r>
+        <w:rPr>
+          <w:i/>
+          <w:iCs/>
+        </w:rPr>
+        <w:t>this</w:t>
+      </w:r>
+      <w:r>
+        <w:t xml:space="preserve"> définissent le joueur. Chaque conditions est associé au carré avec le même numero. </w:t>
+      </w:r>
+      <w:r>
+        <w:t xml:space="preserve">Le signe &lt; signifie que chiffre est plus petit qu’un autre </w:t>
+      </w:r>
+      <w:r>
+        <w:t xml:space="preserve">( numbre &lt; autre nombre) </w:t>
+      </w:r>
+      <w:r>
+        <w:t xml:space="preserve"> et &gt; qu’un chiffre est plus grand qu’un autre </w:t>
+      </w:r>
+      <w:r>
+        <w:t>(autre nombre</w:t>
+      </w:r>
+      <w:r>
+        <w:t xml:space="preserve"> &gt; nombre</w:t>
+      </w:r>
+      <w:r>
+        <w:t xml:space="preserve">)  </w:t>
+      </w:r>
+      <w:r>
+        <w:t xml:space="preserve">si c’est le cas le code dans l’instructions if est lu. </w:t>
+      </w:r>
+    </w:p>
+    <w:p>
+      <w:pPr>
+        <w:pStyle w:val="Heading2"/>
+      </w:pPr>
+    </w:p>
+    <w:p>
+      <w:pPr>
+        <w:pStyle w:val="Heading2"/>
+      </w:pPr>
+    </w:p>
+    <w:p>
+      <w:pPr>
+        <w:pStyle w:val="Heading2"/>
+      </w:pPr>
+    </w:p>
+    <w:p>
+      <w:pPr>
+        <w:pStyle w:val="Heading2"/>
+      </w:pPr>
+    </w:p>
+    <w:p>
+      <w:pPr>
+        <w:pStyle w:val="Heading2"/>
+      </w:pPr>
+      <w:r>
+        <w:t>Méthode de l’objet</w:t>
+      </w:r>
+      <w:bookmarkEnd w:id="17"/>
+    </w:p>
+    <w:p>
+      <w:pPr>
+        <w:pStyle w:val="Heading2"/>
+      </w:pPr>
+      <w:bookmarkStart w:id="18" w:name="_Toc83827625"/>
+      <w:r>
+        <w:t>L</w:t>
+      </w:r>
+      <w:bookmarkEnd w:id="18"/>
+      <w:r>
+        <w:t>e saisi du joueur</w:t>
+      </w:r>
+    </w:p>
+    <w:p>
+      <w:r>
+        <w:t xml:space="preserve">On saisi les frappes de touches et le mouvement de la souris grâce un simple code. </w:t>
+      </w:r>
+    </w:p>
+    <w:p>
+      <w:r>
+        <w:rPr>
+          <w:noProof/>
+        </w:rPr>
+        <w:drawing>
+          <wp:inline distT="0" distB="0" distL="0" distR="0" wp14:anchorId="248F90D0" wp14:editId="0D3E2B8D">
+            <wp:extent cx="3710940" cy="495300"/>
+            <wp:effectExtent l="0" t="0" r="3810" b="0"/>
+            <wp:docPr id="43" name="Picture 43" descr="Graphical user interface, text&#10;&#10;Description automatically generated"/>
+            <wp:cNvGraphicFramePr>
+              <a:graphicFrameLocks xmlns:a="http://schemas.openxmlformats.org/drawingml/2006/main" noChangeAspect="1"/>
+            </wp:cNvGraphicFramePr>
+            <a:graphic xmlns:a="http://schemas.openxmlformats.org/drawingml/2006/main">
+              <a:graphicData uri="http://schemas.openxmlformats.org/drawingml/2006/picture">
+                <pic:pic xmlns:pic="http://schemas.openxmlformats.org/drawingml/2006/picture">
+                  <pic:nvPicPr>
+                    <pic:cNvPr id="43" name="Picture 43" descr="Graphical user interface, text&#10;&#10;Description automatically generated"/>
+                    <pic:cNvPicPr>
+                      <a:picLocks noChangeAspect="1" noChangeArrowheads="1"/>
+                    </pic:cNvPicPr>
+                  </pic:nvPicPr>
+                  <pic:blipFill rotWithShape="1">
+                    <a:blip r:embed="rId27">
+                      <a:extLst>
+                        <a:ext uri="{28A0092B-C50C-407E-A947-70E740481C1C}">
+                          <a14:useLocalDpi xmlns:a14="http://schemas.microsoft.com/office/drawing/2010/main" val="0"/>
+                        </a:ext>
+                      </a:extLst>
+                    </a:blip>
+                    <a:srcRect l="2012" b="12162"/>
+                    <a:stretch/>
+                  </pic:blipFill>
+                  <pic:spPr bwMode="auto">
+                    <a:xfrm>
+                      <a:off x="0" y="0"/>
+                      <a:ext cx="3710940" cy="495300"/>
+                    </a:xfrm>
+                    <a:prstGeom prst="rect">
+                      <a:avLst/>
+                    </a:prstGeom>
+                    <a:noFill/>
+                    <a:ln>
+                      <a:noFill/>
+                    </a:ln>
+                    <a:extLst>
+                      <a:ext uri="{53640926-AAD7-44D8-BBD7-CCE9431645EC}">
+                        <a14:shadowObscured xmlns:a14="http://schemas.microsoft.com/office/drawing/2010/main"/>
+                      </a:ext>
+                    </a:extLst>
+                  </pic:spPr>
+                </pic:pic>
+              </a:graphicData>
+            </a:graphic>
+          </wp:inline>
+        </w:drawing>
+      </w:r>
+    </w:p>
+    <w:p>
+      <w:r>
+        <w:t xml:space="preserve">Ce code ajoutera </w:t>
+      </w:r>
+      <w:r>
+        <w:t xml:space="preserve">un gestionnaire d’événements au canevas. Dans ce cas l’événements est l’appui sur une touche. </w:t>
+      </w:r>
+      <w:r>
+        <w:rPr>
+          <w:lang w:val="en-US"/>
+        </w:rPr>
+        <w:t>On peut changer « keydown » a « keyup », « click », « mousemove », « mousedown »</w:t>
+      </w:r>
+      <w:r>
+        <w:rPr>
+          <w:lang w:val="en-US"/>
+        </w:rPr>
+        <w:t xml:space="preserve"> ou </w:t>
+      </w:r>
+      <w:r>
+        <w:rPr>
+          <w:lang w:val="en-US"/>
+        </w:rPr>
+        <w:t>« m</w:t>
+      </w:r>
+      <w:r>
+        <w:rPr>
+          <w:lang w:val="en-US"/>
+        </w:rPr>
+        <w:t xml:space="preserve">ouseup </w:t>
+      </w:r>
+      <w:r>
+        <w:rPr>
+          <w:lang w:val="en-US"/>
+        </w:rPr>
+        <w:t>»</w:t>
+      </w:r>
+      <w:r>
+        <w:rPr>
+          <w:lang w:val="en-US"/>
+        </w:rPr>
+        <w:t xml:space="preserve">. </w:t>
+      </w:r>
+      <w:r>
+        <w:t>Il y encore plus d’événements possible mais ce</w:t>
+      </w:r>
+      <w:r>
+        <w:t>ux-ci</w:t>
+      </w:r>
+      <w:r>
+        <w:t xml:space="preserve"> </w:t>
+      </w:r>
+      <w:r>
+        <w:t xml:space="preserve">sont </w:t>
+      </w:r>
+      <w:r>
+        <w:t>c</w:t>
+      </w:r>
+      <w:r>
+        <w:t>eux qui sont utiliser dans mon jeu. On utilisant keydown ou keyup on peut récupérer le nombre de la touche qui est appuier ou relâcher. Ensuite on utilise un switch case pour définir la conséquence dépendant de la touche concerné.</w:t>
+      </w:r>
+    </w:p>
+    <w:p>
+      <w:r>
+        <w:rPr>
+          <w:noProof/>
+        </w:rPr>
+        <w:drawing>
+          <wp:inline distT="0" distB="0" distL="0" distR="0" wp14:anchorId="74D9A5A8" wp14:editId="6C30A135">
+            <wp:extent cx="2613660" cy="1859280"/>
+            <wp:effectExtent l="0" t="0" r="0" b="7620"/>
+            <wp:docPr id="44" name="Picture 44" descr="Text&#10;&#10;Description automatically generated"/>
+            <wp:cNvGraphicFramePr>
+              <a:graphicFrameLocks xmlns:a="http://schemas.openxmlformats.org/drawingml/2006/main" noChangeAspect="1"/>
+            </wp:cNvGraphicFramePr>
+            <a:graphic xmlns:a="http://schemas.openxmlformats.org/drawingml/2006/main">
+              <a:graphicData uri="http://schemas.openxmlformats.org/drawingml/2006/picture">
+                <pic:pic xmlns:pic="http://schemas.openxmlformats.org/drawingml/2006/picture">
+                  <pic:nvPicPr>
+                    <pic:cNvPr id="44" name="Picture 44" descr="Text&#10;&#10;Description automatically generated"/>
+                    <pic:cNvPicPr>
+                      <a:picLocks noChangeAspect="1" noChangeArrowheads="1"/>
+                    </pic:cNvPicPr>
+                  </pic:nvPicPr>
+                  <pic:blipFill>
+                    <a:blip r:embed="rId28">
+                      <a:extLst>
+                        <a:ext uri="{28A0092B-C50C-407E-A947-70E740481C1C}">
+                          <a14:useLocalDpi xmlns:a14="http://schemas.microsoft.com/office/drawing/2010/main" val="0"/>
+                        </a:ext>
+                      </a:extLst>
+                    </a:blip>
+                    <a:srcRect/>
+                    <a:stretch>
+                      <a:fillRect/>
+                    </a:stretch>
+                  </pic:blipFill>
+                  <pic:spPr bwMode="auto">
+                    <a:xfrm>
+                      <a:off x="0" y="0"/>
+                      <a:ext cx="2613660" cy="1859280"/>
+                    </a:xfrm>
+                    <a:prstGeom prst="rect">
+                      <a:avLst/>
+                    </a:prstGeom>
+                    <a:noFill/>
+                    <a:ln>
+                      <a:noFill/>
+                    </a:ln>
+                  </pic:spPr>
+                </pic:pic>
+              </a:graphicData>
+            </a:graphic>
+          </wp:inline>
+        </w:drawing>
+      </w:r>
+    </w:p>
+    <w:p>
+      <w:r>
+        <w:t>On récupère la touche grâce à « event.keyCode » puis la bonne fonction est appeler en fonction de la touche concerné</w:t>
+      </w:r>
+      <w:r>
+        <w:t>.</w:t>
+      </w:r>
+    </w:p>
+    <w:p/>
+    <w:p>
+      <w:pPr>
+        <w:pStyle w:val="Heading2"/>
+      </w:pPr>
+      <w:bookmarkStart w:id="19" w:name="_Toc83827626"/>
+      <w:r>
+        <w:t>Déplacement du joueur</w:t>
+      </w:r>
+      <w:bookmarkEnd w:id="19"/>
+    </w:p>
+    <w:p>
+      <w:r>
+        <w:t xml:space="preserve">Le déplacement du joueur se fait en deux parties, la première est quand le joueur est aux extrémités a droite ou a gauches et la deuxième est quand le joueur est entre ces deux extrémités. Quand le joueur se déplace dans les extrémités ce sont les coordonnés du personnage qui change et la map </w:t>
+      </w:r>
+      <w:r>
+        <w:t>reste</w:t>
+      </w:r>
+      <w:r>
+        <w:t xml:space="preserve"> </w:t>
+      </w:r>
+      <w:r>
+        <w:t>statique, mais quand le joueur se déplace entre ces deux bornes ce sont la map et les objets qui changent de coordonne. Cela donne l’impression que le joueur se déplace alors qu’il reste statique sur l’écran. Cela donne la possibilité de crée des niveaux plus longs avec un meilleure visuel.</w:t>
+      </w:r>
+    </w:p>
+    <w:p>
+      <w:r>
+        <w:rPr>
+          <w:noProof/>
+        </w:rPr>
+        <w:lastRenderedPageBreak/>
         <w:drawing>
           <wp:inline distT="0" distB="0" distL="0" distR="0" wp14:anchorId="4AF913D5" wp14:editId="3929B0C8">
             <wp:extent cx="5731510" cy="1739265"/>
@@ -5530,7 +6806,7 @@
                     </pic:cNvPicPr>
                   </pic:nvPicPr>
                   <pic:blipFill>
-                    <a:blip r:embed="rId28">
+                    <a:blip r:embed="rId29">
                       <a:extLst>
                         <a:ext uri="{28A0092B-C50C-407E-A947-70E740481C1C}">
                           <a14:useLocalDpi xmlns:a14="http://schemas.microsoft.com/office/drawing/2010/main" val="0"/>
@@ -5594,188 +6870,830 @@
         <w:t xml:space="preserve"> gauche. </w:t>
       </w:r>
     </w:p>
+    <w:p>
+      <w:pPr>
+        <w:pStyle w:val="Heading2"/>
+      </w:pPr>
+      <w:bookmarkStart w:id="20" w:name="_Toc83827610"/>
+      <w:r>
+        <w:t>Github</w:t>
+      </w:r>
+      <w:bookmarkEnd w:id="20"/>
+    </w:p>
+    <w:p>
+      <w:r>
+        <w:t xml:space="preserve">Github est un service de gestion de versions basé sur le web pour les développeurs. J’ai utilisé ce site pour pouvoir accéder à mon code partout et publier mon jeu sur un server ce qui a permis de régler un souci de contrainte HTML. </w:t>
+      </w:r>
+    </w:p>
+    <w:p/>
+    <w:p>
+      <w:pPr>
+        <w:pStyle w:val="Heading2"/>
+      </w:pPr>
+      <w:bookmarkStart w:id="21" w:name="_Toc83827609"/>
+      <w:r>
+        <w:t>Difficulté engendrée pendant la réalisation de mon jeu</w:t>
+      </w:r>
+      <w:bookmarkEnd w:id="21"/>
+    </w:p>
+    <w:p/>
+    <w:p>
+      <w:r>
+        <w:t xml:space="preserve">Comme tout programmeur j’ai rencontré des difficultés au fil que je programmais mon jeu. Le premier problème que j’ai rencontrer est celui d’un problème de politique CORS(Cross-Origin Reference Sharing). </w:t>
+      </w:r>
+      <w:r>
+        <w:rPr>
+          <w:noProof/>
+        </w:rPr>
+        <w:drawing>
+          <wp:inline distT="0" distB="0" distL="0" distR="0" wp14:anchorId="108D56AB" wp14:editId="1942871C">
+            <wp:extent cx="5655310" cy="593725"/>
+            <wp:effectExtent l="0" t="0" r="2540" b="0"/>
+            <wp:docPr id="16" name="Picture 16"/>
+            <wp:cNvGraphicFramePr>
+              <a:graphicFrameLocks xmlns:a="http://schemas.openxmlformats.org/drawingml/2006/main" noChangeAspect="1"/>
+            </wp:cNvGraphicFramePr>
+            <a:graphic xmlns:a="http://schemas.openxmlformats.org/drawingml/2006/main">
+              <a:graphicData uri="http://schemas.openxmlformats.org/drawingml/2006/picture">
+                <pic:pic xmlns:pic="http://schemas.openxmlformats.org/drawingml/2006/picture">
+                  <pic:nvPicPr>
+                    <pic:cNvPr id="0" name="Picture 1"/>
+                    <pic:cNvPicPr>
+                      <a:picLocks noChangeAspect="1" noChangeArrowheads="1"/>
+                    </pic:cNvPicPr>
+                  </pic:nvPicPr>
+                  <pic:blipFill rotWithShape="1">
+                    <a:blip r:embed="rId30">
+                      <a:extLst>
+                        <a:ext uri="{28A0092B-C50C-407E-A947-70E740481C1C}">
+                          <a14:useLocalDpi xmlns:a14="http://schemas.microsoft.com/office/drawing/2010/main" val="0"/>
+                        </a:ext>
+                      </a:extLst>
+                    </a:blip>
+                    <a:srcRect l="1330"/>
+                    <a:stretch/>
+                  </pic:blipFill>
+                  <pic:spPr bwMode="auto">
+                    <a:xfrm>
+                      <a:off x="0" y="0"/>
+                      <a:ext cx="5655310" cy="593725"/>
+                    </a:xfrm>
+                    <a:prstGeom prst="rect">
+                      <a:avLst/>
+                    </a:prstGeom>
+                    <a:noFill/>
+                    <a:ln>
+                      <a:noFill/>
+                    </a:ln>
+                    <a:extLst>
+                      <a:ext uri="{53640926-AAD7-44D8-BBD7-CCE9431645EC}">
+                        <a14:shadowObscured xmlns:a14="http://schemas.microsoft.com/office/drawing/2010/main"/>
+                      </a:ext>
+                    </a:extLst>
+                  </pic:spPr>
+                </pic:pic>
+              </a:graphicData>
+            </a:graphic>
+          </wp:inline>
+        </w:drawing>
+      </w:r>
+    </w:p>
+    <w:p>
+      <w:r>
+        <w:t xml:space="preserve">Cette politique a interdit mon fichier index.html a accéder au fichier *.js car mon disque dur n’était pas définit comme étant un server. Pour résoudre ce problème j’ai décidé d’utiliser GitHub pour mettre mon jeu sur un server et d’en faire un site web accessible par tout le monde. Cela m’a permis de faire en sorte que personne d’autre ai ce problème. </w:t>
+      </w:r>
+    </w:p>
+    <w:p>
+      <w:r>
+        <w:t>Le deuxième probleme était celui de la resolution des images sur le canevas. Si on définit la taille du canevas dans la balise du canevas ce n’est pas la taille du canevas dans la page qui va changer mais les pixels inclus dans le canevas. Il suffisait de définir la taille du canevas dans la balise &lt;style&gt; comme étant automatique et d’ensuite déclarer la hauteur et la largeur du canevas dans le fichier *index.js.</w:t>
+      </w:r>
+    </w:p>
+    <w:p>
+      <w:r>
+        <w:rPr>
+          <w:noProof/>
+        </w:rPr>
+        <w:drawing>
+          <wp:inline distT="0" distB="0" distL="0" distR="0" wp14:anchorId="2845FE5C" wp14:editId="203BEA50">
+            <wp:extent cx="1327765" cy="396000"/>
+            <wp:effectExtent l="0" t="0" r="6350" b="4445"/>
+            <wp:docPr id="17" name="Picture 17" descr="Graphical user interface, text&#10;&#10;Description automatically generated"/>
+            <wp:cNvGraphicFramePr>
+              <a:graphicFrameLocks xmlns:a="http://schemas.openxmlformats.org/drawingml/2006/main" noChangeAspect="1"/>
+            </wp:cNvGraphicFramePr>
+            <a:graphic xmlns:a="http://schemas.openxmlformats.org/drawingml/2006/main">
+              <a:graphicData uri="http://schemas.openxmlformats.org/drawingml/2006/picture">
+                <pic:pic xmlns:pic="http://schemas.openxmlformats.org/drawingml/2006/picture">
+                  <pic:nvPicPr>
+                    <pic:cNvPr id="17" name="Picture 17" descr="Graphical user interface, text&#10;&#10;Description automatically generated"/>
+                    <pic:cNvPicPr>
+                      <a:picLocks noChangeAspect="1" noChangeArrowheads="1"/>
+                    </pic:cNvPicPr>
+                  </pic:nvPicPr>
+                  <pic:blipFill rotWithShape="1">
+                    <a:blip r:embed="rId31">
+                      <a:extLst>
+                        <a:ext uri="{28A0092B-C50C-407E-A947-70E740481C1C}">
+                          <a14:useLocalDpi xmlns:a14="http://schemas.microsoft.com/office/drawing/2010/main" val="0"/>
+                        </a:ext>
+                      </a:extLst>
+                    </a:blip>
+                    <a:srcRect t="-1" b="7273"/>
+                    <a:stretch/>
+                  </pic:blipFill>
+                  <pic:spPr bwMode="auto">
+                    <a:xfrm>
+                      <a:off x="0" y="0"/>
+                      <a:ext cx="1327765" cy="396000"/>
+                    </a:xfrm>
+                    <a:prstGeom prst="rect">
+                      <a:avLst/>
+                    </a:prstGeom>
+                    <a:noFill/>
+                    <a:ln>
+                      <a:noFill/>
+                    </a:ln>
+                    <a:extLst>
+                      <a:ext uri="{53640926-AAD7-44D8-BBD7-CCE9431645EC}">
+                        <a14:shadowObscured xmlns:a14="http://schemas.microsoft.com/office/drawing/2010/main"/>
+                      </a:ext>
+                    </a:extLst>
+                  </pic:spPr>
+                </pic:pic>
+              </a:graphicData>
+            </a:graphic>
+          </wp:inline>
+        </w:drawing>
+      </w:r>
+      <w:r>
+        <w:rPr>
+          <w:noProof/>
+        </w:rPr>
+        <w:drawing>
+          <wp:inline distT="0" distB="0" distL="0" distR="0" wp14:anchorId="3598BF34" wp14:editId="3FEBF3F3">
+            <wp:extent cx="2987040" cy="394839"/>
+            <wp:effectExtent l="0" t="0" r="3810" b="5715"/>
+            <wp:docPr id="18" name="Picture 18"/>
+            <wp:cNvGraphicFramePr>
+              <a:graphicFrameLocks xmlns:a="http://schemas.openxmlformats.org/drawingml/2006/main" noChangeAspect="1"/>
+            </wp:cNvGraphicFramePr>
+            <a:graphic xmlns:a="http://schemas.openxmlformats.org/drawingml/2006/main">
+              <a:graphicData uri="http://schemas.openxmlformats.org/drawingml/2006/picture">
+                <pic:pic xmlns:pic="http://schemas.openxmlformats.org/drawingml/2006/picture">
+                  <pic:nvPicPr>
+                    <pic:cNvPr id="0" name="Picture 5"/>
+                    <pic:cNvPicPr>
+                      <a:picLocks noChangeAspect="1" noChangeArrowheads="1"/>
+                    </pic:cNvPicPr>
+                  </pic:nvPicPr>
+                  <pic:blipFill>
+                    <a:blip r:embed="rId32">
+                      <a:extLst>
+                        <a:ext uri="{28A0092B-C50C-407E-A947-70E740481C1C}">
+                          <a14:useLocalDpi xmlns:a14="http://schemas.microsoft.com/office/drawing/2010/main" val="0"/>
+                        </a:ext>
+                      </a:extLst>
+                    </a:blip>
+                    <a:srcRect/>
+                    <a:stretch>
+                      <a:fillRect/>
+                    </a:stretch>
+                  </pic:blipFill>
+                  <pic:spPr bwMode="auto">
+                    <a:xfrm>
+                      <a:off x="0" y="0"/>
+                      <a:ext cx="3001001" cy="396684"/>
+                    </a:xfrm>
+                    <a:prstGeom prst="rect">
+                      <a:avLst/>
+                    </a:prstGeom>
+                    <a:noFill/>
+                    <a:ln>
+                      <a:noFill/>
+                    </a:ln>
+                  </pic:spPr>
+                </pic:pic>
+              </a:graphicData>
+            </a:graphic>
+          </wp:inline>
+        </w:drawing>
+      </w:r>
+    </w:p>
+    <w:p/>
+    <w:p>
+      <w:r>
+        <w:t xml:space="preserve">Ensuite il y a pas mal de soucis avec la sauvegarde du joueur. Je devais trouver un moyen de sauvegarder le progrès du joueur et ensuite pouvoir récupérer, modifier et supprimer certaine variable. Au début j’ai penser utiliser un fichier .text pour sauvegarder le progrès du </w:t>
+      </w:r>
+      <w:r>
+        <w:lastRenderedPageBreak/>
+        <w:t>joueur mais cela je devais utiliser un base de donnée. Heureusement en faisant un peu de recherche je suis tomber sur les cookies. Les cookies sont beaucoup plus simples a utiliser qu’un base de donné et c’est plus rapides de recupere, modifier et supprimer les variables du joueur.</w:t>
+      </w:r>
+    </w:p>
+    <w:p>
+      <w:r>
+        <w:t>Quand j’ai commencer a introduire plus d’images dans le jeu, j’ai eu un problème de telechargement des images. Au début j’appeler mes images dans les fichier *.js comme ci.dessous :</w:t>
+      </w:r>
+    </w:p>
+    <w:p>
+      <w:r>
+        <w:rPr>
+          <w:noProof/>
+        </w:rPr>
+        <w:drawing>
+          <wp:inline distT="0" distB="0" distL="0" distR="0" wp14:anchorId="59FA84BF" wp14:editId="7AC37A8F">
+            <wp:extent cx="3764280" cy="384671"/>
+            <wp:effectExtent l="0" t="0" r="0" b="0"/>
+            <wp:docPr id="19" name="Picture 19" descr="Graphical user interface, text&#10;&#10;Description automatically generated"/>
+            <wp:cNvGraphicFramePr>
+              <a:graphicFrameLocks xmlns:a="http://schemas.openxmlformats.org/drawingml/2006/main" noChangeAspect="1"/>
+            </wp:cNvGraphicFramePr>
+            <a:graphic xmlns:a="http://schemas.openxmlformats.org/drawingml/2006/main">
+              <a:graphicData uri="http://schemas.openxmlformats.org/drawingml/2006/picture">
+                <pic:pic xmlns:pic="http://schemas.openxmlformats.org/drawingml/2006/picture">
+                  <pic:nvPicPr>
+                    <pic:cNvPr id="19" name="Picture 19" descr="Graphical user interface, text&#10;&#10;Description automatically generated"/>
+                    <pic:cNvPicPr>
+                      <a:picLocks noChangeAspect="1" noChangeArrowheads="1"/>
+                    </pic:cNvPicPr>
+                  </pic:nvPicPr>
+                  <pic:blipFill>
+                    <a:blip r:embed="rId33">
+                      <a:extLst>
+                        <a:ext uri="{28A0092B-C50C-407E-A947-70E740481C1C}">
+                          <a14:useLocalDpi xmlns:a14="http://schemas.microsoft.com/office/drawing/2010/main" val="0"/>
+                        </a:ext>
+                      </a:extLst>
+                    </a:blip>
+                    <a:srcRect/>
+                    <a:stretch>
+                      <a:fillRect/>
+                    </a:stretch>
+                  </pic:blipFill>
+                  <pic:spPr bwMode="auto">
+                    <a:xfrm>
+                      <a:off x="0" y="0"/>
+                      <a:ext cx="3775342" cy="385801"/>
+                    </a:xfrm>
+                    <a:prstGeom prst="rect">
+                      <a:avLst/>
+                    </a:prstGeom>
+                    <a:noFill/>
+                    <a:ln>
+                      <a:noFill/>
+                    </a:ln>
+                  </pic:spPr>
+                </pic:pic>
+              </a:graphicData>
+            </a:graphic>
+          </wp:inline>
+        </w:drawing>
+      </w:r>
+    </w:p>
+    <w:p>
+      <w:pPr>
+        <w:rPr>
+          <w:szCs w:val="24"/>
+        </w:rPr>
+      </w:pPr>
+      <w:r>
+        <w:t xml:space="preserve">Malheureusement l’image n’est que charger quand le code lit ces deux lignes. Donc la page charger et rien ne s’afficher car les images ne ce sont pas charger dans la page. Pour éviter ce petit bug il faut tout simplement appeler les images dans des </w:t>
+      </w:r>
+      <w:r>
+        <w:rPr>
+          <w:szCs w:val="24"/>
+        </w:rPr>
+        <w:t>balise &lt;img&gt; et leur donner un nom à l’element. Cela fait en sorte que les images seront chargées au chargement et au lancement de la page. Il faut ensuite cacher les images pour qu’ils n’apparaissent pas sur la page en dehors du canevas en utilisant ce code :</w:t>
+      </w:r>
+    </w:p>
+    <w:p>
+      <w:pPr>
+        <w:rPr>
+          <w:sz w:val="20"/>
+          <w:szCs w:val="20"/>
+        </w:rPr>
+      </w:pPr>
+      <w:r>
+        <w:rPr>
+          <w:noProof/>
+        </w:rPr>
+        <w:drawing>
+          <wp:inline distT="0" distB="0" distL="0" distR="0" wp14:anchorId="3841C4B9" wp14:editId="4E24C1F3">
+            <wp:extent cx="1729740" cy="479733"/>
+            <wp:effectExtent l="0" t="0" r="3810" b="0"/>
+            <wp:docPr id="20" name="Picture 20" descr="Text&#10;&#10;Description automatically generated"/>
+            <wp:cNvGraphicFramePr>
+              <a:graphicFrameLocks xmlns:a="http://schemas.openxmlformats.org/drawingml/2006/main" noChangeAspect="1"/>
+            </wp:cNvGraphicFramePr>
+            <a:graphic xmlns:a="http://schemas.openxmlformats.org/drawingml/2006/main">
+              <a:graphicData uri="http://schemas.openxmlformats.org/drawingml/2006/picture">
+                <pic:pic xmlns:pic="http://schemas.openxmlformats.org/drawingml/2006/picture">
+                  <pic:nvPicPr>
+                    <pic:cNvPr id="20" name="Picture 20" descr="Text&#10;&#10;Description automatically generated"/>
+                    <pic:cNvPicPr>
+                      <a:picLocks noChangeAspect="1" noChangeArrowheads="1"/>
+                    </pic:cNvPicPr>
+                  </pic:nvPicPr>
+                  <pic:blipFill>
+                    <a:blip r:embed="rId34">
+                      <a:extLst>
+                        <a:ext uri="{28A0092B-C50C-407E-A947-70E740481C1C}">
+                          <a14:useLocalDpi xmlns:a14="http://schemas.microsoft.com/office/drawing/2010/main" val="0"/>
+                        </a:ext>
+                      </a:extLst>
+                    </a:blip>
+                    <a:srcRect/>
+                    <a:stretch>
+                      <a:fillRect/>
+                    </a:stretch>
+                  </pic:blipFill>
+                  <pic:spPr bwMode="auto">
+                    <a:xfrm>
+                      <a:off x="0" y="0"/>
+                      <a:ext cx="1737259" cy="481818"/>
+                    </a:xfrm>
+                    <a:prstGeom prst="rect">
+                      <a:avLst/>
+                    </a:prstGeom>
+                    <a:noFill/>
+                    <a:ln>
+                      <a:noFill/>
+                    </a:ln>
+                  </pic:spPr>
+                </pic:pic>
+              </a:graphicData>
+            </a:graphic>
+          </wp:inline>
+        </w:drawing>
+      </w:r>
+    </w:p>
+    <w:p>
+      <w:pPr>
+        <w:rPr>
+          <w:szCs w:val="24"/>
+        </w:rPr>
+      </w:pPr>
+      <w:r>
+        <w:rPr>
+          <w:szCs w:val="24"/>
+        </w:rPr>
+        <w:t>Et pour ensuit appeler les images dans le jeux il suffit d’écrire :</w:t>
+      </w:r>
+    </w:p>
+    <w:p>
+      <w:pPr>
+        <w:rPr>
+          <w:sz w:val="20"/>
+          <w:szCs w:val="20"/>
+        </w:rPr>
+      </w:pPr>
+      <w:r>
+        <w:rPr>
+          <w:noProof/>
+        </w:rPr>
+        <w:drawing>
+          <wp:inline distT="0" distB="0" distL="0" distR="0" wp14:anchorId="733171D3" wp14:editId="4AE890BB">
+            <wp:extent cx="4404360" cy="419100"/>
+            <wp:effectExtent l="0" t="0" r="0" b="0"/>
+            <wp:docPr id="22" name="Picture 22" descr="Text&#10;&#10;Description automatically generated"/>
+            <wp:cNvGraphicFramePr>
+              <a:graphicFrameLocks xmlns:a="http://schemas.openxmlformats.org/drawingml/2006/main" noChangeAspect="1"/>
+            </wp:cNvGraphicFramePr>
+            <a:graphic xmlns:a="http://schemas.openxmlformats.org/drawingml/2006/main">
+              <a:graphicData uri="http://schemas.openxmlformats.org/drawingml/2006/picture">
+                <pic:pic xmlns:pic="http://schemas.openxmlformats.org/drawingml/2006/picture">
+                  <pic:nvPicPr>
+                    <pic:cNvPr id="22" name="Picture 22" descr="Text&#10;&#10;Description automatically generated"/>
+                    <pic:cNvPicPr>
+                      <a:picLocks noChangeAspect="1" noChangeArrowheads="1"/>
+                    </pic:cNvPicPr>
+                  </pic:nvPicPr>
+                  <pic:blipFill>
+                    <a:blip r:embed="rId35">
+                      <a:extLst>
+                        <a:ext uri="{28A0092B-C50C-407E-A947-70E740481C1C}">
+                          <a14:useLocalDpi xmlns:a14="http://schemas.microsoft.com/office/drawing/2010/main" val="0"/>
+                        </a:ext>
+                      </a:extLst>
+                    </a:blip>
+                    <a:srcRect/>
+                    <a:stretch>
+                      <a:fillRect/>
+                    </a:stretch>
+                  </pic:blipFill>
+                  <pic:spPr bwMode="auto">
+                    <a:xfrm>
+                      <a:off x="0" y="0"/>
+                      <a:ext cx="4404360" cy="419100"/>
+                    </a:xfrm>
+                    <a:prstGeom prst="rect">
+                      <a:avLst/>
+                    </a:prstGeom>
+                    <a:noFill/>
+                    <a:ln>
+                      <a:noFill/>
+                    </a:ln>
+                  </pic:spPr>
+                </pic:pic>
+              </a:graphicData>
+            </a:graphic>
+          </wp:inline>
+        </w:drawing>
+      </w:r>
+    </w:p>
+    <w:p>
+      <w:pPr>
+        <w:rPr>
+          <w:szCs w:val="24"/>
+        </w:rPr>
+      </w:pPr>
+      <w:r>
+        <w:rPr>
+          <w:szCs w:val="24"/>
+        </w:rPr>
+        <w:t>Un des plus grands obstacles rencontrés</w:t>
+      </w:r>
+      <w:r>
+        <w:rPr>
+          <w:szCs w:val="24"/>
+        </w:rPr>
+        <w:t xml:space="preserve"> pendant la réalisation de mon jeu était le graphisme. J’avais de la peine a trouvé des images</w:t>
+      </w:r>
+      <w:r>
+        <w:rPr>
+          <w:szCs w:val="24"/>
+        </w:rPr>
+        <w:t xml:space="preserve"> qui correspondaient à ce que je voulais. Je voulais que toute les images aient le même style pour rendre mon jeu uniforme. A finir…</w:t>
+      </w:r>
+    </w:p>
+    <w:p>
+      <w:pPr>
+        <w:rPr>
+          <w:sz w:val="20"/>
+          <w:szCs w:val="20"/>
+        </w:rPr>
+      </w:pPr>
+    </w:p>
+    <w:p>
+      <w:pPr>
+        <w:rPr>
+          <w:sz w:val="20"/>
+          <w:szCs w:val="20"/>
+        </w:rPr>
+      </w:pPr>
+    </w:p>
+    <w:p>
+      <w:r>
+        <w:t xml:space="preserve">La plus grosse difficulté rencontrée dans la programmation de mon jeu était la gestion du volume du personnage. J’ai essayé différentes méthodes pour créer un algorithme de collision mais à chaque essai je retrouvais des petits </w:t>
+      </w:r>
+      <w:r>
+        <w:rPr>
+          <w:i/>
+          <w:iCs/>
+        </w:rPr>
+        <w:t>bugs</w:t>
+      </w:r>
+      <w:r>
+        <w:t xml:space="preserve">. Ces </w:t>
+      </w:r>
+      <w:r>
+        <w:rPr>
+          <w:i/>
+          <w:iCs/>
+        </w:rPr>
+        <w:t>bugs</w:t>
+      </w:r>
+      <w:r>
+        <w:t xml:space="preserve"> se présentaient souvent quand le joueur saute. </w:t>
+      </w:r>
+    </w:p>
+    <w:p/>
+    <w:p>
+      <w:pPr>
+        <w:rPr>
+          <w:sz w:val="20"/>
+          <w:szCs w:val="20"/>
+        </w:rPr>
+      </w:pPr>
+    </w:p>
     <w:p/>
     <w:p/>
-    <w:p/>
-    <w:p>
-      <w:pPr>
-        <w:pStyle w:val="Heading2"/>
-      </w:pPr>
-    </w:p>
-    <w:p/>
-    <w:p>
-      <w:pPr>
-        <w:pStyle w:val="Heading1"/>
-      </w:pPr>
-      <w:bookmarkStart w:id="23" w:name="_Toc83827627"/>
-      <w:r>
-        <w:t>Résultats</w:t>
-      </w:r>
-      <w:bookmarkEnd w:id="23"/>
-    </w:p>
-    <w:p>
-      <w:r>
-        <w:t>Jsp</w:t>
-      </w:r>
+    <w:p>
+      <w:pPr>
+        <w:pStyle w:val="ListParagraph"/>
+        <w:numPr>
+          <w:ilvl w:val="0"/>
+          <w:numId w:val="1"/>
+        </w:numPr>
+        <w:rPr>
+          <w:lang w:val="en-US"/>
+        </w:rPr>
+      </w:pPr>
+      <w:r>
+        <w:rPr>
+          <w:lang w:val="en-US"/>
+        </w:rPr>
+        <w:t>Images not complying with w</w:t>
+      </w:r>
+      <w:r>
+        <w:rPr>
+          <w:lang w:val="en-US"/>
+        </w:rPr>
+        <w:t>hat I wanted</w:t>
+      </w:r>
+    </w:p>
+    <w:p>
+      <w:pPr>
+        <w:pStyle w:val="ListParagraph"/>
+        <w:numPr>
+          <w:ilvl w:val="0"/>
+          <w:numId w:val="1"/>
+        </w:numPr>
+        <w:rPr>
+          <w:lang w:val="en-US"/>
+        </w:rPr>
+      </w:pPr>
+      <w:r>
+        <w:rPr>
+          <w:lang w:val="en-US"/>
+        </w:rPr>
+        <w:t>Offset of map</w:t>
+      </w:r>
+    </w:p>
+    <w:p>
+      <w:pPr>
+        <w:pStyle w:val="ListParagraph"/>
+        <w:numPr>
+          <w:ilvl w:val="0"/>
+          <w:numId w:val="1"/>
+        </w:numPr>
+        <w:rPr>
+          <w:lang w:val="en-US"/>
+        </w:rPr>
+      </w:pPr>
+      <w:r>
+        <w:rPr>
+          <w:lang w:val="en-US"/>
+        </w:rPr>
+        <w:t>Player animation</w:t>
+      </w:r>
+    </w:p>
+    <w:p>
+      <w:pPr>
+        <w:pStyle w:val="ListParagraph"/>
+        <w:numPr>
+          <w:ilvl w:val="0"/>
+          <w:numId w:val="1"/>
+        </w:numPr>
+        <w:rPr>
+          <w:lang w:val="en-US"/>
+        </w:rPr>
+      </w:pPr>
+      <w:r>
+        <w:rPr>
+          <w:lang w:val="en-US"/>
+        </w:rPr>
+        <w:lastRenderedPageBreak/>
+        <w:t>Reading a text file</w:t>
+      </w:r>
+    </w:p>
+    <w:p>
+      <w:pPr>
+        <w:pStyle w:val="ListParagraph"/>
+        <w:numPr>
+          <w:ilvl w:val="0"/>
+          <w:numId w:val="1"/>
+        </w:numPr>
+        <w:rPr>
+          <w:lang w:val="en-US"/>
+        </w:rPr>
+      </w:pPr>
+      <w:r>
+        <w:rPr>
+          <w:lang w:val="en-US"/>
+        </w:rPr>
+        <w:t>Player collision</w:t>
+      </w:r>
+    </w:p>
+    <w:p>
+      <w:pPr>
+        <w:pStyle w:val="ListParagraph"/>
+        <w:numPr>
+          <w:ilvl w:val="0"/>
+          <w:numId w:val="1"/>
+        </w:numPr>
+        <w:rPr>
+          <w:lang w:val="en-US"/>
+        </w:rPr>
+      </w:pPr>
+      <w:r>
+        <w:rPr>
+          <w:lang w:val="en-US"/>
+        </w:rPr>
+        <w:t>Settings scroll buttons</w:t>
+      </w:r>
+    </w:p>
+    <w:p>
+      <w:pPr>
+        <w:pStyle w:val="ListParagraph"/>
+        <w:numPr>
+          <w:ilvl w:val="0"/>
+          <w:numId w:val="1"/>
+        </w:numPr>
+        <w:rPr>
+          <w:lang w:val="en-US"/>
+        </w:rPr>
+      </w:pPr>
+    </w:p>
+    <w:p>
+      <w:pPr>
+        <w:pStyle w:val="ListParagraph"/>
+        <w:numPr>
+          <w:ilvl w:val="0"/>
+          <w:numId w:val="1"/>
+        </w:numPr>
+        <w:rPr>
+          <w:lang w:val="en-US"/>
+        </w:rPr>
+      </w:pPr>
     </w:p>
     <w:p/>
     <w:p/>
     <w:p>
       <w:pPr>
+        <w:pStyle w:val="Heading2"/>
+      </w:pPr>
+    </w:p>
+    <w:p/>
+    <w:p>
+      <w:pPr>
         <w:pStyle w:val="Heading1"/>
       </w:pPr>
+      <w:bookmarkStart w:id="22" w:name="_Toc83827627"/>
+      <w:r>
+        <w:t>Résultats</w:t>
+      </w:r>
+      <w:bookmarkEnd w:id="22"/>
+    </w:p>
+    <w:p>
+      <w:r>
+        <w:t>Jsp</w:t>
+      </w:r>
     </w:p>
     <w:p/>
+    <w:p/>
     <w:p>
       <w:pPr>
         <w:pStyle w:val="Heading1"/>
       </w:pPr>
-      <w:bookmarkStart w:id="24" w:name="_Toc83827628"/>
+    </w:p>
+    <w:p/>
+    <w:p>
+      <w:pPr>
+        <w:pStyle w:val="Heading1"/>
+      </w:pPr>
+      <w:bookmarkStart w:id="23" w:name="_Toc83827628"/>
       <w:r>
         <w:t>Bilan personnel</w:t>
       </w:r>
+      <w:bookmarkEnd w:id="23"/>
+    </w:p>
+    <w:p>
+      <w:r>
+        <w:t xml:space="preserve">Je trouve que ma méthode de travail était bien, je me suis </w:t>
+      </w:r>
+      <w:r>
+        <w:t>organisé</w:t>
+      </w:r>
+      <w:r>
+        <w:t xml:space="preserve"> correctement</w:t>
+      </w:r>
+      <w:r>
+        <w:t xml:space="preserve"> et je me suis investi considérablement dans la réalisation de ce projet</w:t>
+      </w:r>
+      <w:r>
+        <w:t xml:space="preserve">. </w:t>
+      </w:r>
+      <w:r>
+        <w:t xml:space="preserve">J’ai </w:t>
+      </w:r>
+      <w:r>
+        <w:t>travaillé</w:t>
+      </w:r>
+      <w:r>
+        <w:t xml:space="preserve"> en </w:t>
+      </w:r>
+      <w:r>
+        <w:t>moyenne quatre</w:t>
+      </w:r>
+      <w:r>
+        <w:t xml:space="preserve"> à six heures</w:t>
+      </w:r>
+      <w:r>
+        <w:t xml:space="preserve"> par semaines. J’ai consacré </w:t>
+      </w:r>
+      <w:r>
+        <w:t>les deux premiers mois</w:t>
+      </w:r>
+      <w:r>
+        <w:t xml:space="preserve"> </w:t>
+      </w:r>
+      <w:r>
+        <w:t>à</w:t>
+      </w:r>
+      <w:r>
+        <w:t xml:space="preserve"> </w:t>
+      </w:r>
+      <w:r>
+        <w:t>la découverte</w:t>
+      </w:r>
+      <w:r>
+        <w:t xml:space="preserve"> du canevas et de son fonctionnement. J’ai pris ensuite trois mois pour poser les bases de mon jeu. Le </w:t>
+      </w:r>
+      <w:r>
+        <w:t>mois</w:t>
+      </w:r>
+      <w:r>
+        <w:t xml:space="preserve"> d’août, j’ai principalement </w:t>
+      </w:r>
+      <w:r>
+        <w:t>optimisé</w:t>
+      </w:r>
+      <w:r>
+        <w:t xml:space="preserve"> mon code et régler quelque beugue</w:t>
+      </w:r>
+      <w:r>
+        <w:t xml:space="preserve">. Le mois de septembre fut consacré à mon rapport et la création de la map de mes niveaux. Le dernier mois j’ai finis mon rapport et a finis mon jeu. </w:t>
+      </w:r>
+      <w:r>
+        <w:t>Mon seul souci</w:t>
+      </w:r>
+      <w:r>
+        <w:t xml:space="preserve"> est que je n’étais pas assez précis sur le fil rouge et le but de mon jeu. J’étais très ambitieux de créer un jeu avec un </w:t>
+      </w:r>
+      <w:r>
+        <w:t>six niveau différents correspondant à un problème lié a la dégradation de l’environnement. Malheureusement ce n’étaient pas mes capacités à coder qui ne m’a pas permis de réaliser jeu mais plutôt les graphismes. J’avais beaucoup de peine à trouver des images uniformes et convenant a ce que je voulais pour mon jeu. J’ai passé autant de temps à chercher pour des images qu</w:t>
+      </w:r>
+      <w:r>
+        <w:t>’a</w:t>
+      </w:r>
+      <w:r>
+        <w:t xml:space="preserve"> coder mon jeu. Créer toutes les images moi-même n’était pas une option car je ne suis pas un bon artiste. </w:t>
+      </w:r>
+      <w:r>
+        <w:t>Finalement</w:t>
+      </w:r>
+      <w:r>
+        <w:t xml:space="preserve"> je suis satisfait de ce que j’ai réussi à réaliser même si le fil rouge est moins </w:t>
+      </w:r>
+      <w:r>
+        <w:t>relié</w:t>
+      </w:r>
+      <w:r>
+        <w:t xml:space="preserve"> au combat contre la dégradation de l’environnement.</w:t>
+      </w:r>
+      <w:r>
+        <w:t xml:space="preserve"> </w:t>
+      </w:r>
+    </w:p>
+    <w:p/>
+    <w:p>
+      <w:pPr>
+        <w:pStyle w:val="Heading1"/>
+      </w:pPr>
+      <w:bookmarkStart w:id="24" w:name="_Toc83827629"/>
+      <w:r>
+        <w:t>Conclusion</w:t>
+      </w:r>
       <w:bookmarkEnd w:id="24"/>
     </w:p>
-    <w:p>
-      <w:r>
-        <w:t xml:space="preserve">Je trouve que ma méthode de travail était bien, je me suis </w:t>
-      </w:r>
-      <w:r>
-        <w:t>organisé</w:t>
-      </w:r>
-      <w:r>
-        <w:t xml:space="preserve"> correctement</w:t>
-      </w:r>
-      <w:r>
-        <w:t xml:space="preserve"> et je me suis investi considérablement dans la réalisation de ce projet</w:t>
-      </w:r>
-      <w:r>
-        <w:t xml:space="preserve">. </w:t>
-      </w:r>
-      <w:r>
-        <w:t xml:space="preserve">J’ai </w:t>
-      </w:r>
-      <w:r>
-        <w:t>travaillé</w:t>
-      </w:r>
-      <w:r>
-        <w:t xml:space="preserve"> en </w:t>
-      </w:r>
-      <w:r>
-        <w:t>moyenne quatre</w:t>
-      </w:r>
-      <w:r>
-        <w:t xml:space="preserve"> à six heures</w:t>
-      </w:r>
-      <w:r>
-        <w:t xml:space="preserve"> par semaines. J’ai consacré </w:t>
-      </w:r>
-      <w:r>
-        <w:t>les deux premiers mois</w:t>
-      </w:r>
-      <w:r>
-        <w:t xml:space="preserve"> </w:t>
-      </w:r>
-      <w:r>
-        <w:t>à</w:t>
-      </w:r>
-      <w:r>
-        <w:t xml:space="preserve"> </w:t>
-      </w:r>
-      <w:r>
-        <w:t>la découverte</w:t>
-      </w:r>
-      <w:r>
-        <w:t xml:space="preserve"> du canevas et de son fonctionnement. J’ai pris ensuite trois mois pour poser les bases de mon jeu. Le </w:t>
-      </w:r>
-      <w:r>
-        <w:t>mois</w:t>
-      </w:r>
-      <w:r>
-        <w:t xml:space="preserve"> d’août, j’ai principalement </w:t>
-      </w:r>
-      <w:r>
-        <w:t>optimisé</w:t>
-      </w:r>
-      <w:r>
-        <w:t xml:space="preserve"> mon code et régler quelque beugue</w:t>
-      </w:r>
-      <w:r>
-        <w:t xml:space="preserve">. Le mois de septembre fut consacré à mon rapport et la création de la map de mes niveaux. Le dernier mois j’ai finis mon rapport et a finis mon jeu. </w:t>
-      </w:r>
-      <w:r>
-        <w:t>Mon seul souci</w:t>
-      </w:r>
-      <w:r>
-        <w:t xml:space="preserve"> est que je n’étais pas assez précis sur le fil rouge et le but de mon jeu. J’étais très ambitieux de créer un jeu avec un </w:t>
-      </w:r>
-      <w:r>
-        <w:t xml:space="preserve">six niveau différents correspondant à un problème lié a la dégradation de l’environnement. Malheureusement ce n’étaient pas mes capacités à coder qui ne m’a pas permis de réaliser jeu mais plutôt les graphismes. J’avais beaucoup de peine à trouver des images uniformes et convenant a ce que je voulais pour mon jeu. J’ai passé autant de temps </w:t>
-      </w:r>
+    <w:p/>
+    <w:p>
+      <w:pPr>
+        <w:pStyle w:val="Heading1"/>
+      </w:pPr>
+      <w:bookmarkStart w:id="25" w:name="_Toc83827630"/>
       <w:r>
         <w:lastRenderedPageBreak/>
-        <w:t>à chercher pour des images qu</w:t>
-      </w:r>
-      <w:r>
-        <w:t>’a</w:t>
-      </w:r>
-      <w:r>
-        <w:t xml:space="preserve"> coder mon jeu. Créer toutes les images moi-même n’était pas une option car je ne suis pas un bon artiste. </w:t>
-      </w:r>
-      <w:r>
-        <w:t>Finalement</w:t>
-      </w:r>
-      <w:r>
-        <w:t xml:space="preserve"> je suis satisfait de ce que j’ai réussi à réaliser même si le fil rouge est moins </w:t>
-      </w:r>
-      <w:r>
-        <w:t>relié</w:t>
-      </w:r>
-      <w:r>
-        <w:t xml:space="preserve"> au combat contre la dégradation de l’environnement.</w:t>
-      </w:r>
-      <w:r>
-        <w:t xml:space="preserve"> </w:t>
-      </w:r>
-    </w:p>
-    <w:p/>
+        <w:t>Bibliographie</w:t>
+      </w:r>
+      <w:bookmarkEnd w:id="25"/>
+    </w:p>
     <w:p>
       <w:pPr>
         <w:pStyle w:val="Heading1"/>
       </w:pPr>
-      <w:bookmarkStart w:id="25" w:name="_Toc83827629"/>
-      <w:r>
-        <w:t>Conclusion</w:t>
-      </w:r>
-      <w:bookmarkEnd w:id="25"/>
-    </w:p>
-    <w:p/>
-    <w:p>
-      <w:pPr>
-        <w:pStyle w:val="Heading1"/>
-      </w:pPr>
-      <w:bookmarkStart w:id="26" w:name="_Toc83827630"/>
-      <w:r>
-        <w:t>Bibliographie</w:t>
+      <w:bookmarkStart w:id="26" w:name="_Toc83827631"/>
+      <w:r>
+        <w:t>Annexes</w:t>
       </w:r>
       <w:bookmarkEnd w:id="26"/>
-    </w:p>
-    <w:p>
-      <w:pPr>
-        <w:pStyle w:val="Heading1"/>
-      </w:pPr>
-      <w:bookmarkStart w:id="27" w:name="_Toc83827631"/>
-      <w:r>
-        <w:t>Annexes</w:t>
-      </w:r>
-      <w:bookmarkEnd w:id="27"/>
     </w:p>
     <w:p/>
     <w:p/>
     <w:p/>
     <w:p/>
     <w:sectPr>
-      <w:footerReference w:type="default" r:id="rId29"/>
+      <w:footerReference w:type="default" r:id="rId36"/>
       <w:pgSz w:w="11906" w:h="16838"/>
       <w:pgMar w:top="1440" w:right="1440" w:bottom="1440" w:left="1440" w:header="708" w:footer="708" w:gutter="0"/>
       <w:cols w:space="708"/>
@@ -5891,6 +7809,205 @@
 <file path=word/numbering.xml><?xml version="1.0" encoding="utf-8"?>
 <w:numbering xmlns:wpc="http://schemas.microsoft.com/office/word/2010/wordprocessingCanvas" xmlns:cx="http://schemas.microsoft.com/office/drawing/2014/chartex" xmlns:cx1="http://schemas.microsoft.com/office/drawing/2015/9/8/chartex" xmlns:cx2="http://schemas.microsoft.com/office/drawing/2015/10/21/chartex" xmlns:cx3="http://schemas.microsoft.com/office/drawing/2016/5/9/chartex" xmlns:cx4="http://schemas.microsoft.com/office/drawing/2016/5/10/chartex" xmlns:cx5="http://schemas.microsoft.com/office/drawing/2016/5/11/chartex" xmlns:cx6="http://schemas.microsoft.com/office/drawing/2016/5/12/chartex" xmlns:cx7="http://schemas.microsoft.com/office/drawing/2016/5/13/chartex" xmlns:cx8="http://schemas.microsoft.com/office/drawing/2016/5/14/chartex" xmlns:mc="http://schemas.openxmlformats.org/markup-compatibility/2006" xmlns:aink="http://schemas.microsoft.com/office/drawing/2016/ink" xmlns:am3d="http://schemas.microsoft.com/office/drawing/2017/model3d" xmlns:o="urn:schemas-microsoft-com:office:office" xmlns:r="http://schemas.openxmlformats.org/officeDocument/2006/relationships" xmlns:m="http://schemas.openxmlformats.org/officeDocument/2006/math" xmlns:v="urn:schemas-microsoft-com:vml" xmlns:wp14="http://schemas.microsoft.com/office/word/2010/wordprocessingDrawing" xmlns:wp="http://schemas.openxmlformats.org/drawingml/2006/wordprocessingDrawing" xmlns:w10="urn:schemas-microsoft-com:office:word" xmlns:w="http://schemas.openxmlformats.org/wordprocessingml/2006/main" xmlns:w14="http://schemas.microsoft.com/office/word/2010/wordml" xmlns:w15="http://schemas.microsoft.com/office/word/2012/wordml" xmlns:w16cex="http://schemas.microsoft.com/office/word/2018/wordml/cex" xmlns:w16cid="http://schemas.microsoft.com/office/word/2016/wordml/cid" xmlns:w16="http://schemas.microsoft.com/office/word/2018/wordml" xmlns:w16sdtdh="http://schemas.microsoft.com/office/word/2020/wordml/sdtdatahash" xmlns:w16se="http://schemas.microsoft.com/office/word/2015/wordml/symex" xmlns:wpg="http://schemas.microsoft.com/office/word/2010/wordprocessingGroup" xmlns:wpi="http://schemas.microsoft.com/office/word/2010/wordprocessingInk" xmlns:wne="http://schemas.microsoft.com/office/word/2006/wordml" xmlns:wps="http://schemas.microsoft.com/office/word/2010/wordprocessingShape" mc:Ignorable="w14 w15 w16se w16cid w16 w16cex w16sdtdh wp14">
   <w:abstractNum w:abstractNumId="0" w15:restartNumberingAfterBreak="0">
+    <w:nsid w:val="17037D51"/>
+    <w:multiLevelType w:val="hybridMultilevel"/>
+    <w:tmpl w:val="DB8AFE0A"/>
+    <w:lvl w:ilvl="0" w:tplc="20000001">
+      <w:start w:val="1"/>
+      <w:numFmt w:val="bullet"/>
+      <w:lvlText w:val=""/>
+      <w:lvlJc w:val="left"/>
+      <w:pPr>
+        <w:ind w:left="720" w:hanging="360"/>
+      </w:pPr>
+      <w:rPr>
+        <w:rFonts w:ascii="Symbol" w:hAnsi="Symbol" w:hint="default"/>
+      </w:rPr>
+    </w:lvl>
+    <w:lvl w:ilvl="1" w:tplc="20000003" w:tentative="1">
+      <w:start w:val="1"/>
+      <w:numFmt w:val="bullet"/>
+      <w:lvlText w:val="o"/>
+      <w:lvlJc w:val="left"/>
+      <w:pPr>
+        <w:ind w:left="1440" w:hanging="360"/>
+      </w:pPr>
+      <w:rPr>
+        <w:rFonts w:ascii="Courier New" w:hAnsi="Courier New" w:cs="Courier New" w:hint="default"/>
+      </w:rPr>
+    </w:lvl>
+    <w:lvl w:ilvl="2" w:tplc="20000005" w:tentative="1">
+      <w:start w:val="1"/>
+      <w:numFmt w:val="bullet"/>
+      <w:lvlText w:val=""/>
+      <w:lvlJc w:val="left"/>
+      <w:pPr>
+        <w:ind w:left="2160" w:hanging="360"/>
+      </w:pPr>
+      <w:rPr>
+        <w:rFonts w:ascii="Wingdings" w:hAnsi="Wingdings" w:hint="default"/>
+      </w:rPr>
+    </w:lvl>
+    <w:lvl w:ilvl="3" w:tplc="20000001" w:tentative="1">
+      <w:start w:val="1"/>
+      <w:numFmt w:val="bullet"/>
+      <w:lvlText w:val=""/>
+      <w:lvlJc w:val="left"/>
+      <w:pPr>
+        <w:ind w:left="2880" w:hanging="360"/>
+      </w:pPr>
+      <w:rPr>
+        <w:rFonts w:ascii="Symbol" w:hAnsi="Symbol" w:hint="default"/>
+      </w:rPr>
+    </w:lvl>
+    <w:lvl w:ilvl="4" w:tplc="20000003" w:tentative="1">
+      <w:start w:val="1"/>
+      <w:numFmt w:val="bullet"/>
+      <w:lvlText w:val="o"/>
+      <w:lvlJc w:val="left"/>
+      <w:pPr>
+        <w:ind w:left="3600" w:hanging="360"/>
+      </w:pPr>
+      <w:rPr>
+        <w:rFonts w:ascii="Courier New" w:hAnsi="Courier New" w:cs="Courier New" w:hint="default"/>
+      </w:rPr>
+    </w:lvl>
+    <w:lvl w:ilvl="5" w:tplc="20000005" w:tentative="1">
+      <w:start w:val="1"/>
+      <w:numFmt w:val="bullet"/>
+      <w:lvlText w:val=""/>
+      <w:lvlJc w:val="left"/>
+      <w:pPr>
+        <w:ind w:left="4320" w:hanging="360"/>
+      </w:pPr>
+      <w:rPr>
+        <w:rFonts w:ascii="Wingdings" w:hAnsi="Wingdings" w:hint="default"/>
+      </w:rPr>
+    </w:lvl>
+    <w:lvl w:ilvl="6" w:tplc="20000001" w:tentative="1">
+      <w:start w:val="1"/>
+      <w:numFmt w:val="bullet"/>
+      <w:lvlText w:val=""/>
+      <w:lvlJc w:val="left"/>
+      <w:pPr>
+        <w:ind w:left="5040" w:hanging="360"/>
+      </w:pPr>
+      <w:rPr>
+        <w:rFonts w:ascii="Symbol" w:hAnsi="Symbol" w:hint="default"/>
+      </w:rPr>
+    </w:lvl>
+    <w:lvl w:ilvl="7" w:tplc="20000003" w:tentative="1">
+      <w:start w:val="1"/>
+      <w:numFmt w:val="bullet"/>
+      <w:lvlText w:val="o"/>
+      <w:lvlJc w:val="left"/>
+      <w:pPr>
+        <w:ind w:left="5760" w:hanging="360"/>
+      </w:pPr>
+      <w:rPr>
+        <w:rFonts w:ascii="Courier New" w:hAnsi="Courier New" w:cs="Courier New" w:hint="default"/>
+      </w:rPr>
+    </w:lvl>
+    <w:lvl w:ilvl="8" w:tplc="20000005" w:tentative="1">
+      <w:start w:val="1"/>
+      <w:numFmt w:val="bullet"/>
+      <w:lvlText w:val=""/>
+      <w:lvlJc w:val="left"/>
+      <w:pPr>
+        <w:ind w:left="6480" w:hanging="360"/>
+      </w:pPr>
+      <w:rPr>
+        <w:rFonts w:ascii="Wingdings" w:hAnsi="Wingdings" w:hint="default"/>
+      </w:rPr>
+    </w:lvl>
+  </w:abstractNum>
+  <w:abstractNum w:abstractNumId="1" w15:restartNumberingAfterBreak="0">
+    <w:nsid w:val="59B1148E"/>
+    <w:multiLevelType w:val="hybridMultilevel"/>
+    <w:tmpl w:val="771A7EE8"/>
+    <w:lvl w:ilvl="0" w:tplc="2000000F">
+      <w:start w:val="1"/>
+      <w:numFmt w:val="decimal"/>
+      <w:lvlText w:val="%1."/>
+      <w:lvlJc w:val="left"/>
+      <w:pPr>
+        <w:ind w:left="720" w:hanging="360"/>
+      </w:pPr>
+    </w:lvl>
+    <w:lvl w:ilvl="1" w:tplc="20000019" w:tentative="1">
+      <w:start w:val="1"/>
+      <w:numFmt w:val="lowerLetter"/>
+      <w:lvlText w:val="%2."/>
+      <w:lvlJc w:val="left"/>
+      <w:pPr>
+        <w:ind w:left="1440" w:hanging="360"/>
+      </w:pPr>
+    </w:lvl>
+    <w:lvl w:ilvl="2" w:tplc="2000001B" w:tentative="1">
+      <w:start w:val="1"/>
+      <w:numFmt w:val="lowerRoman"/>
+      <w:lvlText w:val="%3."/>
+      <w:lvlJc w:val="right"/>
+      <w:pPr>
+        <w:ind w:left="2160" w:hanging="180"/>
+      </w:pPr>
+    </w:lvl>
+    <w:lvl w:ilvl="3" w:tplc="2000000F" w:tentative="1">
+      <w:start w:val="1"/>
+      <w:numFmt w:val="decimal"/>
+      <w:lvlText w:val="%4."/>
+      <w:lvlJc w:val="left"/>
+      <w:pPr>
+        <w:ind w:left="2880" w:hanging="360"/>
+      </w:pPr>
+    </w:lvl>
+    <w:lvl w:ilvl="4" w:tplc="20000019" w:tentative="1">
+      <w:start w:val="1"/>
+      <w:numFmt w:val="lowerLetter"/>
+      <w:lvlText w:val="%5."/>
+      <w:lvlJc w:val="left"/>
+      <w:pPr>
+        <w:ind w:left="3600" w:hanging="360"/>
+      </w:pPr>
+    </w:lvl>
+    <w:lvl w:ilvl="5" w:tplc="2000001B" w:tentative="1">
+      <w:start w:val="1"/>
+      <w:numFmt w:val="lowerRoman"/>
+      <w:lvlText w:val="%6."/>
+      <w:lvlJc w:val="right"/>
+      <w:pPr>
+        <w:ind w:left="4320" w:hanging="180"/>
+      </w:pPr>
+    </w:lvl>
+    <w:lvl w:ilvl="6" w:tplc="2000000F" w:tentative="1">
+      <w:start w:val="1"/>
+      <w:numFmt w:val="decimal"/>
+      <w:lvlText w:val="%7."/>
+      <w:lvlJc w:val="left"/>
+      <w:pPr>
+        <w:ind w:left="5040" w:hanging="360"/>
+      </w:pPr>
+    </w:lvl>
+    <w:lvl w:ilvl="7" w:tplc="20000019" w:tentative="1">
+      <w:start w:val="1"/>
+      <w:numFmt w:val="lowerLetter"/>
+      <w:lvlText w:val="%8."/>
+      <w:lvlJc w:val="left"/>
+      <w:pPr>
+        <w:ind w:left="5760" w:hanging="360"/>
+      </w:pPr>
+    </w:lvl>
+    <w:lvl w:ilvl="8" w:tplc="2000001B" w:tentative="1">
+      <w:start w:val="1"/>
+      <w:numFmt w:val="lowerRoman"/>
+      <w:lvlText w:val="%9."/>
+      <w:lvlJc w:val="right"/>
+      <w:pPr>
+        <w:ind w:left="6480" w:hanging="180"/>
+      </w:pPr>
+    </w:lvl>
+  </w:abstractNum>
+  <w:abstractNum w:abstractNumId="2" w15:restartNumberingAfterBreak="0">
     <w:nsid w:val="7E717678"/>
     <w:multiLevelType w:val="hybridMultilevel"/>
     <w:tmpl w:val="448E4CBA"/>
@@ -6003,7 +8120,13 @@
     </w:lvl>
   </w:abstractNum>
   <w:num w:numId="1">
+    <w:abstractNumId w:val="2"/>
+  </w:num>
+  <w:num w:numId="2">
     <w:abstractNumId w:val="0"/>
+  </w:num>
+  <w:num w:numId="3">
+    <w:abstractNumId w:val="1"/>
   </w:num>
 </w:numbering>
 </file>

</xml_diff>